<commit_message>
Arhitekturni projekat i korekcija Vizije sistema
</commit_message>
<xml_diff>
--- a/Dokumentacija/D02_Vizija_Sistema.docx
+++ b/Dokumentacija/D02_Vizija_Sistema.docx
@@ -1,6 +1,6 @@
 
 <file path=word/document.xml><?xml version="1.0" encoding="utf-8"?>
-<w:document xmlns:wpc="http://schemas.microsoft.com/office/word/2010/wordprocessingCanvas" xmlns:cx="http://schemas.microsoft.com/office/drawing/2014/chartex" xmlns:cx1="http://schemas.microsoft.com/office/drawing/2015/9/8/chartex" xmlns:cx2="http://schemas.microsoft.com/office/drawing/2015/10/21/chartex" xmlns:cx3="http://schemas.microsoft.com/office/drawing/2016/5/9/chartex" xmlns:cx4="http://schemas.microsoft.com/office/drawing/2016/5/10/chartex" xmlns:cx5="http://schemas.microsoft.com/office/drawing/2016/5/11/chartex" xmlns:cx6="http://schemas.microsoft.com/office/drawing/2016/5/12/chartex" xmlns:cx7="http://schemas.microsoft.com/office/drawing/2016/5/13/chartex" xmlns:cx8="http://schemas.microsoft.com/office/drawing/2016/5/14/chartex" xmlns:mc="http://schemas.openxmlformats.org/markup-compatibility/2006" xmlns:aink="http://schemas.microsoft.com/office/drawing/2016/ink" xmlns:am3d="http://schemas.microsoft.com/office/drawing/2017/model3d" xmlns:o="urn:schemas-microsoft-com:office:office" xmlns:r="http://schemas.openxmlformats.org/officeDocument/2006/relationships" xmlns:m="http://schemas.openxmlformats.org/officeDocument/2006/math" xmlns:v="urn:schemas-microsoft-com:vml" xmlns:wp14="http://schemas.microsoft.com/office/word/2010/wordprocessingDrawing" xmlns:wp="http://schemas.openxmlformats.org/drawingml/2006/wordprocessingDrawing" xmlns:w10="urn:schemas-microsoft-com:office:word" xmlns:w="http://schemas.openxmlformats.org/wordprocessingml/2006/main" xmlns:w14="http://schemas.microsoft.com/office/word/2010/wordml" xmlns:w15="http://schemas.microsoft.com/office/word/2012/wordml" xmlns:w16cex="http://schemas.microsoft.com/office/word/2018/wordml/cex" xmlns:w16cid="http://schemas.microsoft.com/office/word/2016/wordml/cid" xmlns:w16="http://schemas.microsoft.com/office/word/2018/wordml" xmlns:w16sdtdh="http://schemas.microsoft.com/office/word/2020/wordml/sdtdatahash" xmlns:w16se="http://schemas.microsoft.com/office/word/2015/wordml/symex" xmlns:wpg="http://schemas.microsoft.com/office/word/2010/wordprocessingGroup" xmlns:wpi="http://schemas.microsoft.com/office/word/2010/wordprocessingInk" xmlns:wne="http://schemas.microsoft.com/office/word/2006/wordml" xmlns:wps="http://schemas.microsoft.com/office/word/2010/wordprocessingShape" mc:Ignorable="w14 w15 w16se w16cid w16 w16cex w16sdtdh wp14">
+<w:document xmlns:wpc="http://schemas.microsoft.com/office/word/2010/wordprocessingCanvas" xmlns:mc="http://schemas.openxmlformats.org/markup-compatibility/2006" xmlns:o="urn:schemas-microsoft-com:office:office" xmlns:r="http://schemas.openxmlformats.org/officeDocument/2006/relationships" xmlns:m="http://schemas.openxmlformats.org/officeDocument/2006/math" xmlns:v="urn:schemas-microsoft-com:vml" xmlns:wp14="http://schemas.microsoft.com/office/word/2010/wordprocessingDrawing" xmlns:wp="http://schemas.openxmlformats.org/drawingml/2006/wordprocessingDrawing" xmlns:w10="urn:schemas-microsoft-com:office:word" xmlns:w="http://schemas.openxmlformats.org/wordprocessingml/2006/main" xmlns:w14="http://schemas.microsoft.com/office/word/2010/wordml" xmlns:wpg="http://schemas.microsoft.com/office/word/2010/wordprocessingGroup" xmlns:wpi="http://schemas.microsoft.com/office/word/2010/wordprocessingInk" xmlns:wne="http://schemas.microsoft.com/office/word/2006/wordml" xmlns:wps="http://schemas.microsoft.com/office/word/2010/wordprocessingShape" mc:Ignorable="w14 wp14">
   <w:body>
     <w:p>
       <w:pPr>
@@ -103,8 +103,8 @@
           <w:lang w:val="sr-Latn-CS"/>
         </w:rPr>
         <w:sectPr>
-          <w:headerReference w:type="default" r:id="rId7"/>
-          <w:footerReference w:type="even" r:id="rId8"/>
+          <w:headerReference w:type="default" r:id="rId8"/>
+          <w:footerReference w:type="even" r:id="rId9"/>
           <w:pgSz w:w="12240" w:h="15840" w:code="1"/>
           <w:pgMar w:top="1440" w:right="1440" w:bottom="1440" w:left="1440" w:header="708" w:footer="708" w:gutter="0"/>
           <w:cols w:space="708"/>
@@ -145,7 +145,7 @@
         <w:gridCol w:w="2304"/>
         <w:gridCol w:w="1152"/>
         <w:gridCol w:w="3744"/>
-        <w:gridCol w:w="2304"/>
+        <w:gridCol w:w="2268"/>
       </w:tblGrid>
       <w:tr>
         <w:tc>
@@ -216,7 +216,7 @@
         </w:tc>
         <w:tc>
           <w:tcPr>
-            <w:tcW w:w="2304" w:type="dxa"/>
+            <w:tcW w:w="2268" w:type="dxa"/>
           </w:tcPr>
           <w:p>
             <w:pPr>
@@ -297,7 +297,7 @@
         </w:tc>
         <w:tc>
           <w:tcPr>
-            <w:tcW w:w="2304" w:type="dxa"/>
+            <w:tcW w:w="2268" w:type="dxa"/>
           </w:tcPr>
           <w:p>
             <w:pPr>
@@ -375,6 +375,134 @@
                 <w:lang w:val="sr-Latn-CS"/>
               </w:rPr>
             </w:pPr>
+            <w:r>
+              <w:rPr>
+                <w:lang w:val="sr-Latn-CS"/>
+              </w:rPr>
+              <w:t>05.05.2022.</w:t>
+            </w:r>
+          </w:p>
+        </w:tc>
+        <w:tc>
+          <w:tcPr>
+            <w:tcW w:w="1152" w:type="dxa"/>
+          </w:tcPr>
+          <w:p>
+            <w:pPr>
+              <w:pStyle w:val="Tabletext"/>
+              <w:rPr>
+                <w:lang w:val="sr-Latn-CS"/>
+              </w:rPr>
+            </w:pPr>
+            <w:r>
+              <w:rPr>
+                <w:lang w:val="sr-Latn-CS"/>
+              </w:rPr>
+              <w:t>1.1</w:t>
+            </w:r>
+          </w:p>
+        </w:tc>
+        <w:tc>
+          <w:tcPr>
+            <w:tcW w:w="3744" w:type="dxa"/>
+          </w:tcPr>
+          <w:p>
+            <w:pPr>
+              <w:pStyle w:val="Tabletext"/>
+              <w:rPr>
+                <w:lang w:val="sr-Latn-CS"/>
+              </w:rPr>
+            </w:pPr>
+            <w:r>
+              <w:rPr>
+                <w:lang w:val="sr-Latn-CS"/>
+              </w:rPr>
+              <w:t>Korekcija inicijalne verzije</w:t>
+            </w:r>
+          </w:p>
+        </w:tc>
+        <w:tc>
+          <w:tcPr>
+            <w:tcW w:w="2268" w:type="dxa"/>
+          </w:tcPr>
+          <w:p>
+            <w:pPr>
+              <w:pStyle w:val="Tabletext"/>
+              <w:rPr>
+                <w:lang w:val="sr-Latn-RS"/>
+              </w:rPr>
+            </w:pPr>
+            <w:r>
+              <w:rPr>
+                <w:lang w:val="sr-Latn-CS"/>
+              </w:rPr>
+              <w:t>Nada Jova</w:t>
+            </w:r>
+            <w:r>
+              <w:rPr>
+                <w:lang w:val="sr-Latn-RS"/>
+              </w:rPr>
+              <w:t>nović</w:t>
+            </w:r>
+          </w:p>
+          <w:p>
+            <w:pPr>
+              <w:pStyle w:val="Tabletext"/>
+              <w:rPr>
+                <w:lang w:val="sr-Latn-RS"/>
+              </w:rPr>
+            </w:pPr>
+            <w:r>
+              <w:rPr>
+                <w:lang w:val="sr-Latn-RS"/>
+              </w:rPr>
+              <w:t>Milica Jovanović</w:t>
+            </w:r>
+          </w:p>
+          <w:p>
+            <w:pPr>
+              <w:pStyle w:val="Tabletext"/>
+              <w:rPr>
+                <w:lang w:val="sr-Latn-RS"/>
+              </w:rPr>
+            </w:pPr>
+            <w:r>
+              <w:rPr>
+                <w:lang w:val="sr-Latn-RS"/>
+              </w:rPr>
+              <w:t>Nastasija Stanković</w:t>
+            </w:r>
+          </w:p>
+          <w:p>
+            <w:pPr>
+              <w:pStyle w:val="Tabletext"/>
+              <w:rPr>
+                <w:lang w:val="sr-Latn-CS"/>
+              </w:rPr>
+            </w:pPr>
+            <w:r>
+              <w:rPr>
+                <w:lang w:val="sr-Latn-RS"/>
+              </w:rPr>
+              <w:t>Katarina Stanojković</w:t>
+            </w:r>
+            <w:bookmarkStart w:id="0" w:name="_GoBack"/>
+            <w:bookmarkEnd w:id="0"/>
+          </w:p>
+        </w:tc>
+      </w:tr>
+      <w:tr>
+        <w:tc>
+          <w:tcPr>
+            <w:tcW w:w="2304" w:type="dxa"/>
+          </w:tcPr>
+          <w:p>
+            <w:pPr>
+              <w:pStyle w:val="Tabletext"/>
+              <w:rPr>
+                <w:lang w:val="sr-Latn-CS"/>
+              </w:rPr>
+            </w:pPr>
           </w:p>
         </w:tc>
         <w:tc>
@@ -405,7 +533,7 @@
         </w:tc>
         <w:tc>
           <w:tcPr>
-            <w:tcW w:w="2304" w:type="dxa"/>
+            <w:tcW w:w="2268" w:type="dxa"/>
           </w:tcPr>
           <w:p>
             <w:pPr>
@@ -459,61 +587,7 @@
         </w:tc>
         <w:tc>
           <w:tcPr>
-            <w:tcW w:w="2304" w:type="dxa"/>
-          </w:tcPr>
-          <w:p>
-            <w:pPr>
-              <w:pStyle w:val="Tabletext"/>
-              <w:rPr>
-                <w:lang w:val="sr-Latn-CS"/>
-              </w:rPr>
-            </w:pPr>
-          </w:p>
-        </w:tc>
-      </w:tr>
-      <w:tr>
-        <w:tc>
-          <w:tcPr>
-            <w:tcW w:w="2304" w:type="dxa"/>
-          </w:tcPr>
-          <w:p>
-            <w:pPr>
-              <w:pStyle w:val="Tabletext"/>
-              <w:rPr>
-                <w:lang w:val="sr-Latn-CS"/>
-              </w:rPr>
-            </w:pPr>
-          </w:p>
-        </w:tc>
-        <w:tc>
-          <w:tcPr>
-            <w:tcW w:w="1152" w:type="dxa"/>
-          </w:tcPr>
-          <w:p>
-            <w:pPr>
-              <w:pStyle w:val="Tabletext"/>
-              <w:rPr>
-                <w:lang w:val="sr-Latn-CS"/>
-              </w:rPr>
-            </w:pPr>
-          </w:p>
-        </w:tc>
-        <w:tc>
-          <w:tcPr>
-            <w:tcW w:w="3744" w:type="dxa"/>
-          </w:tcPr>
-          <w:p>
-            <w:pPr>
-              <w:pStyle w:val="Tabletext"/>
-              <w:rPr>
-                <w:lang w:val="sr-Latn-CS"/>
-              </w:rPr>
-            </w:pPr>
-          </w:p>
-        </w:tc>
-        <w:tc>
-          <w:tcPr>
-            <w:tcW w:w="2304" w:type="dxa"/>
+            <w:tcW w:w="2268" w:type="dxa"/>
           </w:tcPr>
           <w:p>
             <w:pPr>
@@ -3745,7 +3819,7 @@
           <w:lang w:val="sr-Latn-CS"/>
         </w:rPr>
       </w:pPr>
-      <w:bookmarkStart w:id="0" w:name="_Toc161771491"/>
+      <w:bookmarkStart w:id="1" w:name="_Toc161771491"/>
       <w:r>
         <w:rPr>
           <w:lang w:val="sr-Latn-CS"/>
@@ -3758,7 +3832,7 @@
         </w:rPr>
         <w:t xml:space="preserve"> dokumenta</w:t>
       </w:r>
-      <w:bookmarkEnd w:id="0"/>
+      <w:bookmarkEnd w:id="1"/>
     </w:p>
     <w:p>
       <w:pPr>
@@ -3829,7 +3903,7 @@
           <w:lang w:val="sr-Latn-CS"/>
         </w:rPr>
       </w:pPr>
-      <w:bookmarkStart w:id="1" w:name="_Toc161771492"/>
+      <w:bookmarkStart w:id="2" w:name="_Toc161771492"/>
       <w:r>
         <w:rPr>
           <w:lang w:val="sr-Latn-CS"/>
@@ -3842,7 +3916,7 @@
         </w:rPr>
         <w:t xml:space="preserve"> dokumenta</w:t>
       </w:r>
-      <w:bookmarkEnd w:id="1"/>
+      <w:bookmarkEnd w:id="2"/>
     </w:p>
     <w:p>
       <w:pPr>
@@ -3961,14 +4035,14 @@
           <w:lang w:val="sr-Latn-CS"/>
         </w:rPr>
       </w:pPr>
-      <w:bookmarkStart w:id="2" w:name="_Toc161771493"/>
+      <w:bookmarkStart w:id="3" w:name="_Toc161771493"/>
       <w:r>
         <w:rPr>
           <w:lang w:val="sr-Latn-CS"/>
         </w:rPr>
         <w:t>Reference</w:t>
       </w:r>
-      <w:bookmarkEnd w:id="2"/>
+      <w:bookmarkEnd w:id="3"/>
     </w:p>
     <w:p>
       <w:pPr>
@@ -4080,14 +4154,14 @@
           <w:lang w:val="sr-Latn-CS"/>
         </w:rPr>
       </w:pPr>
-      <w:bookmarkStart w:id="3" w:name="_Toc161771494"/>
+      <w:bookmarkStart w:id="4" w:name="_Toc161771494"/>
       <w:r>
         <w:rPr>
           <w:lang w:val="sr-Latn-CS"/>
         </w:rPr>
         <w:t>Pozicioniranje proizvoda</w:t>
       </w:r>
-      <w:bookmarkEnd w:id="3"/>
+      <w:bookmarkEnd w:id="4"/>
     </w:p>
     <w:p>
       <w:pPr>
@@ -4096,14 +4170,14 @@
           <w:lang w:val="sr-Latn-CS"/>
         </w:rPr>
       </w:pPr>
-      <w:bookmarkStart w:id="4" w:name="_Toc161771495"/>
+      <w:bookmarkStart w:id="5" w:name="_Toc161771495"/>
       <w:r>
         <w:rPr>
           <w:lang w:val="sr-Latn-CS"/>
         </w:rPr>
         <w:t>Poslovne mogućnosti</w:t>
       </w:r>
-      <w:bookmarkEnd w:id="4"/>
+      <w:bookmarkEnd w:id="5"/>
     </w:p>
     <w:p>
       <w:pPr>
@@ -4328,7 +4402,7 @@
           <w:lang w:val="sr-Latn-CS"/>
         </w:rPr>
       </w:pPr>
-      <w:bookmarkStart w:id="5" w:name="_Toc161771496"/>
+      <w:bookmarkStart w:id="6" w:name="_Toc161771496"/>
       <w:r>
         <w:rPr>
           <w:lang w:val="sr-Latn-CS"/>
@@ -4341,7 +4415,7 @@
         </w:rPr>
         <w:t xml:space="preserve"> problema</w:t>
       </w:r>
-      <w:bookmarkEnd w:id="5"/>
+      <w:bookmarkEnd w:id="6"/>
       <w:r>
         <w:rPr>
           <w:lang w:val="sr-Latn-CS"/>
@@ -4490,6 +4564,8 @@
                 <w:lang w:val="sr-Latn-CS"/>
               </w:rPr>
             </w:pPr>
+            <w:proofErr w:type="spellStart"/>
+            <w:proofErr w:type="gramStart"/>
             <w:r>
               <w:rPr>
                 <w:color w:val="000000"/>
@@ -4500,8 +4576,150 @@
               <w:rPr>
                 <w:color w:val="000000"/>
               </w:rPr>
-              <w:t>adnike fitnes centra (treneri, menadžeri, nutricionisti…), kao i korisnike usloga fitnes centra</w:t>
-            </w:r>
+              <w:t>adnike</w:t>
+            </w:r>
+            <w:proofErr w:type="spellEnd"/>
+            <w:proofErr w:type="gramEnd"/>
+            <w:r>
+              <w:rPr>
+                <w:color w:val="000000"/>
+              </w:rPr>
+              <w:t xml:space="preserve"> </w:t>
+            </w:r>
+            <w:proofErr w:type="spellStart"/>
+            <w:r>
+              <w:rPr>
+                <w:color w:val="000000"/>
+              </w:rPr>
+              <w:t>fitnes</w:t>
+            </w:r>
+            <w:proofErr w:type="spellEnd"/>
+            <w:r>
+              <w:rPr>
+                <w:color w:val="000000"/>
+              </w:rPr>
+              <w:t xml:space="preserve"> </w:t>
+            </w:r>
+            <w:proofErr w:type="spellStart"/>
+            <w:r>
+              <w:rPr>
+                <w:color w:val="000000"/>
+              </w:rPr>
+              <w:t>centra</w:t>
+            </w:r>
+            <w:proofErr w:type="spellEnd"/>
+            <w:r>
+              <w:rPr>
+                <w:color w:val="000000"/>
+              </w:rPr>
+              <w:t xml:space="preserve"> (</w:t>
+            </w:r>
+            <w:proofErr w:type="spellStart"/>
+            <w:r>
+              <w:rPr>
+                <w:color w:val="000000"/>
+              </w:rPr>
+              <w:t>treneri</w:t>
+            </w:r>
+            <w:proofErr w:type="spellEnd"/>
+            <w:r>
+              <w:rPr>
+                <w:color w:val="000000"/>
+              </w:rPr>
+              <w:t xml:space="preserve">, </w:t>
+            </w:r>
+            <w:proofErr w:type="spellStart"/>
+            <w:r>
+              <w:rPr>
+                <w:color w:val="000000"/>
+              </w:rPr>
+              <w:t>menadžeri</w:t>
+            </w:r>
+            <w:proofErr w:type="spellEnd"/>
+            <w:r>
+              <w:rPr>
+                <w:color w:val="000000"/>
+              </w:rPr>
+              <w:t xml:space="preserve">, </w:t>
+            </w:r>
+            <w:proofErr w:type="spellStart"/>
+            <w:r>
+              <w:rPr>
+                <w:color w:val="000000"/>
+              </w:rPr>
+              <w:t>nutricionisti</w:t>
+            </w:r>
+            <w:proofErr w:type="spellEnd"/>
+            <w:r>
+              <w:rPr>
+                <w:color w:val="000000"/>
+              </w:rPr>
+              <w:t xml:space="preserve">…), </w:t>
+            </w:r>
+            <w:proofErr w:type="spellStart"/>
+            <w:r>
+              <w:rPr>
+                <w:color w:val="000000"/>
+              </w:rPr>
+              <w:t>kao</w:t>
+            </w:r>
+            <w:proofErr w:type="spellEnd"/>
+            <w:r>
+              <w:rPr>
+                <w:color w:val="000000"/>
+              </w:rPr>
+              <w:t xml:space="preserve"> i </w:t>
+            </w:r>
+            <w:proofErr w:type="spellStart"/>
+            <w:r>
+              <w:rPr>
+                <w:color w:val="000000"/>
+              </w:rPr>
+              <w:t>korisnike</w:t>
+            </w:r>
+            <w:proofErr w:type="spellEnd"/>
+            <w:r>
+              <w:rPr>
+                <w:color w:val="000000"/>
+              </w:rPr>
+              <w:t xml:space="preserve"> </w:t>
+            </w:r>
+            <w:proofErr w:type="spellStart"/>
+            <w:r>
+              <w:rPr>
+                <w:color w:val="000000"/>
+              </w:rPr>
+              <w:t>usloga</w:t>
+            </w:r>
+            <w:proofErr w:type="spellEnd"/>
+            <w:r>
+              <w:rPr>
+                <w:color w:val="000000"/>
+              </w:rPr>
+              <w:t xml:space="preserve"> </w:t>
+            </w:r>
+            <w:proofErr w:type="spellStart"/>
+            <w:r>
+              <w:rPr>
+                <w:color w:val="000000"/>
+              </w:rPr>
+              <w:t>fitnes</w:t>
+            </w:r>
+            <w:proofErr w:type="spellEnd"/>
+            <w:r>
+              <w:rPr>
+                <w:color w:val="000000"/>
+              </w:rPr>
+              <w:t xml:space="preserve"> </w:t>
+            </w:r>
+            <w:proofErr w:type="spellStart"/>
+            <w:r>
+              <w:rPr>
+                <w:color w:val="000000"/>
+              </w:rPr>
+              <w:t>centra</w:t>
+            </w:r>
+            <w:proofErr w:type="spellEnd"/>
             <w:r>
               <w:rPr>
                 <w:lang w:val="sr-Latn-CS"/>
@@ -4559,6 +4777,8 @@
                 <w:lang w:val="sr-Latn-CS"/>
               </w:rPr>
             </w:pPr>
+            <w:proofErr w:type="spellStart"/>
+            <w:proofErr w:type="gramStart"/>
             <w:r>
               <w:rPr>
                 <w:color w:val="000000"/>
@@ -4569,8 +4789,108 @@
               <w:rPr>
                 <w:color w:val="000000"/>
               </w:rPr>
-              <w:t>eško zakazivanje termina i lako odustajanje od prvobitnog cilja</w:t>
-            </w:r>
+              <w:t>eško</w:t>
+            </w:r>
+            <w:proofErr w:type="spellEnd"/>
+            <w:proofErr w:type="gramEnd"/>
+            <w:r>
+              <w:rPr>
+                <w:color w:val="000000"/>
+              </w:rPr>
+              <w:t xml:space="preserve"> </w:t>
+            </w:r>
+            <w:proofErr w:type="spellStart"/>
+            <w:r>
+              <w:rPr>
+                <w:color w:val="000000"/>
+              </w:rPr>
+              <w:t>zakazivanje</w:t>
+            </w:r>
+            <w:proofErr w:type="spellEnd"/>
+            <w:r>
+              <w:rPr>
+                <w:color w:val="000000"/>
+              </w:rPr>
+              <w:t xml:space="preserve"> </w:t>
+            </w:r>
+            <w:proofErr w:type="spellStart"/>
+            <w:r>
+              <w:rPr>
+                <w:color w:val="000000"/>
+              </w:rPr>
+              <w:t>termina</w:t>
+            </w:r>
+            <w:proofErr w:type="spellEnd"/>
+            <w:r>
+              <w:rPr>
+                <w:color w:val="000000"/>
+              </w:rPr>
+              <w:t xml:space="preserve"> i </w:t>
+            </w:r>
+            <w:proofErr w:type="spellStart"/>
+            <w:r>
+              <w:rPr>
+                <w:color w:val="000000"/>
+              </w:rPr>
+              <w:t>lako</w:t>
+            </w:r>
+            <w:proofErr w:type="spellEnd"/>
+            <w:r>
+              <w:rPr>
+                <w:color w:val="000000"/>
+              </w:rPr>
+              <w:t xml:space="preserve"> </w:t>
+            </w:r>
+            <w:proofErr w:type="spellStart"/>
+            <w:r>
+              <w:rPr>
+                <w:color w:val="000000"/>
+              </w:rPr>
+              <w:t>odustajanje</w:t>
+            </w:r>
+            <w:proofErr w:type="spellEnd"/>
+            <w:r>
+              <w:rPr>
+                <w:color w:val="000000"/>
+              </w:rPr>
+              <w:t xml:space="preserve"> </w:t>
+            </w:r>
+            <w:proofErr w:type="spellStart"/>
+            <w:r>
+              <w:rPr>
+                <w:color w:val="000000"/>
+              </w:rPr>
+              <w:t>od</w:t>
+            </w:r>
+            <w:proofErr w:type="spellEnd"/>
+            <w:r>
+              <w:rPr>
+                <w:color w:val="000000"/>
+              </w:rPr>
+              <w:t xml:space="preserve"> </w:t>
+            </w:r>
+            <w:proofErr w:type="spellStart"/>
+            <w:r>
+              <w:rPr>
+                <w:color w:val="000000"/>
+              </w:rPr>
+              <w:t>prvobitnog</w:t>
+            </w:r>
+            <w:proofErr w:type="spellEnd"/>
+            <w:r>
+              <w:rPr>
+                <w:color w:val="000000"/>
+              </w:rPr>
+              <w:t xml:space="preserve"> </w:t>
+            </w:r>
+            <w:proofErr w:type="spellStart"/>
+            <w:r>
+              <w:rPr>
+                <w:color w:val="000000"/>
+              </w:rPr>
+              <w:t>cilja</w:t>
+            </w:r>
+            <w:proofErr w:type="spellEnd"/>
             <w:r>
               <w:rPr>
                 <w:lang w:val="sr-Latn-CS"/>
@@ -4627,6 +4947,8 @@
                 <w:lang w:val="sr-Latn-CS"/>
               </w:rPr>
             </w:pPr>
+            <w:proofErr w:type="spellStart"/>
+            <w:proofErr w:type="gramStart"/>
             <w:r>
               <w:rPr>
                 <w:color w:val="000000"/>
@@ -4637,7 +4959,211 @@
               <w:rPr>
                 <w:color w:val="000000"/>
               </w:rPr>
-              <w:t>bezbediti brzo i efikasno zakazivanje termina u fitnes centru, kao i efikasniju i lakšu interakciju korisnika i zaposlenih u fitnes centru.</w:t>
+              <w:t>bezbediti</w:t>
+            </w:r>
+            <w:proofErr w:type="spellEnd"/>
+            <w:proofErr w:type="gramEnd"/>
+            <w:r>
+              <w:rPr>
+                <w:color w:val="000000"/>
+              </w:rPr>
+              <w:t xml:space="preserve"> </w:t>
+            </w:r>
+            <w:proofErr w:type="spellStart"/>
+            <w:r>
+              <w:rPr>
+                <w:color w:val="000000"/>
+              </w:rPr>
+              <w:t>brzo</w:t>
+            </w:r>
+            <w:proofErr w:type="spellEnd"/>
+            <w:r>
+              <w:rPr>
+                <w:color w:val="000000"/>
+              </w:rPr>
+              <w:t xml:space="preserve"> i </w:t>
+            </w:r>
+            <w:proofErr w:type="spellStart"/>
+            <w:r>
+              <w:rPr>
+                <w:color w:val="000000"/>
+              </w:rPr>
+              <w:t>efikasno</w:t>
+            </w:r>
+            <w:proofErr w:type="spellEnd"/>
+            <w:r>
+              <w:rPr>
+                <w:color w:val="000000"/>
+              </w:rPr>
+              <w:t xml:space="preserve"> </w:t>
+            </w:r>
+            <w:proofErr w:type="spellStart"/>
+            <w:r>
+              <w:rPr>
+                <w:color w:val="000000"/>
+              </w:rPr>
+              <w:t>zakazivanje</w:t>
+            </w:r>
+            <w:proofErr w:type="spellEnd"/>
+            <w:r>
+              <w:rPr>
+                <w:color w:val="000000"/>
+              </w:rPr>
+              <w:t xml:space="preserve"> </w:t>
+            </w:r>
+            <w:proofErr w:type="spellStart"/>
+            <w:r>
+              <w:rPr>
+                <w:color w:val="000000"/>
+              </w:rPr>
+              <w:t>termina</w:t>
+            </w:r>
+            <w:proofErr w:type="spellEnd"/>
+            <w:r>
+              <w:rPr>
+                <w:color w:val="000000"/>
+              </w:rPr>
+              <w:t xml:space="preserve"> u </w:t>
+            </w:r>
+            <w:proofErr w:type="spellStart"/>
+            <w:r>
+              <w:rPr>
+                <w:color w:val="000000"/>
+              </w:rPr>
+              <w:t>fitnes</w:t>
+            </w:r>
+            <w:proofErr w:type="spellEnd"/>
+            <w:r>
+              <w:rPr>
+                <w:color w:val="000000"/>
+              </w:rPr>
+              <w:t xml:space="preserve"> </w:t>
+            </w:r>
+            <w:proofErr w:type="spellStart"/>
+            <w:r>
+              <w:rPr>
+                <w:color w:val="000000"/>
+              </w:rPr>
+              <w:t>centru</w:t>
+            </w:r>
+            <w:proofErr w:type="spellEnd"/>
+            <w:r>
+              <w:rPr>
+                <w:color w:val="000000"/>
+              </w:rPr>
+              <w:t xml:space="preserve">, </w:t>
+            </w:r>
+            <w:proofErr w:type="spellStart"/>
+            <w:r>
+              <w:rPr>
+                <w:color w:val="000000"/>
+              </w:rPr>
+              <w:t>kao</w:t>
+            </w:r>
+            <w:proofErr w:type="spellEnd"/>
+            <w:r>
+              <w:rPr>
+                <w:color w:val="000000"/>
+              </w:rPr>
+              <w:t xml:space="preserve"> i </w:t>
+            </w:r>
+            <w:proofErr w:type="spellStart"/>
+            <w:r>
+              <w:rPr>
+                <w:color w:val="000000"/>
+              </w:rPr>
+              <w:t>efikasniju</w:t>
+            </w:r>
+            <w:proofErr w:type="spellEnd"/>
+            <w:r>
+              <w:rPr>
+                <w:color w:val="000000"/>
+              </w:rPr>
+              <w:t xml:space="preserve"> i </w:t>
+            </w:r>
+            <w:proofErr w:type="spellStart"/>
+            <w:r>
+              <w:rPr>
+                <w:color w:val="000000"/>
+              </w:rPr>
+              <w:t>lakšu</w:t>
+            </w:r>
+            <w:proofErr w:type="spellEnd"/>
+            <w:r>
+              <w:rPr>
+                <w:color w:val="000000"/>
+              </w:rPr>
+              <w:t xml:space="preserve"> </w:t>
+            </w:r>
+            <w:proofErr w:type="spellStart"/>
+            <w:r>
+              <w:rPr>
+                <w:color w:val="000000"/>
+              </w:rPr>
+              <w:t>interakciju</w:t>
+            </w:r>
+            <w:proofErr w:type="spellEnd"/>
+            <w:r>
+              <w:rPr>
+                <w:color w:val="000000"/>
+              </w:rPr>
+              <w:t xml:space="preserve"> </w:t>
+            </w:r>
+            <w:proofErr w:type="spellStart"/>
+            <w:r>
+              <w:rPr>
+                <w:color w:val="000000"/>
+              </w:rPr>
+              <w:t>korisnika</w:t>
+            </w:r>
+            <w:proofErr w:type="spellEnd"/>
+            <w:r>
+              <w:rPr>
+                <w:color w:val="000000"/>
+              </w:rPr>
+              <w:t xml:space="preserve"> i </w:t>
+            </w:r>
+            <w:proofErr w:type="spellStart"/>
+            <w:r>
+              <w:rPr>
+                <w:color w:val="000000"/>
+              </w:rPr>
+              <w:t>zaposlenih</w:t>
+            </w:r>
+            <w:proofErr w:type="spellEnd"/>
+            <w:r>
+              <w:rPr>
+                <w:color w:val="000000"/>
+              </w:rPr>
+              <w:t xml:space="preserve"> u </w:t>
+            </w:r>
+            <w:proofErr w:type="spellStart"/>
+            <w:r>
+              <w:rPr>
+                <w:color w:val="000000"/>
+              </w:rPr>
+              <w:t>fitnes</w:t>
+            </w:r>
+            <w:proofErr w:type="spellEnd"/>
+            <w:r>
+              <w:rPr>
+                <w:color w:val="000000"/>
+              </w:rPr>
+              <w:t xml:space="preserve"> </w:t>
+            </w:r>
+            <w:proofErr w:type="spellStart"/>
+            <w:r>
+              <w:rPr>
+                <w:color w:val="000000"/>
+              </w:rPr>
+              <w:t>centru</w:t>
+            </w:r>
+            <w:proofErr w:type="spellEnd"/>
+            <w:r>
+              <w:rPr>
+                <w:color w:val="000000"/>
+              </w:rPr>
+              <w:t>.</w:t>
             </w:r>
           </w:p>
         </w:tc>
@@ -4657,7 +5183,7 @@
           <w:lang w:val="sr-Latn-CS"/>
         </w:rPr>
       </w:pPr>
-      <w:bookmarkStart w:id="6" w:name="_Toc161771497"/>
+      <w:bookmarkStart w:id="7" w:name="_Toc161771497"/>
       <w:r>
         <w:rPr>
           <w:lang w:val="sr-Latn-CS"/>
@@ -4670,7 +5196,7 @@
         </w:rPr>
         <w:t>proizvoda</w:t>
       </w:r>
-      <w:bookmarkEnd w:id="6"/>
+      <w:bookmarkEnd w:id="7"/>
     </w:p>
     <w:p>
       <w:pPr>
@@ -4738,12 +5264,70 @@
                 <w:lang w:val="sr-Latn-CS"/>
               </w:rPr>
             </w:pPr>
-            <w:r>
-              <w:rPr>
-                <w:color w:val="000000"/>
-              </w:rPr>
-              <w:t>fitnes centrima, teretanama i njihovim korisnicima</w:t>
-            </w:r>
+            <w:proofErr w:type="spellStart"/>
+            <w:r>
+              <w:rPr>
+                <w:color w:val="000000"/>
+              </w:rPr>
+              <w:t>fitnes</w:t>
+            </w:r>
+            <w:proofErr w:type="spellEnd"/>
+            <w:r>
+              <w:rPr>
+                <w:color w:val="000000"/>
+              </w:rPr>
+              <w:t xml:space="preserve"> </w:t>
+            </w:r>
+            <w:proofErr w:type="spellStart"/>
+            <w:r>
+              <w:rPr>
+                <w:color w:val="000000"/>
+              </w:rPr>
+              <w:t>centrima</w:t>
+            </w:r>
+            <w:proofErr w:type="spellEnd"/>
+            <w:r>
+              <w:rPr>
+                <w:color w:val="000000"/>
+              </w:rPr>
+              <w:t xml:space="preserve">, </w:t>
+            </w:r>
+            <w:proofErr w:type="spellStart"/>
+            <w:r>
+              <w:rPr>
+                <w:color w:val="000000"/>
+              </w:rPr>
+              <w:t>teretanama</w:t>
+            </w:r>
+            <w:proofErr w:type="spellEnd"/>
+            <w:r>
+              <w:rPr>
+                <w:color w:val="000000"/>
+              </w:rPr>
+              <w:t xml:space="preserve"> i </w:t>
+            </w:r>
+            <w:proofErr w:type="spellStart"/>
+            <w:r>
+              <w:rPr>
+                <w:color w:val="000000"/>
+              </w:rPr>
+              <w:t>njihovim</w:t>
+            </w:r>
+            <w:proofErr w:type="spellEnd"/>
+            <w:r>
+              <w:rPr>
+                <w:color w:val="000000"/>
+              </w:rPr>
+              <w:t xml:space="preserve"> </w:t>
+            </w:r>
+            <w:proofErr w:type="spellStart"/>
+            <w:r>
+              <w:rPr>
+                <w:color w:val="000000"/>
+              </w:rPr>
+              <w:t>korisnicima</w:t>
+            </w:r>
+            <w:proofErr w:type="spellEnd"/>
           </w:p>
         </w:tc>
       </w:tr>
@@ -4994,11 +5578,189 @@
                 <w:lang w:val="sr-Latn-CS"/>
               </w:rPr>
             </w:pPr>
-            <w:r>
-              <w:rPr>
-                <w:color w:val="000000"/>
-              </w:rPr>
-              <w:t>postojećih proizvoda, na kojima postoje samo informacije o centrima, ali ne postoji usluga online zakazivanja tremina.</w:t>
+            <w:proofErr w:type="spellStart"/>
+            <w:proofErr w:type="gramStart"/>
+            <w:r>
+              <w:rPr>
+                <w:color w:val="000000"/>
+              </w:rPr>
+              <w:t>postojećih</w:t>
+            </w:r>
+            <w:proofErr w:type="spellEnd"/>
+            <w:proofErr w:type="gramEnd"/>
+            <w:r>
+              <w:rPr>
+                <w:color w:val="000000"/>
+              </w:rPr>
+              <w:t xml:space="preserve"> </w:t>
+            </w:r>
+            <w:proofErr w:type="spellStart"/>
+            <w:r>
+              <w:rPr>
+                <w:color w:val="000000"/>
+              </w:rPr>
+              <w:t>proizvoda</w:t>
+            </w:r>
+            <w:proofErr w:type="spellEnd"/>
+            <w:r>
+              <w:rPr>
+                <w:color w:val="000000"/>
+              </w:rPr>
+              <w:t xml:space="preserve">, </w:t>
+            </w:r>
+            <w:proofErr w:type="spellStart"/>
+            <w:r>
+              <w:rPr>
+                <w:color w:val="000000"/>
+              </w:rPr>
+              <w:t>na</w:t>
+            </w:r>
+            <w:proofErr w:type="spellEnd"/>
+            <w:r>
+              <w:rPr>
+                <w:color w:val="000000"/>
+              </w:rPr>
+              <w:t xml:space="preserve"> </w:t>
+            </w:r>
+            <w:proofErr w:type="spellStart"/>
+            <w:r>
+              <w:rPr>
+                <w:color w:val="000000"/>
+              </w:rPr>
+              <w:t>kojima</w:t>
+            </w:r>
+            <w:proofErr w:type="spellEnd"/>
+            <w:r>
+              <w:rPr>
+                <w:color w:val="000000"/>
+              </w:rPr>
+              <w:t xml:space="preserve"> </w:t>
+            </w:r>
+            <w:proofErr w:type="spellStart"/>
+            <w:r>
+              <w:rPr>
+                <w:color w:val="000000"/>
+              </w:rPr>
+              <w:t>postoje</w:t>
+            </w:r>
+            <w:proofErr w:type="spellEnd"/>
+            <w:r>
+              <w:rPr>
+                <w:color w:val="000000"/>
+              </w:rPr>
+              <w:t xml:space="preserve"> </w:t>
+            </w:r>
+            <w:proofErr w:type="spellStart"/>
+            <w:r>
+              <w:rPr>
+                <w:color w:val="000000"/>
+              </w:rPr>
+              <w:t>samo</w:t>
+            </w:r>
+            <w:proofErr w:type="spellEnd"/>
+            <w:r>
+              <w:rPr>
+                <w:color w:val="000000"/>
+              </w:rPr>
+              <w:t xml:space="preserve"> </w:t>
+            </w:r>
+            <w:proofErr w:type="spellStart"/>
+            <w:r>
+              <w:rPr>
+                <w:color w:val="000000"/>
+              </w:rPr>
+              <w:t>informacije</w:t>
+            </w:r>
+            <w:proofErr w:type="spellEnd"/>
+            <w:r>
+              <w:rPr>
+                <w:color w:val="000000"/>
+              </w:rPr>
+              <w:t xml:space="preserve"> o </w:t>
+            </w:r>
+            <w:proofErr w:type="spellStart"/>
+            <w:r>
+              <w:rPr>
+                <w:color w:val="000000"/>
+              </w:rPr>
+              <w:t>centrima</w:t>
+            </w:r>
+            <w:proofErr w:type="spellEnd"/>
+            <w:r>
+              <w:rPr>
+                <w:color w:val="000000"/>
+              </w:rPr>
+              <w:t xml:space="preserve">, </w:t>
+            </w:r>
+            <w:proofErr w:type="spellStart"/>
+            <w:r>
+              <w:rPr>
+                <w:color w:val="000000"/>
+              </w:rPr>
+              <w:t>ali</w:t>
+            </w:r>
+            <w:proofErr w:type="spellEnd"/>
+            <w:r>
+              <w:rPr>
+                <w:color w:val="000000"/>
+              </w:rPr>
+              <w:t xml:space="preserve"> ne </w:t>
+            </w:r>
+            <w:proofErr w:type="spellStart"/>
+            <w:r>
+              <w:rPr>
+                <w:color w:val="000000"/>
+              </w:rPr>
+              <w:t>postoji</w:t>
+            </w:r>
+            <w:proofErr w:type="spellEnd"/>
+            <w:r>
+              <w:rPr>
+                <w:color w:val="000000"/>
+              </w:rPr>
+              <w:t xml:space="preserve"> </w:t>
+            </w:r>
+            <w:proofErr w:type="spellStart"/>
+            <w:r>
+              <w:rPr>
+                <w:color w:val="000000"/>
+              </w:rPr>
+              <w:t>usluga</w:t>
+            </w:r>
+            <w:proofErr w:type="spellEnd"/>
+            <w:r>
+              <w:rPr>
+                <w:color w:val="000000"/>
+              </w:rPr>
+              <w:t xml:space="preserve"> online </w:t>
+            </w:r>
+            <w:proofErr w:type="spellStart"/>
+            <w:r>
+              <w:rPr>
+                <w:color w:val="000000"/>
+              </w:rPr>
+              <w:t>zakazivanja</w:t>
+            </w:r>
+            <w:proofErr w:type="spellEnd"/>
+            <w:r>
+              <w:rPr>
+                <w:color w:val="000000"/>
+              </w:rPr>
+              <w:t xml:space="preserve"> </w:t>
+            </w:r>
+            <w:proofErr w:type="spellStart"/>
+            <w:r>
+              <w:rPr>
+                <w:color w:val="000000"/>
+              </w:rPr>
+              <w:t>tremina</w:t>
+            </w:r>
+            <w:proofErr w:type="spellEnd"/>
+            <w:r>
+              <w:rPr>
+                <w:color w:val="000000"/>
+              </w:rPr>
+              <w:t>.</w:t>
             </w:r>
             <w:r>
               <w:rPr>
@@ -5056,12 +5818,212 @@
                 <w:lang w:val="sr-Latn-CS"/>
               </w:rPr>
             </w:pPr>
-            <w:r>
-              <w:rPr>
-                <w:color w:val="000000"/>
-              </w:rPr>
-              <w:t>obezbediti brzo i efikasno zakazivanje termina u fitnes centru, kao i efikasniju i lakšu interakciju korisnika i zaposlenih u fitnes centru</w:t>
-            </w:r>
+            <w:proofErr w:type="spellStart"/>
+            <w:proofErr w:type="gramStart"/>
+            <w:r>
+              <w:rPr>
+                <w:color w:val="000000"/>
+              </w:rPr>
+              <w:t>obezbediti</w:t>
+            </w:r>
+            <w:proofErr w:type="spellEnd"/>
+            <w:proofErr w:type="gramEnd"/>
+            <w:r>
+              <w:rPr>
+                <w:color w:val="000000"/>
+              </w:rPr>
+              <w:t xml:space="preserve"> </w:t>
+            </w:r>
+            <w:proofErr w:type="spellStart"/>
+            <w:r>
+              <w:rPr>
+                <w:color w:val="000000"/>
+              </w:rPr>
+              <w:t>brzo</w:t>
+            </w:r>
+            <w:proofErr w:type="spellEnd"/>
+            <w:r>
+              <w:rPr>
+                <w:color w:val="000000"/>
+              </w:rPr>
+              <w:t xml:space="preserve"> i </w:t>
+            </w:r>
+            <w:proofErr w:type="spellStart"/>
+            <w:r>
+              <w:rPr>
+                <w:color w:val="000000"/>
+              </w:rPr>
+              <w:t>efikasno</w:t>
+            </w:r>
+            <w:proofErr w:type="spellEnd"/>
+            <w:r>
+              <w:rPr>
+                <w:color w:val="000000"/>
+              </w:rPr>
+              <w:t xml:space="preserve"> </w:t>
+            </w:r>
+            <w:proofErr w:type="spellStart"/>
+            <w:r>
+              <w:rPr>
+                <w:color w:val="000000"/>
+              </w:rPr>
+              <w:t>zakazivanje</w:t>
+            </w:r>
+            <w:proofErr w:type="spellEnd"/>
+            <w:r>
+              <w:rPr>
+                <w:color w:val="000000"/>
+              </w:rPr>
+              <w:t xml:space="preserve"> </w:t>
+            </w:r>
+            <w:proofErr w:type="spellStart"/>
+            <w:r>
+              <w:rPr>
+                <w:color w:val="000000"/>
+              </w:rPr>
+              <w:t>termina</w:t>
+            </w:r>
+            <w:proofErr w:type="spellEnd"/>
+            <w:r>
+              <w:rPr>
+                <w:color w:val="000000"/>
+              </w:rPr>
+              <w:t xml:space="preserve"> u </w:t>
+            </w:r>
+            <w:proofErr w:type="spellStart"/>
+            <w:r>
+              <w:rPr>
+                <w:color w:val="000000"/>
+              </w:rPr>
+              <w:t>fitnes</w:t>
+            </w:r>
+            <w:proofErr w:type="spellEnd"/>
+            <w:r>
+              <w:rPr>
+                <w:color w:val="000000"/>
+              </w:rPr>
+              <w:t xml:space="preserve"> </w:t>
+            </w:r>
+            <w:proofErr w:type="spellStart"/>
+            <w:r>
+              <w:rPr>
+                <w:color w:val="000000"/>
+              </w:rPr>
+              <w:t>centru</w:t>
+            </w:r>
+            <w:proofErr w:type="spellEnd"/>
+            <w:r>
+              <w:rPr>
+                <w:color w:val="000000"/>
+              </w:rPr>
+              <w:t xml:space="preserve">, </w:t>
+            </w:r>
+            <w:proofErr w:type="spellStart"/>
+            <w:r>
+              <w:rPr>
+                <w:color w:val="000000"/>
+              </w:rPr>
+              <w:t>kao</w:t>
+            </w:r>
+            <w:proofErr w:type="spellEnd"/>
+            <w:r>
+              <w:rPr>
+                <w:color w:val="000000"/>
+              </w:rPr>
+              <w:t xml:space="preserve"> i </w:t>
+            </w:r>
+            <w:proofErr w:type="spellStart"/>
+            <w:r>
+              <w:rPr>
+                <w:color w:val="000000"/>
+              </w:rPr>
+              <w:t>efikasniju</w:t>
+            </w:r>
+            <w:proofErr w:type="spellEnd"/>
+            <w:r>
+              <w:rPr>
+                <w:color w:val="000000"/>
+              </w:rPr>
+              <w:t xml:space="preserve"> i </w:t>
+            </w:r>
+            <w:proofErr w:type="spellStart"/>
+            <w:r>
+              <w:rPr>
+                <w:color w:val="000000"/>
+              </w:rPr>
+              <w:t>lakšu</w:t>
+            </w:r>
+            <w:proofErr w:type="spellEnd"/>
+            <w:r>
+              <w:rPr>
+                <w:color w:val="000000"/>
+              </w:rPr>
+              <w:t xml:space="preserve"> </w:t>
+            </w:r>
+            <w:proofErr w:type="spellStart"/>
+            <w:r>
+              <w:rPr>
+                <w:color w:val="000000"/>
+              </w:rPr>
+              <w:t>interakciju</w:t>
+            </w:r>
+            <w:proofErr w:type="spellEnd"/>
+            <w:r>
+              <w:rPr>
+                <w:color w:val="000000"/>
+              </w:rPr>
+              <w:t xml:space="preserve"> </w:t>
+            </w:r>
+            <w:proofErr w:type="spellStart"/>
+            <w:r>
+              <w:rPr>
+                <w:color w:val="000000"/>
+              </w:rPr>
+              <w:t>korisnika</w:t>
+            </w:r>
+            <w:proofErr w:type="spellEnd"/>
+            <w:r>
+              <w:rPr>
+                <w:color w:val="000000"/>
+              </w:rPr>
+              <w:t xml:space="preserve"> i </w:t>
+            </w:r>
+            <w:proofErr w:type="spellStart"/>
+            <w:r>
+              <w:rPr>
+                <w:color w:val="000000"/>
+              </w:rPr>
+              <w:t>zaposlenih</w:t>
+            </w:r>
+            <w:proofErr w:type="spellEnd"/>
+            <w:r>
+              <w:rPr>
+                <w:color w:val="000000"/>
+              </w:rPr>
+              <w:t xml:space="preserve"> u </w:t>
+            </w:r>
+            <w:proofErr w:type="spellStart"/>
+            <w:r>
+              <w:rPr>
+                <w:color w:val="000000"/>
+              </w:rPr>
+              <w:t>fitnes</w:t>
+            </w:r>
+            <w:proofErr w:type="spellEnd"/>
+            <w:r>
+              <w:rPr>
+                <w:color w:val="000000"/>
+              </w:rPr>
+              <w:t xml:space="preserve"> </w:t>
+            </w:r>
+            <w:proofErr w:type="spellStart"/>
+            <w:r>
+              <w:rPr>
+                <w:color w:val="000000"/>
+              </w:rPr>
+              <w:t>centru</w:t>
+            </w:r>
+            <w:proofErr w:type="spellEnd"/>
             <w:r>
               <w:rPr>
                 <w:lang w:val="sr-Latn-CS"/>
@@ -5086,14 +6048,14 @@
           <w:lang w:val="sr-Latn-CS"/>
         </w:rPr>
       </w:pPr>
-      <w:bookmarkStart w:id="7" w:name="_Toc161771498"/>
+      <w:bookmarkStart w:id="8" w:name="_Toc161771498"/>
       <w:r>
         <w:rPr>
           <w:lang w:val="sr-Latn-CS"/>
         </w:rPr>
         <w:t>Opis korisnika</w:t>
       </w:r>
-      <w:bookmarkEnd w:id="7"/>
+      <w:bookmarkEnd w:id="8"/>
     </w:p>
     <w:p>
       <w:pPr>
@@ -5206,14 +6168,14 @@
           <w:lang w:val="sr-Latn-CS"/>
         </w:rPr>
       </w:pPr>
-      <w:bookmarkStart w:id="8" w:name="_Toc161771499"/>
+      <w:bookmarkStart w:id="9" w:name="_Toc161771499"/>
       <w:r>
         <w:rPr>
           <w:lang w:val="sr-Latn-CS"/>
         </w:rPr>
         <w:t>Opis potencijalnog tržišta</w:t>
       </w:r>
-      <w:bookmarkEnd w:id="8"/>
+      <w:bookmarkEnd w:id="9"/>
     </w:p>
     <w:p>
       <w:pPr>
@@ -5244,7 +6206,7 @@
           <w:lang w:val="sr-Latn-CS"/>
         </w:rPr>
       </w:pPr>
-      <w:bookmarkStart w:id="9" w:name="_Toc161771500"/>
+      <w:bookmarkStart w:id="10" w:name="_Toc161771500"/>
       <w:r>
         <w:rPr>
           <w:lang w:val="sr-Latn-CS"/>
@@ -5280,7 +6242,7 @@
         </w:rPr>
         <w:t>Profili korisnika</w:t>
       </w:r>
-      <w:bookmarkEnd w:id="9"/>
+      <w:bookmarkEnd w:id="10"/>
     </w:p>
     <w:p>
       <w:pPr>
@@ -5668,7 +6630,7 @@
           <w:lang w:val="sr-Latn-CS"/>
         </w:rPr>
       </w:pPr>
-      <w:bookmarkStart w:id="10" w:name="_Toc161771501"/>
+      <w:bookmarkStart w:id="11" w:name="_Toc161771501"/>
       <w:r>
         <w:rPr>
           <w:lang w:val="sr-Latn-CS"/>
@@ -5734,7 +6696,7 @@
         </w:rPr>
         <w:t>Opis okruženja</w:t>
       </w:r>
-      <w:bookmarkEnd w:id="10"/>
+      <w:bookmarkEnd w:id="11"/>
     </w:p>
     <w:p>
       <w:pPr>
@@ -5772,14 +6734,14 @@
           <w:lang w:val="sr-Latn-CS"/>
         </w:rPr>
       </w:pPr>
-      <w:bookmarkStart w:id="11" w:name="_Toc161771502"/>
+      <w:bookmarkStart w:id="12" w:name="_Toc161771502"/>
       <w:r>
         <w:rPr>
           <w:lang w:val="sr-Latn-CS"/>
         </w:rPr>
         <w:t>Osnovne potrebe korisnika</w:t>
       </w:r>
-      <w:bookmarkEnd w:id="11"/>
+      <w:bookmarkEnd w:id="12"/>
     </w:p>
     <w:p>
       <w:pPr>
@@ -5825,7 +6787,7 @@
           <w:lang w:val="sr-Latn-CS"/>
         </w:rPr>
       </w:pPr>
-      <w:bookmarkStart w:id="12" w:name="_Toc161771503"/>
+      <w:bookmarkStart w:id="13" w:name="_Toc161771503"/>
       <w:r>
         <w:rPr>
           <w:b/>
@@ -5997,7 +6959,7 @@
         </w:rPr>
         <w:t>Alternative i konkurencija</w:t>
       </w:r>
-      <w:bookmarkEnd w:id="12"/>
+      <w:bookmarkEnd w:id="13"/>
     </w:p>
     <w:p>
       <w:pPr>
@@ -6025,7 +6987,7 @@
           <w:lang w:val="sr-Latn-CS"/>
         </w:rPr>
       </w:pPr>
-      <w:bookmarkStart w:id="13" w:name="_Toc161771504"/>
+      <w:bookmarkStart w:id="14" w:name="_Toc161771504"/>
       <w:r>
         <w:rPr>
           <w:lang w:val="sr-Latn-CS"/>
@@ -6038,7 +7000,7 @@
         </w:rPr>
         <w:t xml:space="preserve"> proizvoda</w:t>
       </w:r>
-      <w:bookmarkEnd w:id="13"/>
+      <w:bookmarkEnd w:id="14"/>
     </w:p>
     <w:p>
       <w:pPr>
@@ -6091,7 +7053,7 @@
           <w:lang w:val="sr-Latn-CS"/>
         </w:rPr>
       </w:pPr>
-      <w:bookmarkStart w:id="14" w:name="_Toc161771505"/>
+      <w:bookmarkStart w:id="15" w:name="_Toc161771505"/>
       <w:r>
         <w:rPr>
           <w:lang w:val="sr-Latn-CS"/>
@@ -6110,7 +7072,7 @@
         </w:rPr>
         <w:t>voda</w:t>
       </w:r>
-      <w:bookmarkEnd w:id="14"/>
+      <w:bookmarkEnd w:id="15"/>
       <w:r>
         <w:rPr>
           <w:lang w:val="sr-Latn-CS"/>
@@ -6228,6 +7190,7 @@
                         <w:szCs w:val="14"/>
                       </w:rPr>
                     </w:pPr>
+                    <w:proofErr w:type="spellStart"/>
                     <w:r>
                       <w:rPr>
                         <w:b/>
@@ -6236,6 +7199,7 @@
                       </w:rPr>
                       <w:t>RaketaDoLeta</w:t>
                     </w:r>
+                    <w:proofErr w:type="spellEnd"/>
                   </w:p>
                   <w:p>
                     <w:pPr>
@@ -6252,8 +7216,18 @@
                         <w:sz w:val="14"/>
                         <w:szCs w:val="14"/>
                       </w:rPr>
-                      <w:t>Web Aplikacija</w:t>
+                      <w:t xml:space="preserve">Web </w:t>
                     </w:r>
+                    <w:proofErr w:type="spellStart"/>
+                    <w:r>
+                      <w:rPr>
+                        <w:b/>
+                        <w:sz w:val="14"/>
+                        <w:szCs w:val="14"/>
+                      </w:rPr>
+                      <w:t>Aplikacija</w:t>
+                    </w:r>
+                    <w:proofErr w:type="spellEnd"/>
                   </w:p>
                 </w:txbxContent>
               </v:textbox>
@@ -6440,6 +7414,7 @@
             <v:line id="_x0000_s1035" style="position:absolute;flip:x y" from="7461,3604" to="8721,3604">
               <v:stroke startarrow="block" endarrow="block"/>
             </v:line>
+            <w10:wrap type="none"/>
             <w10:anchorlock/>
           </v:group>
         </w:pict>
@@ -6703,6 +7678,7 @@
                 </w:txbxContent>
               </v:textbox>
             </v:shape>
+            <w10:wrap type="none"/>
             <w10:anchorlock/>
           </v:group>
         </w:pict>
@@ -6796,7 +7772,7 @@
           <w:lang w:val="sr-Latn-CS"/>
         </w:rPr>
       </w:pPr>
-      <w:bookmarkStart w:id="15" w:name="_Toc161771506"/>
+      <w:bookmarkStart w:id="16" w:name="_Toc161771506"/>
       <w:r>
         <w:rPr>
           <w:lang w:val="sr-Latn-CS"/>
@@ -6809,7 +7785,7 @@
         </w:rPr>
         <w:t>mogućnosti</w:t>
       </w:r>
-      <w:bookmarkEnd w:id="15"/>
+      <w:bookmarkEnd w:id="16"/>
     </w:p>
     <w:p>
       <w:pPr>
@@ -7374,14 +8350,14 @@
           <w:lang w:val="sr-Latn-CS"/>
         </w:rPr>
       </w:pPr>
-      <w:bookmarkStart w:id="16" w:name="_Toc161771507"/>
+      <w:bookmarkStart w:id="17" w:name="_Toc161771507"/>
       <w:r>
         <w:rPr>
           <w:lang w:val="sr-Latn-CS"/>
         </w:rPr>
         <w:t>Pretpostavke i zavisnosti</w:t>
       </w:r>
-      <w:bookmarkEnd w:id="16"/>
+      <w:bookmarkEnd w:id="17"/>
     </w:p>
     <w:p>
       <w:pPr>
@@ -7585,14 +8561,14 @@
           <w:lang w:val="sr-Latn-CS"/>
         </w:rPr>
       </w:pPr>
-      <w:bookmarkStart w:id="17" w:name="_Toc161771508"/>
+      <w:bookmarkStart w:id="18" w:name="_Toc161771508"/>
       <w:r>
         <w:rPr>
           <w:lang w:val="sr-Latn-CS"/>
         </w:rPr>
         <w:t>Cena</w:t>
       </w:r>
-      <w:bookmarkEnd w:id="17"/>
+      <w:bookmarkEnd w:id="18"/>
     </w:p>
     <w:p>
       <w:pPr>
@@ -7636,14 +8612,14 @@
           <w:lang w:val="sr-Latn-CS"/>
         </w:rPr>
       </w:pPr>
-      <w:bookmarkStart w:id="18" w:name="_Toc161771509"/>
+      <w:bookmarkStart w:id="19" w:name="_Toc161771509"/>
       <w:r>
         <w:rPr>
           <w:lang w:val="sr-Latn-CS"/>
         </w:rPr>
         <w:t>Licenciranje i instalacija</w:t>
       </w:r>
-      <w:bookmarkEnd w:id="18"/>
+      <w:bookmarkEnd w:id="19"/>
     </w:p>
     <w:p>
       <w:pPr>
@@ -7693,14 +8669,14 @@
           <w:lang w:val="sr-Latn-CS"/>
         </w:rPr>
       </w:pPr>
-      <w:bookmarkStart w:id="19" w:name="_Toc161771510"/>
+      <w:bookmarkStart w:id="20" w:name="_Toc161771510"/>
       <w:r>
         <w:rPr>
           <w:lang w:val="sr-Latn-CS"/>
         </w:rPr>
         <w:t>Funkcionalni zahtevi</w:t>
       </w:r>
-      <w:bookmarkEnd w:id="19"/>
+      <w:bookmarkEnd w:id="20"/>
     </w:p>
     <w:p>
       <w:pPr>
@@ -7753,14 +8729,14 @@
           <w:lang w:val="sr-Latn-CS"/>
         </w:rPr>
       </w:pPr>
-      <w:bookmarkStart w:id="20" w:name="_Toc161771511"/>
+      <w:bookmarkStart w:id="21" w:name="_Toc161771511"/>
       <w:r>
         <w:rPr>
           <w:lang w:val="sr-Latn-CS"/>
         </w:rPr>
         <w:t>Prijavljivanje na sistem</w:t>
       </w:r>
-      <w:bookmarkEnd w:id="20"/>
+      <w:bookmarkEnd w:id="21"/>
     </w:p>
     <w:p>
       <w:pPr>
@@ -7822,8 +8798,8 @@
           <w:lang w:val="sr-Latn-CS"/>
         </w:rPr>
       </w:pPr>
-      <w:bookmarkStart w:id="21" w:name="_Toc161771512"/>
-      <w:bookmarkStart w:id="22" w:name="_Hlk99999179"/>
+      <w:bookmarkStart w:id="22" w:name="_Toc161771512"/>
+      <w:bookmarkStart w:id="23" w:name="_Hlk99999179"/>
       <w:r>
         <w:rPr>
           <w:lang w:val="sr-Latn-CS"/>
@@ -7831,7 +8807,7 @@
         <w:lastRenderedPageBreak/>
         <w:t xml:space="preserve">Unos, prikaz i ažuriranje osnovnih podataka o </w:t>
       </w:r>
-      <w:bookmarkEnd w:id="21"/>
+      <w:bookmarkEnd w:id="22"/>
       <w:r>
         <w:rPr>
           <w:lang w:val="sr-Latn-CS"/>
@@ -7839,7 +8815,7 @@
         <w:t>fitnes centru</w:t>
       </w:r>
     </w:p>
-    <w:bookmarkEnd w:id="22"/>
+    <w:bookmarkEnd w:id="23"/>
     <w:p>
       <w:pPr>
         <w:pStyle w:val="BodyText"/>
@@ -7891,7 +8867,7 @@
           <w:lang w:val="sr-Latn-CS"/>
         </w:rPr>
       </w:pPr>
-      <w:bookmarkStart w:id="23" w:name="_Toc161771513"/>
+      <w:bookmarkStart w:id="24" w:name="_Toc161771513"/>
       <w:r>
         <w:rPr>
           <w:lang w:val="sr-Latn-CS"/>
@@ -7910,7 +8886,7 @@
         </w:rPr>
         <w:t xml:space="preserve">brisanje </w:t>
       </w:r>
-      <w:bookmarkEnd w:id="23"/>
+      <w:bookmarkEnd w:id="24"/>
       <w:r>
         <w:rPr>
           <w:lang w:val="sr-Latn-CS"/>
@@ -7969,14 +8945,14 @@
           <w:lang w:val="sr-Latn-CS"/>
         </w:rPr>
       </w:pPr>
-      <w:bookmarkStart w:id="24" w:name="_Toc161771514"/>
+      <w:bookmarkStart w:id="25" w:name="_Toc161771514"/>
       <w:r>
         <w:rPr>
           <w:lang w:val="sr-Latn-CS"/>
         </w:rPr>
         <w:t>Unos, prikaz i ažuriranje podataka o</w:t>
       </w:r>
-      <w:bookmarkEnd w:id="24"/>
+      <w:bookmarkEnd w:id="25"/>
       <w:r>
         <w:rPr>
           <w:lang w:val="sr-Latn-CS"/>
@@ -8093,7 +9069,7 @@
           <w:lang w:val="sr-Latn-CS"/>
         </w:rPr>
       </w:pPr>
-      <w:bookmarkStart w:id="25" w:name="_Toc161771516"/>
+      <w:bookmarkStart w:id="26" w:name="_Toc161771516"/>
       <w:r>
         <w:rPr>
           <w:lang w:val="sr-Latn-CS"/>
@@ -8106,7 +9082,7 @@
         </w:rPr>
         <w:t>treninga</w:t>
       </w:r>
-      <w:bookmarkEnd w:id="25"/>
+      <w:bookmarkEnd w:id="26"/>
     </w:p>
     <w:p>
       <w:pPr>
@@ -8163,14 +9139,14 @@
           <w:lang w:val="sr-Latn-CS"/>
         </w:rPr>
       </w:pPr>
-      <w:bookmarkStart w:id="26" w:name="_Toc161771518"/>
+      <w:bookmarkStart w:id="27" w:name="_Toc161771518"/>
       <w:r>
         <w:rPr>
           <w:lang w:val="sr-Latn-CS"/>
         </w:rPr>
         <w:t>Ograničenja</w:t>
       </w:r>
-      <w:bookmarkEnd w:id="26"/>
+      <w:bookmarkEnd w:id="27"/>
       <w:r>
         <w:rPr>
           <w:lang w:val="sr-Latn-CS"/>
@@ -8279,14 +9255,14 @@
           <w:lang w:val="sr-Latn-CS"/>
         </w:rPr>
       </w:pPr>
-      <w:bookmarkStart w:id="27" w:name="_Toc161771519"/>
+      <w:bookmarkStart w:id="28" w:name="_Toc161771519"/>
       <w:r>
         <w:rPr>
           <w:lang w:val="sr-Latn-CS"/>
         </w:rPr>
         <w:t>Zahtevi u pogledu kvaliteta</w:t>
       </w:r>
-      <w:bookmarkEnd w:id="27"/>
+      <w:bookmarkEnd w:id="28"/>
       <w:r>
         <w:rPr>
           <w:lang w:val="sr-Latn-CS"/>
@@ -8420,14 +9396,14 @@
           <w:lang w:val="sr-Latn-CS"/>
         </w:rPr>
       </w:pPr>
-      <w:bookmarkStart w:id="28" w:name="_Toc161771520"/>
+      <w:bookmarkStart w:id="29" w:name="_Toc161771520"/>
       <w:r>
         <w:rPr>
           <w:lang w:val="sr-Latn-CS"/>
         </w:rPr>
         <w:t>Prioritet funkcionalnosti</w:t>
       </w:r>
-      <w:bookmarkEnd w:id="28"/>
+      <w:bookmarkEnd w:id="29"/>
     </w:p>
     <w:p>
       <w:pPr>
@@ -8561,14 +9537,14 @@
           <w:lang w:val="sr-Latn-CS"/>
         </w:rPr>
       </w:pPr>
-      <w:bookmarkStart w:id="29" w:name="_Toc161771521"/>
+      <w:bookmarkStart w:id="30" w:name="_Toc161771521"/>
       <w:r>
         <w:rPr>
           <w:lang w:val="sr-Latn-CS"/>
         </w:rPr>
         <w:t>Nefunkcionalni zahtevi</w:t>
       </w:r>
-      <w:bookmarkEnd w:id="29"/>
+      <w:bookmarkEnd w:id="30"/>
     </w:p>
     <w:p>
       <w:pPr>
@@ -8577,14 +9553,14 @@
           <w:lang w:val="sr-Latn-CS"/>
         </w:rPr>
       </w:pPr>
-      <w:bookmarkStart w:id="30" w:name="_Toc161771522"/>
+      <w:bookmarkStart w:id="31" w:name="_Toc161771522"/>
       <w:r>
         <w:rPr>
           <w:lang w:val="sr-Latn-CS"/>
         </w:rPr>
         <w:t>Zahtevi u pogledu standardizacije</w:t>
       </w:r>
-      <w:bookmarkEnd w:id="30"/>
+      <w:bookmarkEnd w:id="31"/>
     </w:p>
     <w:p>
       <w:pPr>
@@ -8607,14 +9583,14 @@
           <w:lang w:val="sr-Latn-CS"/>
         </w:rPr>
       </w:pPr>
-      <w:bookmarkStart w:id="31" w:name="_Toc161771523"/>
+      <w:bookmarkStart w:id="32" w:name="_Toc161771523"/>
       <w:r>
         <w:rPr>
           <w:lang w:val="sr-Latn-CS"/>
         </w:rPr>
         <w:t>Sistemski zahtevi</w:t>
       </w:r>
-      <w:bookmarkEnd w:id="31"/>
+      <w:bookmarkEnd w:id="32"/>
     </w:p>
     <w:p>
       <w:pPr>
@@ -8624,7 +9600,7 @@
           <w:lang w:val="sr-Latn-CS"/>
         </w:rPr>
       </w:pPr>
-      <w:bookmarkStart w:id="32" w:name="_Toc161771524"/>
+      <w:bookmarkStart w:id="33" w:name="_Toc161771524"/>
       <w:r>
         <w:rPr>
           <w:lang w:val="sr-Latn-CS"/>
@@ -8641,13 +9617,31 @@
         <w:rPr>
           <w:lang w:val="sr-Latn-CS"/>
         </w:rPr>
-        <w:t xml:space="preserve"> na frontend-u i ASP.NET Core na backend-u, dok će kao DBMS koristiti</w:t>
-      </w:r>
-      <w:r>
-        <w:rPr>
-          <w:lang w:val="sr-Latn-CS"/>
-        </w:rPr>
-        <w:t xml:space="preserve"> Azure Data Studio</w:t>
+        <w:t xml:space="preserve"> na frontend-u i </w:t>
+      </w:r>
+      <w:r>
+        <w:rPr>
+          <w:lang w:val="sr-Latn-CS"/>
+        </w:rPr>
+        <w:t>Node.js</w:t>
+      </w:r>
+      <w:r>
+        <w:rPr>
+          <w:lang w:val="sr-Latn-CS"/>
+        </w:rPr>
+        <w:t xml:space="preserve"> na backend-u, dok će kao DBMS koristiti</w:t>
+      </w:r>
+      <w:r>
+        <w:rPr>
+          <w:lang w:val="sr-Latn-CS"/>
+        </w:rPr>
+        <w:t xml:space="preserve"> </w:t>
+      </w:r>
+      <w:r>
+        <w:rPr>
+          <w:lang w:val="sr-Latn-CS"/>
+        </w:rPr>
+        <w:t>MongoDB</w:t>
       </w:r>
       <w:r>
         <w:rPr>
@@ -8760,7 +9754,7 @@
         </w:rPr>
         <w:t>Zahtevi u pogledu performansi</w:t>
       </w:r>
-      <w:bookmarkEnd w:id="32"/>
+      <w:bookmarkEnd w:id="33"/>
     </w:p>
     <w:p>
       <w:pPr>
@@ -8783,14 +9777,14 @@
           <w:lang w:val="sr-Latn-CS"/>
         </w:rPr>
       </w:pPr>
-      <w:bookmarkStart w:id="33" w:name="_Toc161771525"/>
+      <w:bookmarkStart w:id="34" w:name="_Toc161771525"/>
       <w:r>
         <w:rPr>
           <w:lang w:val="sr-Latn-CS"/>
         </w:rPr>
         <w:t>Zahtevi u pogledu okruženja</w:t>
       </w:r>
-      <w:bookmarkEnd w:id="33"/>
+      <w:bookmarkEnd w:id="34"/>
     </w:p>
     <w:p>
       <w:pPr>
@@ -8819,14 +9813,14 @@
           <w:lang w:val="sr-Latn-CS"/>
         </w:rPr>
       </w:pPr>
-      <w:bookmarkStart w:id="34" w:name="_Toc161771526"/>
+      <w:bookmarkStart w:id="35" w:name="_Toc161771526"/>
       <w:r>
         <w:rPr>
           <w:lang w:val="sr-Latn-CS"/>
         </w:rPr>
         <w:t>Dokumentacija</w:t>
       </w:r>
-      <w:bookmarkEnd w:id="34"/>
+      <w:bookmarkEnd w:id="35"/>
     </w:p>
     <w:p>
       <w:pPr>
@@ -8861,14 +9855,14 @@
           <w:lang w:val="sr-Latn-CS"/>
         </w:rPr>
       </w:pPr>
-      <w:bookmarkStart w:id="35" w:name="_Toc161771527"/>
+      <w:bookmarkStart w:id="36" w:name="_Toc161771527"/>
       <w:r>
         <w:rPr>
           <w:lang w:val="sr-Latn-CS"/>
         </w:rPr>
         <w:t>Korisničko uputstvo</w:t>
       </w:r>
-      <w:bookmarkEnd w:id="35"/>
+      <w:bookmarkEnd w:id="36"/>
     </w:p>
     <w:p>
       <w:pPr>
@@ -8909,7 +9903,7 @@
           <w:lang w:val="sr-Latn-CS"/>
         </w:rPr>
       </w:pPr>
-      <w:bookmarkStart w:id="36" w:name="_Toc161771528"/>
+      <w:bookmarkStart w:id="37" w:name="_Toc161771528"/>
       <w:r>
         <w:rPr>
           <w:i/>
@@ -8930,7 +9924,7 @@
         </w:rPr>
         <w:t>uputstvo</w:t>
       </w:r>
-      <w:bookmarkEnd w:id="36"/>
+      <w:bookmarkEnd w:id="37"/>
     </w:p>
     <w:p>
       <w:pPr>
@@ -8939,40 +9933,311 @@
           <w:lang w:val="sr-Latn-CS"/>
         </w:rPr>
       </w:pPr>
+      <w:proofErr w:type="spellStart"/>
       <w:r>
         <w:rPr>
           <w:szCs w:val="21"/>
           <w:lang w:eastAsia="en-US"/>
         </w:rPr>
-        <w:t xml:space="preserve">RaketaDoLeta </w:t>
-      </w:r>
+        <w:t>RaketaDoLeta</w:t>
+      </w:r>
+      <w:proofErr w:type="spellEnd"/>
       <w:r>
         <w:rPr>
           <w:szCs w:val="21"/>
           <w:lang w:eastAsia="en-US"/>
         </w:rPr>
-        <w:t xml:space="preserve">Web aplikacija će biti intuitivna za </w:t>
+        <w:t xml:space="preserve"> </w:t>
       </w:r>
       <w:r>
         <w:rPr>
           <w:szCs w:val="21"/>
           <w:lang w:eastAsia="en-US"/>
         </w:rPr>
-        <w:t xml:space="preserve">upotrebu </w:t>
-      </w:r>
+        <w:t xml:space="preserve">Web </w:t>
+      </w:r>
+      <w:proofErr w:type="spellStart"/>
       <w:r>
         <w:rPr>
           <w:szCs w:val="21"/>
           <w:lang w:eastAsia="en-US"/>
         </w:rPr>
-        <w:t>i neće posedovati korisničko uputstvo</w:t>
-      </w:r>
+        <w:t>aplikacija</w:t>
+      </w:r>
+      <w:proofErr w:type="spellEnd"/>
       <w:r>
         <w:rPr>
           <w:szCs w:val="21"/>
           <w:lang w:eastAsia="en-US"/>
         </w:rPr>
-        <w:t>. Interfejs će biti jednostavan i lak za korišćenje.</w:t>
+        <w:t xml:space="preserve"> </w:t>
+      </w:r>
+      <w:proofErr w:type="spellStart"/>
+      <w:proofErr w:type="gramStart"/>
+      <w:r>
+        <w:rPr>
+          <w:szCs w:val="21"/>
+          <w:lang w:eastAsia="en-US"/>
+        </w:rPr>
+        <w:t>će</w:t>
+      </w:r>
+      <w:proofErr w:type="spellEnd"/>
+      <w:proofErr w:type="gramEnd"/>
+      <w:r>
+        <w:rPr>
+          <w:szCs w:val="21"/>
+          <w:lang w:eastAsia="en-US"/>
+        </w:rPr>
+        <w:t xml:space="preserve"> </w:t>
+      </w:r>
+      <w:proofErr w:type="spellStart"/>
+      <w:r>
+        <w:rPr>
+          <w:szCs w:val="21"/>
+          <w:lang w:eastAsia="en-US"/>
+        </w:rPr>
+        <w:t>biti</w:t>
+      </w:r>
+      <w:proofErr w:type="spellEnd"/>
+      <w:r>
+        <w:rPr>
+          <w:szCs w:val="21"/>
+          <w:lang w:eastAsia="en-US"/>
+        </w:rPr>
+        <w:t xml:space="preserve"> </w:t>
+      </w:r>
+      <w:proofErr w:type="spellStart"/>
+      <w:r>
+        <w:rPr>
+          <w:szCs w:val="21"/>
+          <w:lang w:eastAsia="en-US"/>
+        </w:rPr>
+        <w:t>intuitivna</w:t>
+      </w:r>
+      <w:proofErr w:type="spellEnd"/>
+      <w:r>
+        <w:rPr>
+          <w:szCs w:val="21"/>
+          <w:lang w:eastAsia="en-US"/>
+        </w:rPr>
+        <w:t xml:space="preserve"> </w:t>
+      </w:r>
+      <w:proofErr w:type="spellStart"/>
+      <w:r>
+        <w:rPr>
+          <w:szCs w:val="21"/>
+          <w:lang w:eastAsia="en-US"/>
+        </w:rPr>
+        <w:t>za</w:t>
+      </w:r>
+      <w:proofErr w:type="spellEnd"/>
+      <w:r>
+        <w:rPr>
+          <w:szCs w:val="21"/>
+          <w:lang w:eastAsia="en-US"/>
+        </w:rPr>
+        <w:t xml:space="preserve"> </w:t>
+      </w:r>
+      <w:proofErr w:type="spellStart"/>
+      <w:r>
+        <w:rPr>
+          <w:szCs w:val="21"/>
+          <w:lang w:eastAsia="en-US"/>
+        </w:rPr>
+        <w:t>upotrebu</w:t>
+      </w:r>
+      <w:proofErr w:type="spellEnd"/>
+      <w:r>
+        <w:rPr>
+          <w:szCs w:val="21"/>
+          <w:lang w:eastAsia="en-US"/>
+        </w:rPr>
+        <w:t xml:space="preserve"> </w:t>
+      </w:r>
+      <w:r>
+        <w:rPr>
+          <w:szCs w:val="21"/>
+          <w:lang w:eastAsia="en-US"/>
+        </w:rPr>
+        <w:t xml:space="preserve">i </w:t>
+      </w:r>
+      <w:proofErr w:type="spellStart"/>
+      <w:r>
+        <w:rPr>
+          <w:szCs w:val="21"/>
+          <w:lang w:eastAsia="en-US"/>
+        </w:rPr>
+        <w:t>neće</w:t>
+      </w:r>
+      <w:proofErr w:type="spellEnd"/>
+      <w:r>
+        <w:rPr>
+          <w:szCs w:val="21"/>
+          <w:lang w:eastAsia="en-US"/>
+        </w:rPr>
+        <w:t xml:space="preserve"> </w:t>
+      </w:r>
+      <w:proofErr w:type="spellStart"/>
+      <w:r>
+        <w:rPr>
+          <w:szCs w:val="21"/>
+          <w:lang w:eastAsia="en-US"/>
+        </w:rPr>
+        <w:t>posedovati</w:t>
+      </w:r>
+      <w:proofErr w:type="spellEnd"/>
+      <w:r>
+        <w:rPr>
+          <w:szCs w:val="21"/>
+          <w:lang w:eastAsia="en-US"/>
+        </w:rPr>
+        <w:t xml:space="preserve"> </w:t>
+      </w:r>
+      <w:proofErr w:type="spellStart"/>
+      <w:r>
+        <w:rPr>
+          <w:szCs w:val="21"/>
+          <w:lang w:eastAsia="en-US"/>
+        </w:rPr>
+        <w:t>korisničko</w:t>
+      </w:r>
+      <w:proofErr w:type="spellEnd"/>
+      <w:r>
+        <w:rPr>
+          <w:szCs w:val="21"/>
+          <w:lang w:eastAsia="en-US"/>
+        </w:rPr>
+        <w:t xml:space="preserve"> </w:t>
+      </w:r>
+      <w:proofErr w:type="spellStart"/>
+      <w:r>
+        <w:rPr>
+          <w:szCs w:val="21"/>
+          <w:lang w:eastAsia="en-US"/>
+        </w:rPr>
+        <w:t>uputstvo</w:t>
+      </w:r>
+      <w:proofErr w:type="spellEnd"/>
+      <w:r>
+        <w:rPr>
+          <w:szCs w:val="21"/>
+          <w:lang w:eastAsia="en-US"/>
+        </w:rPr>
+        <w:t xml:space="preserve">. </w:t>
+      </w:r>
+      <w:proofErr w:type="spellStart"/>
+      <w:r>
+        <w:rPr>
+          <w:szCs w:val="21"/>
+          <w:lang w:eastAsia="en-US"/>
+        </w:rPr>
+        <w:t>Interfejs</w:t>
+      </w:r>
+      <w:proofErr w:type="spellEnd"/>
+      <w:r>
+        <w:rPr>
+          <w:szCs w:val="21"/>
+          <w:lang w:eastAsia="en-US"/>
+        </w:rPr>
+        <w:t xml:space="preserve"> </w:t>
+      </w:r>
+      <w:proofErr w:type="spellStart"/>
+      <w:proofErr w:type="gramStart"/>
+      <w:r>
+        <w:rPr>
+          <w:szCs w:val="21"/>
+          <w:lang w:eastAsia="en-US"/>
+        </w:rPr>
+        <w:t>će</w:t>
+      </w:r>
+      <w:proofErr w:type="spellEnd"/>
+      <w:proofErr w:type="gramEnd"/>
+      <w:r>
+        <w:rPr>
+          <w:szCs w:val="21"/>
+          <w:lang w:eastAsia="en-US"/>
+        </w:rPr>
+        <w:t xml:space="preserve"> </w:t>
+      </w:r>
+      <w:proofErr w:type="spellStart"/>
+      <w:r>
+        <w:rPr>
+          <w:szCs w:val="21"/>
+          <w:lang w:eastAsia="en-US"/>
+        </w:rPr>
+        <w:t>biti</w:t>
+      </w:r>
+      <w:proofErr w:type="spellEnd"/>
+      <w:r>
+        <w:rPr>
+          <w:szCs w:val="21"/>
+          <w:lang w:eastAsia="en-US"/>
+        </w:rPr>
+        <w:t xml:space="preserve"> </w:t>
+      </w:r>
+      <w:proofErr w:type="spellStart"/>
+      <w:r>
+        <w:rPr>
+          <w:szCs w:val="21"/>
+          <w:lang w:eastAsia="en-US"/>
+        </w:rPr>
+        <w:t>jednostavan</w:t>
+      </w:r>
+      <w:proofErr w:type="spellEnd"/>
+      <w:r>
+        <w:rPr>
+          <w:szCs w:val="21"/>
+          <w:lang w:eastAsia="en-US"/>
+        </w:rPr>
+        <w:t xml:space="preserve"> i </w:t>
+      </w:r>
+      <w:proofErr w:type="spellStart"/>
+      <w:r>
+        <w:rPr>
+          <w:szCs w:val="21"/>
+          <w:lang w:eastAsia="en-US"/>
+        </w:rPr>
+        <w:t>lak</w:t>
+      </w:r>
+      <w:proofErr w:type="spellEnd"/>
+      <w:r>
+        <w:rPr>
+          <w:szCs w:val="21"/>
+          <w:lang w:eastAsia="en-US"/>
+        </w:rPr>
+        <w:t xml:space="preserve"> </w:t>
+      </w:r>
+      <w:proofErr w:type="spellStart"/>
+      <w:r>
+        <w:rPr>
+          <w:szCs w:val="21"/>
+          <w:lang w:eastAsia="en-US"/>
+        </w:rPr>
+        <w:t>za</w:t>
+      </w:r>
+      <w:proofErr w:type="spellEnd"/>
+      <w:r>
+        <w:rPr>
+          <w:szCs w:val="21"/>
+          <w:lang w:eastAsia="en-US"/>
+        </w:rPr>
+        <w:t xml:space="preserve"> </w:t>
+      </w:r>
+      <w:proofErr w:type="spellStart"/>
+      <w:r>
+        <w:rPr>
+          <w:szCs w:val="21"/>
+          <w:lang w:eastAsia="en-US"/>
+        </w:rPr>
+        <w:t>korišćenje</w:t>
+      </w:r>
+      <w:proofErr w:type="spellEnd"/>
+      <w:r>
+        <w:rPr>
+          <w:szCs w:val="21"/>
+          <w:lang w:eastAsia="en-US"/>
+        </w:rPr>
+        <w:t>.</w:t>
       </w:r>
     </w:p>
     <w:p>
@@ -8982,14 +10247,14 @@
           <w:lang w:val="sr-Latn-CS"/>
         </w:rPr>
       </w:pPr>
-      <w:bookmarkStart w:id="37" w:name="_Toc161771529"/>
+      <w:bookmarkStart w:id="38" w:name="_Toc161771529"/>
       <w:r>
         <w:rPr>
           <w:lang w:val="sr-Latn-CS"/>
         </w:rPr>
         <w:t>Uputstvo za instalaciju i konfigurisanje</w:t>
       </w:r>
-      <w:bookmarkEnd w:id="37"/>
+      <w:bookmarkEnd w:id="38"/>
     </w:p>
     <w:p>
       <w:pPr>
@@ -9034,14 +10299,14 @@
           <w:lang w:val="sr-Latn-CS"/>
         </w:rPr>
       </w:pPr>
-      <w:bookmarkStart w:id="38" w:name="_Toc161771530"/>
+      <w:bookmarkStart w:id="39" w:name="_Toc161771530"/>
       <w:r>
         <w:rPr>
           <w:lang w:val="sr-Latn-CS"/>
         </w:rPr>
         <w:t>Pakovanje proizvoda</w:t>
       </w:r>
-      <w:bookmarkEnd w:id="38"/>
+      <w:bookmarkEnd w:id="39"/>
     </w:p>
     <w:p>
       <w:pPr>
@@ -9064,10 +10329,10 @@
       </w:r>
     </w:p>
     <w:sectPr>
-      <w:headerReference w:type="default" r:id="rId9"/>
-      <w:footerReference w:type="default" r:id="rId10"/>
-      <w:headerReference w:type="first" r:id="rId11"/>
-      <w:footerReference w:type="first" r:id="rId12"/>
+      <w:headerReference w:type="default" r:id="rId10"/>
+      <w:footerReference w:type="default" r:id="rId11"/>
+      <w:headerReference w:type="first" r:id="rId12"/>
+      <w:footerReference w:type="first" r:id="rId13"/>
       <w:pgSz w:w="12240" w:h="15840" w:code="1"/>
       <w:pgMar w:top="1440" w:right="1440" w:bottom="1440" w:left="1440" w:header="708" w:footer="708" w:gutter="0"/>
       <w:cols w:space="708"/>
@@ -9077,7 +10342,7 @@
 </file>
 
 <file path=word/endnotes.xml><?xml version="1.0" encoding="utf-8"?>
-<w:endnotes xmlns:wpc="http://schemas.microsoft.com/office/word/2010/wordprocessingCanvas" xmlns:cx="http://schemas.microsoft.com/office/drawing/2014/chartex" xmlns:cx1="http://schemas.microsoft.com/office/drawing/2015/9/8/chartex" xmlns:cx2="http://schemas.microsoft.com/office/drawing/2015/10/21/chartex" xmlns:cx3="http://schemas.microsoft.com/office/drawing/2016/5/9/chartex" xmlns:cx4="http://schemas.microsoft.com/office/drawing/2016/5/10/chartex" xmlns:cx5="http://schemas.microsoft.com/office/drawing/2016/5/11/chartex" xmlns:cx6="http://schemas.microsoft.com/office/drawing/2016/5/12/chartex" xmlns:cx7="http://schemas.microsoft.com/office/drawing/2016/5/13/chartex" xmlns:cx8="http://schemas.microsoft.com/office/drawing/2016/5/14/chartex" xmlns:mc="http://schemas.openxmlformats.org/markup-compatibility/2006" xmlns:aink="http://schemas.microsoft.com/office/drawing/2016/ink" xmlns:am3d="http://schemas.microsoft.com/office/drawing/2017/model3d" xmlns:o="urn:schemas-microsoft-com:office:office" xmlns:r="http://schemas.openxmlformats.org/officeDocument/2006/relationships" xmlns:m="http://schemas.openxmlformats.org/officeDocument/2006/math" xmlns:v="urn:schemas-microsoft-com:vml" xmlns:wp14="http://schemas.microsoft.com/office/word/2010/wordprocessingDrawing" xmlns:wp="http://schemas.openxmlformats.org/drawingml/2006/wordprocessingDrawing" xmlns:w10="urn:schemas-microsoft-com:office:word" xmlns:w="http://schemas.openxmlformats.org/wordprocessingml/2006/main" xmlns:w14="http://schemas.microsoft.com/office/word/2010/wordml" xmlns:w15="http://schemas.microsoft.com/office/word/2012/wordml" xmlns:w16cex="http://schemas.microsoft.com/office/word/2018/wordml/cex" xmlns:w16cid="http://schemas.microsoft.com/office/word/2016/wordml/cid" xmlns:w16="http://schemas.microsoft.com/office/word/2018/wordml" xmlns:w16sdtdh="http://schemas.microsoft.com/office/word/2020/wordml/sdtdatahash" xmlns:w16se="http://schemas.microsoft.com/office/word/2015/wordml/symex" xmlns:wpg="http://schemas.microsoft.com/office/word/2010/wordprocessingGroup" xmlns:wpi="http://schemas.microsoft.com/office/word/2010/wordprocessingInk" xmlns:wne="http://schemas.microsoft.com/office/word/2006/wordml" xmlns:wps="http://schemas.microsoft.com/office/word/2010/wordprocessingShape" mc:Ignorable="w14 w15 w16se w16cid w16 w16cex w16sdtdh wp14">
+<w:endnotes xmlns:wpc="http://schemas.microsoft.com/office/word/2010/wordprocessingCanvas" xmlns:mc="http://schemas.openxmlformats.org/markup-compatibility/2006" xmlns:o="urn:schemas-microsoft-com:office:office" xmlns:r="http://schemas.openxmlformats.org/officeDocument/2006/relationships" xmlns:m="http://schemas.openxmlformats.org/officeDocument/2006/math" xmlns:v="urn:schemas-microsoft-com:vml" xmlns:wp14="http://schemas.microsoft.com/office/word/2010/wordprocessingDrawing" xmlns:wp="http://schemas.openxmlformats.org/drawingml/2006/wordprocessingDrawing" xmlns:w10="urn:schemas-microsoft-com:office:word" xmlns:w="http://schemas.openxmlformats.org/wordprocessingml/2006/main" xmlns:w14="http://schemas.microsoft.com/office/word/2010/wordml" xmlns:wpg="http://schemas.microsoft.com/office/word/2010/wordprocessingGroup" xmlns:wpi="http://schemas.microsoft.com/office/word/2010/wordprocessingInk" xmlns:wne="http://schemas.microsoft.com/office/word/2006/wordml" xmlns:wps="http://schemas.microsoft.com/office/word/2010/wordprocessingShape" mc:Ignorable="w14 wp14">
   <w:endnote w:type="separator" w:id="-1">
     <w:p>
       <w:r>
@@ -9096,7 +10361,7 @@
 </file>
 
 <file path=word/footer1.xml><?xml version="1.0" encoding="utf-8"?>
-<w:ftr xmlns:wpc="http://schemas.microsoft.com/office/word/2010/wordprocessingCanvas" xmlns:cx="http://schemas.microsoft.com/office/drawing/2014/chartex" xmlns:cx1="http://schemas.microsoft.com/office/drawing/2015/9/8/chartex" xmlns:cx2="http://schemas.microsoft.com/office/drawing/2015/10/21/chartex" xmlns:cx3="http://schemas.microsoft.com/office/drawing/2016/5/9/chartex" xmlns:cx4="http://schemas.microsoft.com/office/drawing/2016/5/10/chartex" xmlns:cx5="http://schemas.microsoft.com/office/drawing/2016/5/11/chartex" xmlns:cx6="http://schemas.microsoft.com/office/drawing/2016/5/12/chartex" xmlns:cx7="http://schemas.microsoft.com/office/drawing/2016/5/13/chartex" xmlns:cx8="http://schemas.microsoft.com/office/drawing/2016/5/14/chartex" xmlns:mc="http://schemas.openxmlformats.org/markup-compatibility/2006" xmlns:aink="http://schemas.microsoft.com/office/drawing/2016/ink" xmlns:am3d="http://schemas.microsoft.com/office/drawing/2017/model3d" xmlns:o="urn:schemas-microsoft-com:office:office" xmlns:r="http://schemas.openxmlformats.org/officeDocument/2006/relationships" xmlns:m="http://schemas.openxmlformats.org/officeDocument/2006/math" xmlns:v="urn:schemas-microsoft-com:vml" xmlns:wp14="http://schemas.microsoft.com/office/word/2010/wordprocessingDrawing" xmlns:wp="http://schemas.openxmlformats.org/drawingml/2006/wordprocessingDrawing" xmlns:w10="urn:schemas-microsoft-com:office:word" xmlns:w="http://schemas.openxmlformats.org/wordprocessingml/2006/main" xmlns:w14="http://schemas.microsoft.com/office/word/2010/wordml" xmlns:w15="http://schemas.microsoft.com/office/word/2012/wordml" xmlns:w16cex="http://schemas.microsoft.com/office/word/2018/wordml/cex" xmlns:w16cid="http://schemas.microsoft.com/office/word/2016/wordml/cid" xmlns:w16="http://schemas.microsoft.com/office/word/2018/wordml" xmlns:w16sdtdh="http://schemas.microsoft.com/office/word/2020/wordml/sdtdatahash" xmlns:w16se="http://schemas.microsoft.com/office/word/2015/wordml/symex" xmlns:wpg="http://schemas.microsoft.com/office/word/2010/wordprocessingGroup" xmlns:wpi="http://schemas.microsoft.com/office/word/2010/wordprocessingInk" xmlns:wne="http://schemas.microsoft.com/office/word/2006/wordml" xmlns:wps="http://schemas.microsoft.com/office/word/2010/wordprocessingShape" mc:Ignorable="w14 w15 w16se w16cid w16 w16cex w16sdtdh wp14">
+<w:ftr xmlns:wpc="http://schemas.microsoft.com/office/word/2010/wordprocessingCanvas" xmlns:mc="http://schemas.openxmlformats.org/markup-compatibility/2006" xmlns:o="urn:schemas-microsoft-com:office:office" xmlns:r="http://schemas.openxmlformats.org/officeDocument/2006/relationships" xmlns:m="http://schemas.openxmlformats.org/officeDocument/2006/math" xmlns:v="urn:schemas-microsoft-com:vml" xmlns:wp14="http://schemas.microsoft.com/office/word/2010/wordprocessingDrawing" xmlns:wp="http://schemas.openxmlformats.org/drawingml/2006/wordprocessingDrawing" xmlns:w10="urn:schemas-microsoft-com:office:word" xmlns:w="http://schemas.openxmlformats.org/wordprocessingml/2006/main" xmlns:w14="http://schemas.microsoft.com/office/word/2010/wordml" xmlns:wpg="http://schemas.microsoft.com/office/word/2010/wordprocessingGroup" xmlns:wpi="http://schemas.microsoft.com/office/word/2010/wordprocessingInk" xmlns:wne="http://schemas.microsoft.com/office/word/2006/wordml" xmlns:wps="http://schemas.microsoft.com/office/word/2010/wordprocessingShape" mc:Ignorable="w14 wp14">
   <w:p>
     <w:pPr>
       <w:pStyle w:val="Footer"/>
@@ -9134,7 +10399,7 @@
 </file>
 
 <file path=word/footer2.xml><?xml version="1.0" encoding="utf-8"?>
-<w:ftr xmlns:wpc="http://schemas.microsoft.com/office/word/2010/wordprocessingCanvas" xmlns:cx="http://schemas.microsoft.com/office/drawing/2014/chartex" xmlns:cx1="http://schemas.microsoft.com/office/drawing/2015/9/8/chartex" xmlns:cx2="http://schemas.microsoft.com/office/drawing/2015/10/21/chartex" xmlns:cx3="http://schemas.microsoft.com/office/drawing/2016/5/9/chartex" xmlns:cx4="http://schemas.microsoft.com/office/drawing/2016/5/10/chartex" xmlns:cx5="http://schemas.microsoft.com/office/drawing/2016/5/11/chartex" xmlns:cx6="http://schemas.microsoft.com/office/drawing/2016/5/12/chartex" xmlns:cx7="http://schemas.microsoft.com/office/drawing/2016/5/13/chartex" xmlns:cx8="http://schemas.microsoft.com/office/drawing/2016/5/14/chartex" xmlns:mc="http://schemas.openxmlformats.org/markup-compatibility/2006" xmlns:aink="http://schemas.microsoft.com/office/drawing/2016/ink" xmlns:am3d="http://schemas.microsoft.com/office/drawing/2017/model3d" xmlns:o="urn:schemas-microsoft-com:office:office" xmlns:r="http://schemas.openxmlformats.org/officeDocument/2006/relationships" xmlns:m="http://schemas.openxmlformats.org/officeDocument/2006/math" xmlns:v="urn:schemas-microsoft-com:vml" xmlns:wp14="http://schemas.microsoft.com/office/word/2010/wordprocessingDrawing" xmlns:wp="http://schemas.openxmlformats.org/drawingml/2006/wordprocessingDrawing" xmlns:w10="urn:schemas-microsoft-com:office:word" xmlns:w="http://schemas.openxmlformats.org/wordprocessingml/2006/main" xmlns:w14="http://schemas.microsoft.com/office/word/2010/wordml" xmlns:w15="http://schemas.microsoft.com/office/word/2012/wordml" xmlns:w16cex="http://schemas.microsoft.com/office/word/2018/wordml/cex" xmlns:w16cid="http://schemas.microsoft.com/office/word/2016/wordml/cid" xmlns:w16="http://schemas.microsoft.com/office/word/2018/wordml" xmlns:w16sdtdh="http://schemas.microsoft.com/office/word/2020/wordml/sdtdatahash" xmlns:w16se="http://schemas.microsoft.com/office/word/2015/wordml/symex" xmlns:wpg="http://schemas.microsoft.com/office/word/2010/wordprocessingGroup" xmlns:wpi="http://schemas.microsoft.com/office/word/2010/wordprocessingInk" xmlns:wne="http://schemas.microsoft.com/office/word/2006/wordml" xmlns:wps="http://schemas.microsoft.com/office/word/2010/wordprocessingShape" mc:Ignorable="w14 w15 w16se w16cid w16 w16cex w16sdtdh wp14">
+<w:ftr xmlns:wpc="http://schemas.microsoft.com/office/word/2010/wordprocessingCanvas" xmlns:mc="http://schemas.openxmlformats.org/markup-compatibility/2006" xmlns:o="urn:schemas-microsoft-com:office:office" xmlns:r="http://schemas.openxmlformats.org/officeDocument/2006/relationships" xmlns:m="http://schemas.openxmlformats.org/officeDocument/2006/math" xmlns:v="urn:schemas-microsoft-com:vml" xmlns:wp14="http://schemas.microsoft.com/office/word/2010/wordprocessingDrawing" xmlns:wp="http://schemas.openxmlformats.org/drawingml/2006/wordprocessingDrawing" xmlns:w10="urn:schemas-microsoft-com:office:word" xmlns:w="http://schemas.openxmlformats.org/wordprocessingml/2006/main" xmlns:w14="http://schemas.microsoft.com/office/word/2010/wordml" xmlns:wpg="http://schemas.microsoft.com/office/word/2010/wordprocessingGroup" xmlns:wpi="http://schemas.microsoft.com/office/word/2010/wordprocessingInk" xmlns:wne="http://schemas.microsoft.com/office/word/2006/wordml" xmlns:wps="http://schemas.microsoft.com/office/word/2010/wordprocessingShape" mc:Ignorable="w14 wp14">
   <w:tbl>
     <w:tblPr>
       <w:tblW w:w="0" w:type="auto"/>
@@ -9273,7 +10538,7 @@
               <w:noProof/>
               <w:lang w:val="sr-Latn-CS"/>
             </w:rPr>
-            <w:t>12</w:t>
+            <w:t>2</w:t>
           </w:r>
           <w:r>
             <w:rPr>
@@ -9289,16 +10554,31 @@
             </w:rPr>
             <w:t xml:space="preserve"> od </w:t>
           </w:r>
-          <w:fldSimple w:instr=" NUMPAGES  \* MERGEFORMAT ">
-            <w:r>
-              <w:rPr>
-                <w:rStyle w:val="PageNumber"/>
-                <w:noProof/>
-                <w:lang w:val="sr-Latn-CS"/>
-              </w:rPr>
-              <w:t>12</w:t>
-            </w:r>
-          </w:fldSimple>
+          <w:r>
+            <w:fldChar w:fldCharType="begin"/>
+          </w:r>
+          <w:r>
+            <w:instrText xml:space="preserve"> NUMPAGES  \* MERGEFORMAT </w:instrText>
+          </w:r>
+          <w:r>
+            <w:fldChar w:fldCharType="separate"/>
+          </w:r>
+          <w:r>
+            <w:rPr>
+              <w:rStyle w:val="PageNumber"/>
+              <w:noProof/>
+              <w:lang w:val="sr-Latn-CS"/>
+            </w:rPr>
+            <w:t>11</w:t>
+          </w:r>
+          <w:r>
+            <w:rPr>
+              <w:rStyle w:val="PageNumber"/>
+              <w:noProof/>
+              <w:lang w:val="sr-Latn-CS"/>
+            </w:rPr>
+            <w:fldChar w:fldCharType="end"/>
+          </w:r>
         </w:p>
       </w:tc>
     </w:tr>
@@ -9315,7 +10595,7 @@
 </file>
 
 <file path=word/footer3.xml><?xml version="1.0" encoding="utf-8"?>
-<w:ftr xmlns:wpc="http://schemas.microsoft.com/office/word/2010/wordprocessingCanvas" xmlns:cx="http://schemas.microsoft.com/office/drawing/2014/chartex" xmlns:cx1="http://schemas.microsoft.com/office/drawing/2015/9/8/chartex" xmlns:cx2="http://schemas.microsoft.com/office/drawing/2015/10/21/chartex" xmlns:cx3="http://schemas.microsoft.com/office/drawing/2016/5/9/chartex" xmlns:cx4="http://schemas.microsoft.com/office/drawing/2016/5/10/chartex" xmlns:cx5="http://schemas.microsoft.com/office/drawing/2016/5/11/chartex" xmlns:cx6="http://schemas.microsoft.com/office/drawing/2016/5/12/chartex" xmlns:cx7="http://schemas.microsoft.com/office/drawing/2016/5/13/chartex" xmlns:cx8="http://schemas.microsoft.com/office/drawing/2016/5/14/chartex" xmlns:mc="http://schemas.openxmlformats.org/markup-compatibility/2006" xmlns:aink="http://schemas.microsoft.com/office/drawing/2016/ink" xmlns:am3d="http://schemas.microsoft.com/office/drawing/2017/model3d" xmlns:o="urn:schemas-microsoft-com:office:office" xmlns:r="http://schemas.openxmlformats.org/officeDocument/2006/relationships" xmlns:m="http://schemas.openxmlformats.org/officeDocument/2006/math" xmlns:v="urn:schemas-microsoft-com:vml" xmlns:wp14="http://schemas.microsoft.com/office/word/2010/wordprocessingDrawing" xmlns:wp="http://schemas.openxmlformats.org/drawingml/2006/wordprocessingDrawing" xmlns:w10="urn:schemas-microsoft-com:office:word" xmlns:w="http://schemas.openxmlformats.org/wordprocessingml/2006/main" xmlns:w14="http://schemas.microsoft.com/office/word/2010/wordml" xmlns:w15="http://schemas.microsoft.com/office/word/2012/wordml" xmlns:w16cex="http://schemas.microsoft.com/office/word/2018/wordml/cex" xmlns:w16cid="http://schemas.microsoft.com/office/word/2016/wordml/cid" xmlns:w16="http://schemas.microsoft.com/office/word/2018/wordml" xmlns:w16sdtdh="http://schemas.microsoft.com/office/word/2020/wordml/sdtdatahash" xmlns:w16se="http://schemas.microsoft.com/office/word/2015/wordml/symex" xmlns:wpg="http://schemas.microsoft.com/office/word/2010/wordprocessingGroup" xmlns:wpi="http://schemas.microsoft.com/office/word/2010/wordprocessingInk" xmlns:wne="http://schemas.microsoft.com/office/word/2006/wordml" xmlns:wps="http://schemas.microsoft.com/office/word/2010/wordprocessingShape" mc:Ignorable="w14 w15 w16se w16cid w16 w16cex w16sdtdh wp14">
+<w:ftr xmlns:wpc="http://schemas.microsoft.com/office/word/2010/wordprocessingCanvas" xmlns:mc="http://schemas.openxmlformats.org/markup-compatibility/2006" xmlns:o="urn:schemas-microsoft-com:office:office" xmlns:r="http://schemas.openxmlformats.org/officeDocument/2006/relationships" xmlns:m="http://schemas.openxmlformats.org/officeDocument/2006/math" xmlns:v="urn:schemas-microsoft-com:vml" xmlns:wp14="http://schemas.microsoft.com/office/word/2010/wordprocessingDrawing" xmlns:wp="http://schemas.openxmlformats.org/drawingml/2006/wordprocessingDrawing" xmlns:w10="urn:schemas-microsoft-com:office:word" xmlns:w="http://schemas.openxmlformats.org/wordprocessingml/2006/main" xmlns:w14="http://schemas.microsoft.com/office/word/2010/wordml" xmlns:wpg="http://schemas.microsoft.com/office/word/2010/wordprocessingGroup" xmlns:wpi="http://schemas.microsoft.com/office/word/2010/wordprocessingInk" xmlns:wne="http://schemas.microsoft.com/office/word/2006/wordml" xmlns:wps="http://schemas.microsoft.com/office/word/2010/wordprocessingShape" mc:Ignorable="w14 wp14">
   <w:p>
     <w:pPr>
       <w:pStyle w:val="Footer"/>
@@ -9325,7 +10605,7 @@
 </file>
 
 <file path=word/footnotes.xml><?xml version="1.0" encoding="utf-8"?>
-<w:footnotes xmlns:wpc="http://schemas.microsoft.com/office/word/2010/wordprocessingCanvas" xmlns:cx="http://schemas.microsoft.com/office/drawing/2014/chartex" xmlns:cx1="http://schemas.microsoft.com/office/drawing/2015/9/8/chartex" xmlns:cx2="http://schemas.microsoft.com/office/drawing/2015/10/21/chartex" xmlns:cx3="http://schemas.microsoft.com/office/drawing/2016/5/9/chartex" xmlns:cx4="http://schemas.microsoft.com/office/drawing/2016/5/10/chartex" xmlns:cx5="http://schemas.microsoft.com/office/drawing/2016/5/11/chartex" xmlns:cx6="http://schemas.microsoft.com/office/drawing/2016/5/12/chartex" xmlns:cx7="http://schemas.microsoft.com/office/drawing/2016/5/13/chartex" xmlns:cx8="http://schemas.microsoft.com/office/drawing/2016/5/14/chartex" xmlns:mc="http://schemas.openxmlformats.org/markup-compatibility/2006" xmlns:aink="http://schemas.microsoft.com/office/drawing/2016/ink" xmlns:am3d="http://schemas.microsoft.com/office/drawing/2017/model3d" xmlns:o="urn:schemas-microsoft-com:office:office" xmlns:r="http://schemas.openxmlformats.org/officeDocument/2006/relationships" xmlns:m="http://schemas.openxmlformats.org/officeDocument/2006/math" xmlns:v="urn:schemas-microsoft-com:vml" xmlns:wp14="http://schemas.microsoft.com/office/word/2010/wordprocessingDrawing" xmlns:wp="http://schemas.openxmlformats.org/drawingml/2006/wordprocessingDrawing" xmlns:w10="urn:schemas-microsoft-com:office:word" xmlns:w="http://schemas.openxmlformats.org/wordprocessingml/2006/main" xmlns:w14="http://schemas.microsoft.com/office/word/2010/wordml" xmlns:w15="http://schemas.microsoft.com/office/word/2012/wordml" xmlns:w16cex="http://schemas.microsoft.com/office/word/2018/wordml/cex" xmlns:w16cid="http://schemas.microsoft.com/office/word/2016/wordml/cid" xmlns:w16="http://schemas.microsoft.com/office/word/2018/wordml" xmlns:w16sdtdh="http://schemas.microsoft.com/office/word/2020/wordml/sdtdatahash" xmlns:w16se="http://schemas.microsoft.com/office/word/2015/wordml/symex" xmlns:wpg="http://schemas.microsoft.com/office/word/2010/wordprocessingGroup" xmlns:wpi="http://schemas.microsoft.com/office/word/2010/wordprocessingInk" xmlns:wne="http://schemas.microsoft.com/office/word/2006/wordml" xmlns:wps="http://schemas.microsoft.com/office/word/2010/wordprocessingShape" mc:Ignorable="w14 w15 w16se w16cid w16 w16cex w16sdtdh wp14">
+<w:footnotes xmlns:wpc="http://schemas.microsoft.com/office/word/2010/wordprocessingCanvas" xmlns:mc="http://schemas.openxmlformats.org/markup-compatibility/2006" xmlns:o="urn:schemas-microsoft-com:office:office" xmlns:r="http://schemas.openxmlformats.org/officeDocument/2006/relationships" xmlns:m="http://schemas.openxmlformats.org/officeDocument/2006/math" xmlns:v="urn:schemas-microsoft-com:vml" xmlns:wp14="http://schemas.microsoft.com/office/word/2010/wordprocessingDrawing" xmlns:wp="http://schemas.openxmlformats.org/drawingml/2006/wordprocessingDrawing" xmlns:w10="urn:schemas-microsoft-com:office:word" xmlns:w="http://schemas.openxmlformats.org/wordprocessingml/2006/main" xmlns:w14="http://schemas.microsoft.com/office/word/2010/wordml" xmlns:wpg="http://schemas.microsoft.com/office/word/2010/wordprocessingGroup" xmlns:wpi="http://schemas.microsoft.com/office/word/2010/wordprocessingInk" xmlns:wne="http://schemas.microsoft.com/office/word/2006/wordml" xmlns:wps="http://schemas.microsoft.com/office/word/2010/wordprocessingShape" mc:Ignorable="w14 wp14">
   <w:footnote w:type="separator" w:id="-1">
     <w:p>
       <w:r>
@@ -9344,7 +10624,7 @@
 </file>
 
 <file path=word/header1.xml><?xml version="1.0" encoding="utf-8"?>
-<w:hdr xmlns:wpc="http://schemas.microsoft.com/office/word/2010/wordprocessingCanvas" xmlns:cx="http://schemas.microsoft.com/office/drawing/2014/chartex" xmlns:cx1="http://schemas.microsoft.com/office/drawing/2015/9/8/chartex" xmlns:cx2="http://schemas.microsoft.com/office/drawing/2015/10/21/chartex" xmlns:cx3="http://schemas.microsoft.com/office/drawing/2016/5/9/chartex" xmlns:cx4="http://schemas.microsoft.com/office/drawing/2016/5/10/chartex" xmlns:cx5="http://schemas.microsoft.com/office/drawing/2016/5/11/chartex" xmlns:cx6="http://schemas.microsoft.com/office/drawing/2016/5/12/chartex" xmlns:cx7="http://schemas.microsoft.com/office/drawing/2016/5/13/chartex" xmlns:cx8="http://schemas.microsoft.com/office/drawing/2016/5/14/chartex" xmlns:mc="http://schemas.openxmlformats.org/markup-compatibility/2006" xmlns:aink="http://schemas.microsoft.com/office/drawing/2016/ink" xmlns:am3d="http://schemas.microsoft.com/office/drawing/2017/model3d" xmlns:o="urn:schemas-microsoft-com:office:office" xmlns:r="http://schemas.openxmlformats.org/officeDocument/2006/relationships" xmlns:m="http://schemas.openxmlformats.org/officeDocument/2006/math" xmlns:v="urn:schemas-microsoft-com:vml" xmlns:wp14="http://schemas.microsoft.com/office/word/2010/wordprocessingDrawing" xmlns:wp="http://schemas.openxmlformats.org/drawingml/2006/wordprocessingDrawing" xmlns:w10="urn:schemas-microsoft-com:office:word" xmlns:w="http://schemas.openxmlformats.org/wordprocessingml/2006/main" xmlns:w14="http://schemas.microsoft.com/office/word/2010/wordml" xmlns:w15="http://schemas.microsoft.com/office/word/2012/wordml" xmlns:w16cex="http://schemas.microsoft.com/office/word/2018/wordml/cex" xmlns:w16cid="http://schemas.microsoft.com/office/word/2016/wordml/cid" xmlns:w16="http://schemas.microsoft.com/office/word/2018/wordml" xmlns:w16sdtdh="http://schemas.microsoft.com/office/word/2020/wordml/sdtdatahash" xmlns:w16se="http://schemas.microsoft.com/office/word/2015/wordml/symex" xmlns:wpg="http://schemas.microsoft.com/office/word/2010/wordprocessingGroup" xmlns:wpi="http://schemas.microsoft.com/office/word/2010/wordprocessingInk" xmlns:wne="http://schemas.microsoft.com/office/word/2006/wordml" xmlns:wps="http://schemas.microsoft.com/office/word/2010/wordprocessingShape" mc:Ignorable="w14 w15 w16se w16cid w16 w16cex w16sdtdh wp14">
+<w:hdr xmlns:wpc="http://schemas.microsoft.com/office/word/2010/wordprocessingCanvas" xmlns:mc="http://schemas.openxmlformats.org/markup-compatibility/2006" xmlns:o="urn:schemas-microsoft-com:office:office" xmlns:r="http://schemas.openxmlformats.org/officeDocument/2006/relationships" xmlns:m="http://schemas.openxmlformats.org/officeDocument/2006/math" xmlns:v="urn:schemas-microsoft-com:vml" xmlns:wp14="http://schemas.microsoft.com/office/word/2010/wordprocessingDrawing" xmlns:wp="http://schemas.openxmlformats.org/drawingml/2006/wordprocessingDrawing" xmlns:w10="urn:schemas-microsoft-com:office:word" xmlns:w="http://schemas.openxmlformats.org/wordprocessingml/2006/main" xmlns:w14="http://schemas.microsoft.com/office/word/2010/wordml" xmlns:wpg="http://schemas.microsoft.com/office/word/2010/wordprocessingGroup" xmlns:wpi="http://schemas.microsoft.com/office/word/2010/wordprocessingInk" xmlns:wne="http://schemas.microsoft.com/office/word/2006/wordml" xmlns:wps="http://schemas.microsoft.com/office/word/2010/wordprocessingShape" mc:Ignorable="w14 wp14">
   <w:p>
     <w:pPr>
       <w:rPr>
@@ -9374,6 +10654,7 @@
         <w:sz w:val="36"/>
       </w:rPr>
     </w:pPr>
+    <w:proofErr w:type="spellStart"/>
     <w:r>
       <w:rPr>
         <w:rFonts w:ascii="Arial" w:hAnsi="Arial"/>
@@ -9382,6 +10663,7 @@
       </w:rPr>
       <w:t>RDLTeam</w:t>
     </w:r>
+    <w:proofErr w:type="spellEnd"/>
   </w:p>
   <w:p>
     <w:pPr>
@@ -9403,7 +10685,7 @@
 </file>
 
 <file path=word/header2.xml><?xml version="1.0" encoding="utf-8"?>
-<w:hdr xmlns:wpc="http://schemas.microsoft.com/office/word/2010/wordprocessingCanvas" xmlns:cx="http://schemas.microsoft.com/office/drawing/2014/chartex" xmlns:cx1="http://schemas.microsoft.com/office/drawing/2015/9/8/chartex" xmlns:cx2="http://schemas.microsoft.com/office/drawing/2015/10/21/chartex" xmlns:cx3="http://schemas.microsoft.com/office/drawing/2016/5/9/chartex" xmlns:cx4="http://schemas.microsoft.com/office/drawing/2016/5/10/chartex" xmlns:cx5="http://schemas.microsoft.com/office/drawing/2016/5/11/chartex" xmlns:cx6="http://schemas.microsoft.com/office/drawing/2016/5/12/chartex" xmlns:cx7="http://schemas.microsoft.com/office/drawing/2016/5/13/chartex" xmlns:cx8="http://schemas.microsoft.com/office/drawing/2016/5/14/chartex" xmlns:mc="http://schemas.openxmlformats.org/markup-compatibility/2006" xmlns:aink="http://schemas.microsoft.com/office/drawing/2016/ink" xmlns:am3d="http://schemas.microsoft.com/office/drawing/2017/model3d" xmlns:o="urn:schemas-microsoft-com:office:office" xmlns:r="http://schemas.openxmlformats.org/officeDocument/2006/relationships" xmlns:m="http://schemas.openxmlformats.org/officeDocument/2006/math" xmlns:v="urn:schemas-microsoft-com:vml" xmlns:wp14="http://schemas.microsoft.com/office/word/2010/wordprocessingDrawing" xmlns:wp="http://schemas.openxmlformats.org/drawingml/2006/wordprocessingDrawing" xmlns:w10="urn:schemas-microsoft-com:office:word" xmlns:w="http://schemas.openxmlformats.org/wordprocessingml/2006/main" xmlns:w14="http://schemas.microsoft.com/office/word/2010/wordml" xmlns:w15="http://schemas.microsoft.com/office/word/2012/wordml" xmlns:w16cex="http://schemas.microsoft.com/office/word/2018/wordml/cex" xmlns:w16cid="http://schemas.microsoft.com/office/word/2016/wordml/cid" xmlns:w16="http://schemas.microsoft.com/office/word/2018/wordml" xmlns:w16sdtdh="http://schemas.microsoft.com/office/word/2020/wordml/sdtdatahash" xmlns:w16se="http://schemas.microsoft.com/office/word/2015/wordml/symex" xmlns:wpg="http://schemas.microsoft.com/office/word/2010/wordprocessingGroup" xmlns:wpi="http://schemas.microsoft.com/office/word/2010/wordprocessingInk" xmlns:wne="http://schemas.microsoft.com/office/word/2006/wordml" xmlns:wps="http://schemas.microsoft.com/office/word/2010/wordprocessingShape" mc:Ignorable="w14 w15 w16se w16cid w16 w16cex w16sdtdh wp14">
+<w:hdr xmlns:wpc="http://schemas.microsoft.com/office/word/2010/wordprocessingCanvas" xmlns:mc="http://schemas.openxmlformats.org/markup-compatibility/2006" xmlns:o="urn:schemas-microsoft-com:office:office" xmlns:r="http://schemas.openxmlformats.org/officeDocument/2006/relationships" xmlns:m="http://schemas.openxmlformats.org/officeDocument/2006/math" xmlns:v="urn:schemas-microsoft-com:vml" xmlns:wp14="http://schemas.microsoft.com/office/word/2010/wordprocessingDrawing" xmlns:wp="http://schemas.openxmlformats.org/drawingml/2006/wordprocessingDrawing" xmlns:w10="urn:schemas-microsoft-com:office:word" xmlns:w="http://schemas.openxmlformats.org/wordprocessingml/2006/main" xmlns:w14="http://schemas.microsoft.com/office/word/2010/wordml" xmlns:wpg="http://schemas.microsoft.com/office/word/2010/wordprocessingGroup" xmlns:wpi="http://schemas.microsoft.com/office/word/2010/wordprocessingInk" xmlns:wne="http://schemas.microsoft.com/office/word/2006/wordml" xmlns:wps="http://schemas.microsoft.com/office/word/2010/wordprocessingShape" mc:Ignorable="w14 wp14">
   <w:tbl>
     <w:tblPr>
       <w:tblW w:w="0" w:type="auto"/>
@@ -9433,12 +10715,14 @@
               <w:lang w:val="sr-Latn-CS"/>
             </w:rPr>
           </w:pPr>
+          <w:proofErr w:type="spellStart"/>
           <w:r>
             <w:rPr>
               <w:color w:val="000000"/>
             </w:rPr>
             <w:t>RaketaDoLeta</w:t>
           </w:r>
+          <w:proofErr w:type="spellEnd"/>
         </w:p>
       </w:tc>
       <w:tc>
@@ -9460,7 +10744,13 @@
             <w:rPr>
               <w:lang w:val="sr-Latn-CS"/>
             </w:rPr>
-            <w:t xml:space="preserve">  Verzija:           1.0</w:t>
+            <w:t xml:space="preserve">  </w:t>
+          </w:r>
+          <w:r>
+            <w:rPr>
+              <w:lang w:val="sr-Latn-CS"/>
+            </w:rPr>
+            <w:t>Verzija:           1.0</w:t>
           </w:r>
         </w:p>
       </w:tc>
@@ -9561,7 +10851,7 @@
 </file>
 
 <file path=word/header3.xml><?xml version="1.0" encoding="utf-8"?>
-<w:hdr xmlns:wpc="http://schemas.microsoft.com/office/word/2010/wordprocessingCanvas" xmlns:cx="http://schemas.microsoft.com/office/drawing/2014/chartex" xmlns:cx1="http://schemas.microsoft.com/office/drawing/2015/9/8/chartex" xmlns:cx2="http://schemas.microsoft.com/office/drawing/2015/10/21/chartex" xmlns:cx3="http://schemas.microsoft.com/office/drawing/2016/5/9/chartex" xmlns:cx4="http://schemas.microsoft.com/office/drawing/2016/5/10/chartex" xmlns:cx5="http://schemas.microsoft.com/office/drawing/2016/5/11/chartex" xmlns:cx6="http://schemas.microsoft.com/office/drawing/2016/5/12/chartex" xmlns:cx7="http://schemas.microsoft.com/office/drawing/2016/5/13/chartex" xmlns:cx8="http://schemas.microsoft.com/office/drawing/2016/5/14/chartex" xmlns:mc="http://schemas.openxmlformats.org/markup-compatibility/2006" xmlns:aink="http://schemas.microsoft.com/office/drawing/2016/ink" xmlns:am3d="http://schemas.microsoft.com/office/drawing/2017/model3d" xmlns:o="urn:schemas-microsoft-com:office:office" xmlns:r="http://schemas.openxmlformats.org/officeDocument/2006/relationships" xmlns:m="http://schemas.openxmlformats.org/officeDocument/2006/math" xmlns:v="urn:schemas-microsoft-com:vml" xmlns:wp14="http://schemas.microsoft.com/office/word/2010/wordprocessingDrawing" xmlns:wp="http://schemas.openxmlformats.org/drawingml/2006/wordprocessingDrawing" xmlns:w10="urn:schemas-microsoft-com:office:word" xmlns:w="http://schemas.openxmlformats.org/wordprocessingml/2006/main" xmlns:w14="http://schemas.microsoft.com/office/word/2010/wordml" xmlns:w15="http://schemas.microsoft.com/office/word/2012/wordml" xmlns:w16cex="http://schemas.microsoft.com/office/word/2018/wordml/cex" xmlns:w16cid="http://schemas.microsoft.com/office/word/2016/wordml/cid" xmlns:w16="http://schemas.microsoft.com/office/word/2018/wordml" xmlns:w16sdtdh="http://schemas.microsoft.com/office/word/2020/wordml/sdtdatahash" xmlns:w16se="http://schemas.microsoft.com/office/word/2015/wordml/symex" xmlns:wpg="http://schemas.microsoft.com/office/word/2010/wordprocessingGroup" xmlns:wpi="http://schemas.microsoft.com/office/word/2010/wordprocessingInk" xmlns:wne="http://schemas.microsoft.com/office/word/2006/wordml" xmlns:wps="http://schemas.microsoft.com/office/word/2010/wordprocessingShape" mc:Ignorable="w14 w15 w16se w16cid w16 w16cex w16sdtdh wp14">
+<w:hdr xmlns:wpc="http://schemas.microsoft.com/office/word/2010/wordprocessingCanvas" xmlns:mc="http://schemas.openxmlformats.org/markup-compatibility/2006" xmlns:o="urn:schemas-microsoft-com:office:office" xmlns:r="http://schemas.openxmlformats.org/officeDocument/2006/relationships" xmlns:m="http://schemas.openxmlformats.org/officeDocument/2006/math" xmlns:v="urn:schemas-microsoft-com:vml" xmlns:wp14="http://schemas.microsoft.com/office/word/2010/wordprocessingDrawing" xmlns:wp="http://schemas.openxmlformats.org/drawingml/2006/wordprocessingDrawing" xmlns:w10="urn:schemas-microsoft-com:office:word" xmlns:w="http://schemas.openxmlformats.org/wordprocessingml/2006/main" xmlns:w14="http://schemas.microsoft.com/office/word/2010/wordml" xmlns:wpg="http://schemas.microsoft.com/office/word/2010/wordprocessingGroup" xmlns:wpi="http://schemas.microsoft.com/office/word/2010/wordprocessingInk" xmlns:wne="http://schemas.microsoft.com/office/word/2006/wordml" xmlns:wps="http://schemas.microsoft.com/office/word/2010/wordprocessingShape" mc:Ignorable="w14 wp14">
   <w:p>
     <w:pPr>
       <w:pStyle w:val="Header"/>
@@ -9571,8 +10861,8 @@
 </file>
 
 <file path=word/numbering.xml><?xml version="1.0" encoding="utf-8"?>
-<w:numbering xmlns:wpc="http://schemas.microsoft.com/office/word/2010/wordprocessingCanvas" xmlns:cx="http://schemas.microsoft.com/office/drawing/2014/chartex" xmlns:cx1="http://schemas.microsoft.com/office/drawing/2015/9/8/chartex" xmlns:cx2="http://schemas.microsoft.com/office/drawing/2015/10/21/chartex" xmlns:cx3="http://schemas.microsoft.com/office/drawing/2016/5/9/chartex" xmlns:cx4="http://schemas.microsoft.com/office/drawing/2016/5/10/chartex" xmlns:cx5="http://schemas.microsoft.com/office/drawing/2016/5/11/chartex" xmlns:cx6="http://schemas.microsoft.com/office/drawing/2016/5/12/chartex" xmlns:cx7="http://schemas.microsoft.com/office/drawing/2016/5/13/chartex" xmlns:cx8="http://schemas.microsoft.com/office/drawing/2016/5/14/chartex" xmlns:mc="http://schemas.openxmlformats.org/markup-compatibility/2006" xmlns:aink="http://schemas.microsoft.com/office/drawing/2016/ink" xmlns:am3d="http://schemas.microsoft.com/office/drawing/2017/model3d" xmlns:o="urn:schemas-microsoft-com:office:office" xmlns:r="http://schemas.openxmlformats.org/officeDocument/2006/relationships" xmlns:m="http://schemas.openxmlformats.org/officeDocument/2006/math" xmlns:v="urn:schemas-microsoft-com:vml" xmlns:wp14="http://schemas.microsoft.com/office/word/2010/wordprocessingDrawing" xmlns:wp="http://schemas.openxmlformats.org/drawingml/2006/wordprocessingDrawing" xmlns:w10="urn:schemas-microsoft-com:office:word" xmlns:w="http://schemas.openxmlformats.org/wordprocessingml/2006/main" xmlns:w14="http://schemas.microsoft.com/office/word/2010/wordml" xmlns:w15="http://schemas.microsoft.com/office/word/2012/wordml" xmlns:w16cex="http://schemas.microsoft.com/office/word/2018/wordml/cex" xmlns:w16cid="http://schemas.microsoft.com/office/word/2016/wordml/cid" xmlns:w16="http://schemas.microsoft.com/office/word/2018/wordml" xmlns:w16sdtdh="http://schemas.microsoft.com/office/word/2020/wordml/sdtdatahash" xmlns:w16se="http://schemas.microsoft.com/office/word/2015/wordml/symex" xmlns:wpg="http://schemas.microsoft.com/office/word/2010/wordprocessingGroup" xmlns:wpi="http://schemas.microsoft.com/office/word/2010/wordprocessingInk" xmlns:wne="http://schemas.microsoft.com/office/word/2006/wordml" xmlns:wps="http://schemas.microsoft.com/office/word/2010/wordprocessingShape" mc:Ignorable="w14 w15 w16se w16cid w16 w16cex w16sdtdh wp14">
-  <w:abstractNum w:abstractNumId="0" w15:restartNumberingAfterBreak="0">
+<w:numbering xmlns:wpc="http://schemas.microsoft.com/office/word/2010/wordprocessingCanvas" xmlns:mc="http://schemas.openxmlformats.org/markup-compatibility/2006" xmlns:o="urn:schemas-microsoft-com:office:office" xmlns:r="http://schemas.openxmlformats.org/officeDocument/2006/relationships" xmlns:m="http://schemas.openxmlformats.org/officeDocument/2006/math" xmlns:v="urn:schemas-microsoft-com:vml" xmlns:wp14="http://schemas.microsoft.com/office/word/2010/wordprocessingDrawing" xmlns:wp="http://schemas.openxmlformats.org/drawingml/2006/wordprocessingDrawing" xmlns:w10="urn:schemas-microsoft-com:office:word" xmlns:w="http://schemas.openxmlformats.org/wordprocessingml/2006/main" xmlns:w14="http://schemas.microsoft.com/office/word/2010/wordml" xmlns:wpg="http://schemas.microsoft.com/office/word/2010/wordprocessingGroup" xmlns:wpi="http://schemas.microsoft.com/office/word/2010/wordprocessingInk" xmlns:wne="http://schemas.microsoft.com/office/word/2006/wordml" xmlns:wps="http://schemas.microsoft.com/office/word/2010/wordprocessingShape" mc:Ignorable="w14 wp14">
+  <w:abstractNum w:abstractNumId="0">
     <w:nsid w:val="FFFFFFFB"/>
     <w:multiLevelType w:val="multilevel"/>
     <w:tmpl w:val="3CE8E716"/>
@@ -9652,7 +10942,7 @@
       <w:lvlJc w:val="left"/>
     </w:lvl>
   </w:abstractNum>
-  <w:abstractNum w:abstractNumId="1" w15:restartNumberingAfterBreak="0">
+  <w:abstractNum w:abstractNumId="1">
     <w:nsid w:val="FFFFFFFE"/>
     <w:multiLevelType w:val="singleLevel"/>
     <w:tmpl w:val="FFFFFFFF"/>
@@ -9662,7 +10952,7 @@
       <w:lvlJc w:val="left"/>
     </w:lvl>
   </w:abstractNum>
-  <w:abstractNum w:abstractNumId="2" w15:restartNumberingAfterBreak="0">
+  <w:abstractNum w:abstractNumId="2">
     <w:nsid w:val="015E1E6E"/>
     <w:multiLevelType w:val="singleLevel"/>
     <w:tmpl w:val="04090001"/>
@@ -9682,7 +10972,7 @@
       </w:rPr>
     </w:lvl>
   </w:abstractNum>
-  <w:abstractNum w:abstractNumId="3" w15:restartNumberingAfterBreak="0">
+  <w:abstractNum w:abstractNumId="3">
     <w:nsid w:val="1648782D"/>
     <w:multiLevelType w:val="singleLevel"/>
     <w:tmpl w:val="04090001"/>
@@ -9702,7 +10992,7 @@
       </w:rPr>
     </w:lvl>
   </w:abstractNum>
-  <w:abstractNum w:abstractNumId="4" w15:restartNumberingAfterBreak="0">
+  <w:abstractNum w:abstractNumId="4">
     <w:nsid w:val="18040BC0"/>
     <w:multiLevelType w:val="singleLevel"/>
     <w:tmpl w:val="04090001"/>
@@ -9722,7 +11012,7 @@
       </w:rPr>
     </w:lvl>
   </w:abstractNum>
-  <w:abstractNum w:abstractNumId="5" w15:restartNumberingAfterBreak="0">
+  <w:abstractNum w:abstractNumId="5">
     <w:nsid w:val="18D257AA"/>
     <w:multiLevelType w:val="singleLevel"/>
     <w:tmpl w:val="04090001"/>
@@ -9742,7 +11032,7 @@
       </w:rPr>
     </w:lvl>
   </w:abstractNum>
-  <w:abstractNum w:abstractNumId="6" w15:restartNumberingAfterBreak="0">
+  <w:abstractNum w:abstractNumId="6">
     <w:nsid w:val="1C965BB1"/>
     <w:multiLevelType w:val="singleLevel"/>
     <w:tmpl w:val="04090001"/>
@@ -9762,7 +11052,7 @@
       </w:rPr>
     </w:lvl>
   </w:abstractNum>
-  <w:abstractNum w:abstractNumId="7" w15:restartNumberingAfterBreak="0">
+  <w:abstractNum w:abstractNumId="7">
     <w:nsid w:val="208371BD"/>
     <w:multiLevelType w:val="singleLevel"/>
     <w:tmpl w:val="5442C4B8"/>
@@ -9782,7 +11072,7 @@
       </w:rPr>
     </w:lvl>
   </w:abstractNum>
-  <w:abstractNum w:abstractNumId="8" w15:restartNumberingAfterBreak="0">
+  <w:abstractNum w:abstractNumId="8">
     <w:nsid w:val="2709478A"/>
     <w:multiLevelType w:val="singleLevel"/>
     <w:tmpl w:val="04090001"/>
@@ -9802,7 +11092,7 @@
       </w:rPr>
     </w:lvl>
   </w:abstractNum>
-  <w:abstractNum w:abstractNumId="9" w15:restartNumberingAfterBreak="0">
+  <w:abstractNum w:abstractNumId="9">
     <w:nsid w:val="2A134E0D"/>
     <w:multiLevelType w:val="singleLevel"/>
     <w:tmpl w:val="2EA4D640"/>
@@ -9822,7 +11112,7 @@
       </w:rPr>
     </w:lvl>
   </w:abstractNum>
-  <w:abstractNum w:abstractNumId="10" w15:restartNumberingAfterBreak="0">
+  <w:abstractNum w:abstractNumId="10">
     <w:nsid w:val="31CD4C10"/>
     <w:multiLevelType w:val="singleLevel"/>
     <w:tmpl w:val="67942FBA"/>
@@ -9842,7 +11132,7 @@
       </w:rPr>
     </w:lvl>
   </w:abstractNum>
-  <w:abstractNum w:abstractNumId="11" w15:restartNumberingAfterBreak="0">
+  <w:abstractNum w:abstractNumId="11">
     <w:nsid w:val="3FE325F3"/>
     <w:multiLevelType w:val="singleLevel"/>
     <w:tmpl w:val="04090001"/>
@@ -9862,7 +11152,7 @@
       </w:rPr>
     </w:lvl>
   </w:abstractNum>
-  <w:abstractNum w:abstractNumId="12" w15:restartNumberingAfterBreak="0">
+  <w:abstractNum w:abstractNumId="12">
     <w:nsid w:val="44187E8C"/>
     <w:multiLevelType w:val="hybridMultilevel"/>
     <w:tmpl w:val="15141870"/>
@@ -10002,7 +11292,7 @@
       </w:rPr>
     </w:lvl>
   </w:abstractNum>
-  <w:abstractNum w:abstractNumId="13" w15:restartNumberingAfterBreak="0">
+  <w:abstractNum w:abstractNumId="13">
     <w:nsid w:val="536E6231"/>
     <w:multiLevelType w:val="singleLevel"/>
     <w:tmpl w:val="0409000F"/>
@@ -10019,7 +11309,7 @@
       </w:pPr>
     </w:lvl>
   </w:abstractNum>
-  <w:abstractNum w:abstractNumId="14" w15:restartNumberingAfterBreak="0">
+  <w:abstractNum w:abstractNumId="14">
     <w:nsid w:val="589D5412"/>
     <w:multiLevelType w:val="singleLevel"/>
     <w:tmpl w:val="04090001"/>
@@ -10039,7 +11329,7 @@
       </w:rPr>
     </w:lvl>
   </w:abstractNum>
-  <w:abstractNum w:abstractNumId="15" w15:restartNumberingAfterBreak="0">
+  <w:abstractNum w:abstractNumId="15">
     <w:nsid w:val="5BCC62C2"/>
     <w:multiLevelType w:val="singleLevel"/>
     <w:tmpl w:val="04090001"/>
@@ -10059,7 +11349,7 @@
       </w:rPr>
     </w:lvl>
   </w:abstractNum>
-  <w:abstractNum w:abstractNumId="16" w15:restartNumberingAfterBreak="0">
+  <w:abstractNum w:abstractNumId="16">
     <w:nsid w:val="62E94878"/>
     <w:multiLevelType w:val="singleLevel"/>
     <w:tmpl w:val="0409000F"/>
@@ -10076,7 +11366,7 @@
       </w:pPr>
     </w:lvl>
   </w:abstractNum>
-  <w:abstractNum w:abstractNumId="17" w15:restartNumberingAfterBreak="0">
+  <w:abstractNum w:abstractNumId="17">
     <w:nsid w:val="6F973B35"/>
     <w:multiLevelType w:val="singleLevel"/>
     <w:tmpl w:val="0409000F"/>
@@ -10093,7 +11383,7 @@
       </w:pPr>
     </w:lvl>
   </w:abstractNum>
-  <w:abstractNum w:abstractNumId="18" w15:restartNumberingAfterBreak="0">
+  <w:abstractNum w:abstractNumId="18">
     <w:nsid w:val="6FAD17FE"/>
     <w:multiLevelType w:val="singleLevel"/>
     <w:tmpl w:val="2CF284F0"/>
@@ -10113,7 +11403,7 @@
       </w:rPr>
     </w:lvl>
   </w:abstractNum>
-  <w:abstractNum w:abstractNumId="19" w15:restartNumberingAfterBreak="0">
+  <w:abstractNum w:abstractNumId="19">
     <w:nsid w:val="7AC953DF"/>
     <w:multiLevelType w:val="multilevel"/>
     <w:tmpl w:val="FFFFFFFF"/>
@@ -10202,10 +11492,10 @@
       <w:lvlJc w:val="left"/>
     </w:lvl>
   </w:abstractNum>
-  <w:num w:numId="1" w16cid:durableId="1591811579">
+  <w:num w:numId="1">
     <w:abstractNumId w:val="0"/>
   </w:num>
-  <w:num w:numId="2" w16cid:durableId="1455252408">
+  <w:num w:numId="2">
     <w:abstractNumId w:val="1"/>
     <w:lvlOverride w:ilvl="0">
       <w:lvl w:ilvl="0">
@@ -10223,80 +11513,80 @@
       </w:lvl>
     </w:lvlOverride>
   </w:num>
-  <w:num w:numId="3" w16cid:durableId="644237641">
+  <w:num w:numId="3">
     <w:abstractNumId w:val="15"/>
   </w:num>
-  <w:num w:numId="4" w16cid:durableId="127600730">
+  <w:num w:numId="4">
     <w:abstractNumId w:val="19"/>
   </w:num>
-  <w:num w:numId="5" w16cid:durableId="1822892188">
+  <w:num w:numId="5">
     <w:abstractNumId w:val="17"/>
   </w:num>
-  <w:num w:numId="6" w16cid:durableId="965237270">
+  <w:num w:numId="6">
     <w:abstractNumId w:val="19"/>
   </w:num>
-  <w:num w:numId="7" w16cid:durableId="223568144">
+  <w:num w:numId="7">
     <w:abstractNumId w:val="10"/>
   </w:num>
-  <w:num w:numId="8" w16cid:durableId="733240218">
+  <w:num w:numId="8">
     <w:abstractNumId w:val="7"/>
   </w:num>
-  <w:num w:numId="9" w16cid:durableId="1795295110">
+  <w:num w:numId="9">
     <w:abstractNumId w:val="9"/>
   </w:num>
-  <w:num w:numId="10" w16cid:durableId="785733132">
+  <w:num w:numId="10">
     <w:abstractNumId w:val="2"/>
   </w:num>
-  <w:num w:numId="11" w16cid:durableId="638455554">
+  <w:num w:numId="11">
     <w:abstractNumId w:val="6"/>
   </w:num>
-  <w:num w:numId="12" w16cid:durableId="113183776">
+  <w:num w:numId="12">
     <w:abstractNumId w:val="19"/>
   </w:num>
-  <w:num w:numId="13" w16cid:durableId="347950723">
+  <w:num w:numId="13">
     <w:abstractNumId w:val="19"/>
   </w:num>
-  <w:num w:numId="14" w16cid:durableId="1871528417">
+  <w:num w:numId="14">
     <w:abstractNumId w:val="4"/>
   </w:num>
-  <w:num w:numId="15" w16cid:durableId="1678002315">
+  <w:num w:numId="15">
     <w:abstractNumId w:val="8"/>
   </w:num>
-  <w:num w:numId="16" w16cid:durableId="1593926050">
+  <w:num w:numId="16">
     <w:abstractNumId w:val="11"/>
   </w:num>
-  <w:num w:numId="17" w16cid:durableId="669141851">
+  <w:num w:numId="17">
     <w:abstractNumId w:val="3"/>
   </w:num>
-  <w:num w:numId="18" w16cid:durableId="1551529454">
+  <w:num w:numId="18">
     <w:abstractNumId w:val="5"/>
   </w:num>
-  <w:num w:numId="19" w16cid:durableId="1699577514">
+  <w:num w:numId="19">
     <w:abstractNumId w:val="14"/>
   </w:num>
-  <w:num w:numId="20" w16cid:durableId="789738477">
+  <w:num w:numId="20">
     <w:abstractNumId w:val="19"/>
   </w:num>
-  <w:num w:numId="21" w16cid:durableId="980038186">
+  <w:num w:numId="21">
     <w:abstractNumId w:val="19"/>
   </w:num>
-  <w:num w:numId="22" w16cid:durableId="486675604">
+  <w:num w:numId="22">
     <w:abstractNumId w:val="16"/>
   </w:num>
-  <w:num w:numId="23" w16cid:durableId="1374159344">
+  <w:num w:numId="23">
     <w:abstractNumId w:val="18"/>
   </w:num>
-  <w:num w:numId="24" w16cid:durableId="1842624159">
+  <w:num w:numId="24">
     <w:abstractNumId w:val="13"/>
   </w:num>
-  <w:num w:numId="25" w16cid:durableId="1915579023">
+  <w:num w:numId="25">
     <w:abstractNumId w:val="12"/>
   </w:num>
 </w:numbering>
 </file>
 
 <file path=word/styles.xml><?xml version="1.0" encoding="utf-8"?>
-<w:styles xmlns:mc="http://schemas.openxmlformats.org/markup-compatibility/2006" xmlns:r="http://schemas.openxmlformats.org/officeDocument/2006/relationships" xmlns:w="http://schemas.openxmlformats.org/wordprocessingml/2006/main" xmlns:w14="http://schemas.microsoft.com/office/word/2010/wordml" xmlns:w15="http://schemas.microsoft.com/office/word/2012/wordml" xmlns:w16cex="http://schemas.microsoft.com/office/word/2018/wordml/cex" xmlns:w16cid="http://schemas.microsoft.com/office/word/2016/wordml/cid" xmlns:w16="http://schemas.microsoft.com/office/word/2018/wordml" xmlns:w16sdtdh="http://schemas.microsoft.com/office/word/2020/wordml/sdtdatahash" xmlns:w16se="http://schemas.microsoft.com/office/word/2015/wordml/symex" mc:Ignorable="w14 w15 w16se w16cid w16 w16cex w16sdtdh">
+<w:styles xmlns:mc="http://schemas.openxmlformats.org/markup-compatibility/2006" xmlns:r="http://schemas.openxmlformats.org/officeDocument/2006/relationships" xmlns:w="http://schemas.openxmlformats.org/wordprocessingml/2006/main" xmlns:w14="http://schemas.microsoft.com/office/word/2010/wordml" mc:Ignorable="w14">
   <w:docDefaults>
     <w:rPrDefault>
       <w:rPr>
@@ -10306,374 +11596,142 @@
     </w:rPrDefault>
     <w:pPrDefault/>
   </w:docDefaults>
-  <w:latentStyles w:defLockedState="0" w:defUIPriority="0" w:defSemiHidden="0" w:defUnhideWhenUsed="0" w:defQFormat="0" w:count="376">
-    <w:lsdException w:name="Normal" w:qFormat="1"/>
-    <w:lsdException w:name="heading 1" w:qFormat="1"/>
-    <w:lsdException w:name="heading 2" w:semiHidden="1" w:unhideWhenUsed="1" w:qFormat="1"/>
-    <w:lsdException w:name="heading 3" w:semiHidden="1" w:unhideWhenUsed="1" w:qFormat="1"/>
-    <w:lsdException w:name="heading 4" w:semiHidden="1" w:unhideWhenUsed="1" w:qFormat="1"/>
-    <w:lsdException w:name="heading 5" w:semiHidden="1" w:unhideWhenUsed="1" w:qFormat="1"/>
-    <w:lsdException w:name="heading 6" w:semiHidden="1" w:unhideWhenUsed="1" w:qFormat="1"/>
-    <w:lsdException w:name="heading 7" w:semiHidden="1" w:unhideWhenUsed="1" w:qFormat="1"/>
-    <w:lsdException w:name="heading 8" w:semiHidden="1" w:unhideWhenUsed="1" w:qFormat="1"/>
-    <w:lsdException w:name="heading 9" w:semiHidden="1" w:unhideWhenUsed="1" w:qFormat="1"/>
-    <w:lsdException w:name="index 1" w:semiHidden="1" w:unhideWhenUsed="1"/>
-    <w:lsdException w:name="index 2" w:semiHidden="1" w:unhideWhenUsed="1"/>
-    <w:lsdException w:name="index 3" w:semiHidden="1" w:unhideWhenUsed="1"/>
-    <w:lsdException w:name="index 4" w:semiHidden="1" w:unhideWhenUsed="1"/>
-    <w:lsdException w:name="index 5" w:semiHidden="1" w:unhideWhenUsed="1"/>
-    <w:lsdException w:name="index 6" w:semiHidden="1" w:unhideWhenUsed="1"/>
-    <w:lsdException w:name="index 7" w:semiHidden="1" w:unhideWhenUsed="1"/>
-    <w:lsdException w:name="index 8" w:semiHidden="1" w:unhideWhenUsed="1"/>
-    <w:lsdException w:name="index 9" w:semiHidden="1" w:unhideWhenUsed="1"/>
-    <w:lsdException w:name="toc 1" w:semiHidden="1" w:unhideWhenUsed="1"/>
-    <w:lsdException w:name="toc 2" w:semiHidden="1" w:unhideWhenUsed="1"/>
-    <w:lsdException w:name="toc 3" w:semiHidden="1" w:unhideWhenUsed="1"/>
-    <w:lsdException w:name="toc 4" w:semiHidden="1" w:unhideWhenUsed="1"/>
-    <w:lsdException w:name="toc 5" w:semiHidden="1" w:unhideWhenUsed="1"/>
-    <w:lsdException w:name="toc 6" w:semiHidden="1" w:unhideWhenUsed="1"/>
-    <w:lsdException w:name="toc 7" w:semiHidden="1" w:unhideWhenUsed="1"/>
-    <w:lsdException w:name="toc 8" w:semiHidden="1" w:unhideWhenUsed="1"/>
-    <w:lsdException w:name="toc 9" w:semiHidden="1" w:unhideWhenUsed="1"/>
-    <w:lsdException w:name="Normal Indent" w:semiHidden="1" w:unhideWhenUsed="1"/>
-    <w:lsdException w:name="footnote text" w:semiHidden="1" w:unhideWhenUsed="1"/>
-    <w:lsdException w:name="annotation text" w:semiHidden="1" w:unhideWhenUsed="1"/>
-    <w:lsdException w:name="header" w:semiHidden="1" w:unhideWhenUsed="1"/>
-    <w:lsdException w:name="footer" w:semiHidden="1" w:unhideWhenUsed="1"/>
-    <w:lsdException w:name="index heading" w:semiHidden="1" w:unhideWhenUsed="1"/>
-    <w:lsdException w:name="caption" w:semiHidden="1" w:unhideWhenUsed="1" w:qFormat="1"/>
-    <w:lsdException w:name="table of figures" w:semiHidden="1" w:unhideWhenUsed="1"/>
-    <w:lsdException w:name="envelope address" w:semiHidden="1" w:unhideWhenUsed="1"/>
-    <w:lsdException w:name="envelope return" w:semiHidden="1" w:unhideWhenUsed="1"/>
-    <w:lsdException w:name="footnote reference" w:semiHidden="1" w:unhideWhenUsed="1"/>
-    <w:lsdException w:name="annotation reference" w:semiHidden="1" w:unhideWhenUsed="1"/>
-    <w:lsdException w:name="line number" w:semiHidden="1" w:unhideWhenUsed="1"/>
-    <w:lsdException w:name="page number" w:semiHidden="1" w:unhideWhenUsed="1"/>
-    <w:lsdException w:name="endnote reference" w:semiHidden="1" w:unhideWhenUsed="1"/>
-    <w:lsdException w:name="endnote text" w:semiHidden="1" w:unhideWhenUsed="1"/>
-    <w:lsdException w:name="macro" w:semiHidden="1" w:unhideWhenUsed="1"/>
-    <w:lsdException w:name="toa heading" w:semiHidden="1" w:unhideWhenUsed="1"/>
-    <w:lsdException w:name="List Number" w:semiHidden="1" w:unhideWhenUsed="1"/>
-    <w:lsdException w:name="List 2" w:semiHidden="1" w:unhideWhenUsed="1"/>
-    <w:lsdException w:name="List 3" w:semiHidden="1" w:unhideWhenUsed="1"/>
-    <w:lsdException w:name="List 4" w:semiHidden="1" w:unhideWhenUsed="1"/>
-    <w:lsdException w:name="List 5" w:semiHidden="1" w:unhideWhenUsed="1"/>
-    <w:lsdException w:name="List Bullet 2" w:semiHidden="1" w:unhideWhenUsed="1"/>
-    <w:lsdException w:name="List Bullet 3" w:semiHidden="1" w:unhideWhenUsed="1"/>
-    <w:lsdException w:name="List Bullet 4" w:semiHidden="1" w:unhideWhenUsed="1"/>
-    <w:lsdException w:name="List Bullet 5" w:semiHidden="1" w:unhideWhenUsed="1"/>
-    <w:lsdException w:name="List Number 2" w:semiHidden="1" w:unhideWhenUsed="1"/>
-    <w:lsdException w:name="List Number 3" w:semiHidden="1" w:unhideWhenUsed="1"/>
-    <w:lsdException w:name="List Number 4" w:semiHidden="1" w:unhideWhenUsed="1"/>
-    <w:lsdException w:name="List Number 5" w:semiHidden="1" w:unhideWhenUsed="1"/>
-    <w:lsdException w:name="Title" w:qFormat="1"/>
-    <w:lsdException w:name="Closing" w:semiHidden="1" w:unhideWhenUsed="1"/>
-    <w:lsdException w:name="Signature" w:semiHidden="1" w:unhideWhenUsed="1"/>
-    <w:lsdException w:name="Default Paragraph Font" w:semiHidden="1" w:unhideWhenUsed="1"/>
-    <w:lsdException w:name="Body Text" w:semiHidden="1" w:unhideWhenUsed="1"/>
-    <w:lsdException w:name="Body Text Indent" w:semiHidden="1" w:unhideWhenUsed="1"/>
-    <w:lsdException w:name="List Continue" w:semiHidden="1" w:unhideWhenUsed="1"/>
-    <w:lsdException w:name="Message Header" w:semiHidden="1" w:unhideWhenUsed="1"/>
-    <w:lsdException w:name="Subtitle" w:qFormat="1"/>
-    <w:lsdException w:name="Salutation" w:semiHidden="1" w:unhideWhenUsed="1"/>
-    <w:lsdException w:name="Date" w:semiHidden="1" w:unhideWhenUsed="1"/>
-    <w:lsdException w:name="Body Text First Indent" w:semiHidden="1" w:unhideWhenUsed="1"/>
-    <w:lsdException w:name="Body Text First Indent 2" w:semiHidden="1" w:unhideWhenUsed="1"/>
-    <w:lsdException w:name="Note Heading" w:semiHidden="1" w:unhideWhenUsed="1"/>
-    <w:lsdException w:name="Body Text 2" w:semiHidden="1" w:unhideWhenUsed="1"/>
-    <w:lsdException w:name="Body Text 3" w:semiHidden="1" w:unhideWhenUsed="1"/>
-    <w:lsdException w:name="Body Text Indent 2" w:semiHidden="1" w:unhideWhenUsed="1"/>
-    <w:lsdException w:name="Body Text Indent 3" w:semiHidden="1" w:unhideWhenUsed="1"/>
-    <w:lsdException w:name="Block Text" w:semiHidden="1" w:unhideWhenUsed="1"/>
-    <w:lsdException w:name="Hyperlink" w:semiHidden="1" w:unhideWhenUsed="1"/>
-    <w:lsdException w:name="FollowedHyperlink" w:semiHidden="1" w:unhideWhenUsed="1"/>
-    <w:lsdException w:name="Strong" w:qFormat="1"/>
-    <w:lsdException w:name="Emphasis" w:qFormat="1"/>
-    <w:lsdException w:name="Document Map" w:semiHidden="1" w:unhideWhenUsed="1"/>
-    <w:lsdException w:name="Plain Text" w:semiHidden="1" w:unhideWhenUsed="1"/>
-    <w:lsdException w:name="E-mail Signature" w:semiHidden="1" w:unhideWhenUsed="1"/>
-    <w:lsdException w:name="HTML Top of Form" w:semiHidden="1" w:unhideWhenUsed="1"/>
-    <w:lsdException w:name="HTML Bottom of Form" w:semiHidden="1" w:unhideWhenUsed="1"/>
-    <w:lsdException w:name="Normal (Web)" w:semiHidden="1" w:unhideWhenUsed="1"/>
-    <w:lsdException w:name="HTML Acronym" w:semiHidden="1" w:unhideWhenUsed="1"/>
-    <w:lsdException w:name="HTML Address" w:semiHidden="1" w:unhideWhenUsed="1"/>
-    <w:lsdException w:name="HTML Cite" w:semiHidden="1" w:unhideWhenUsed="1"/>
-    <w:lsdException w:name="HTML Code" w:semiHidden="1" w:unhideWhenUsed="1"/>
-    <w:lsdException w:name="HTML Definition" w:semiHidden="1" w:unhideWhenUsed="1"/>
-    <w:lsdException w:name="HTML Keyboard" w:semiHidden="1" w:unhideWhenUsed="1"/>
-    <w:lsdException w:name="HTML Preformatted" w:semiHidden="1" w:unhideWhenUsed="1"/>
-    <w:lsdException w:name="HTML Sample" w:semiHidden="1" w:unhideWhenUsed="1"/>
-    <w:lsdException w:name="HTML Typewriter" w:semiHidden="1" w:unhideWhenUsed="1"/>
-    <w:lsdException w:name="HTML Variable" w:semiHidden="1" w:unhideWhenUsed="1"/>
-    <w:lsdException w:name="Normal Table" w:semiHidden="1" w:unhideWhenUsed="1"/>
-    <w:lsdException w:name="annotation subject" w:semiHidden="1" w:unhideWhenUsed="1"/>
-    <w:lsdException w:name="No List" w:semiHidden="1" w:unhideWhenUsed="1"/>
-    <w:lsdException w:name="Outline List 1" w:semiHidden="1" w:unhideWhenUsed="1"/>
-    <w:lsdException w:name="Outline List 2" w:semiHidden="1" w:unhideWhenUsed="1"/>
-    <w:lsdException w:name="Outline List 3" w:semiHidden="1" w:unhideWhenUsed="1"/>
-    <w:lsdException w:name="Table Simple 1" w:semiHidden="1" w:unhideWhenUsed="1"/>
-    <w:lsdException w:name="Table Simple 2" w:semiHidden="1" w:unhideWhenUsed="1"/>
-    <w:lsdException w:name="Table Simple 3" w:semiHidden="1" w:unhideWhenUsed="1"/>
-    <w:lsdException w:name="Table Classic 1" w:semiHidden="1" w:unhideWhenUsed="1"/>
-    <w:lsdException w:name="Table Classic 2" w:semiHidden="1" w:unhideWhenUsed="1"/>
-    <w:lsdException w:name="Table Classic 3" w:semiHidden="1" w:unhideWhenUsed="1"/>
-    <w:lsdException w:name="Table Classic 4" w:semiHidden="1" w:unhideWhenUsed="1"/>
-    <w:lsdException w:name="Table Colorful 1" w:semiHidden="1" w:unhideWhenUsed="1"/>
-    <w:lsdException w:name="Table Colorful 2" w:semiHidden="1" w:unhideWhenUsed="1"/>
-    <w:lsdException w:name="Table Colorful 3" w:semiHidden="1" w:unhideWhenUsed="1"/>
-    <w:lsdException w:name="Table Columns 1" w:semiHidden="1" w:unhideWhenUsed="1"/>
-    <w:lsdException w:name="Table Columns 2" w:semiHidden="1" w:unhideWhenUsed="1"/>
-    <w:lsdException w:name="Table Columns 3" w:semiHidden="1" w:unhideWhenUsed="1"/>
-    <w:lsdException w:name="Table Columns 4" w:semiHidden="1" w:unhideWhenUsed="1"/>
-    <w:lsdException w:name="Table Columns 5" w:semiHidden="1" w:unhideWhenUsed="1"/>
-    <w:lsdException w:name="Table Grid 1" w:semiHidden="1" w:unhideWhenUsed="1"/>
-    <w:lsdException w:name="Table Grid 2" w:semiHidden="1" w:unhideWhenUsed="1"/>
-    <w:lsdException w:name="Table Grid 3" w:semiHidden="1" w:unhideWhenUsed="1"/>
-    <w:lsdException w:name="Table Grid 4" w:semiHidden="1" w:unhideWhenUsed="1"/>
-    <w:lsdException w:name="Table Grid 5" w:semiHidden="1" w:unhideWhenUsed="1"/>
-    <w:lsdException w:name="Table Grid 6" w:semiHidden="1" w:unhideWhenUsed="1"/>
-    <w:lsdException w:name="Table Grid 7" w:semiHidden="1" w:unhideWhenUsed="1"/>
-    <w:lsdException w:name="Table Grid 8" w:semiHidden="1" w:unhideWhenUsed="1"/>
-    <w:lsdException w:name="Table List 1" w:semiHidden="1" w:unhideWhenUsed="1"/>
-    <w:lsdException w:name="Table List 2" w:semiHidden="1" w:unhideWhenUsed="1"/>
-    <w:lsdException w:name="Table List 3" w:semiHidden="1" w:unhideWhenUsed="1"/>
-    <w:lsdException w:name="Table List 4" w:semiHidden="1" w:unhideWhenUsed="1"/>
-    <w:lsdException w:name="Table List 5" w:semiHidden="1" w:unhideWhenUsed="1"/>
-    <w:lsdException w:name="Table List 6" w:semiHidden="1" w:unhideWhenUsed="1"/>
-    <w:lsdException w:name="Table List 7" w:semiHidden="1" w:unhideWhenUsed="1"/>
-    <w:lsdException w:name="Table List 8" w:semiHidden="1" w:unhideWhenUsed="1"/>
-    <w:lsdException w:name="Table 3D effects 1" w:semiHidden="1" w:unhideWhenUsed="1"/>
-    <w:lsdException w:name="Table 3D effects 2" w:semiHidden="1" w:unhideWhenUsed="1"/>
-    <w:lsdException w:name="Table 3D effects 3" w:semiHidden="1" w:unhideWhenUsed="1"/>
-    <w:lsdException w:name="Table Contemporary" w:semiHidden="1" w:unhideWhenUsed="1"/>
-    <w:lsdException w:name="Table Elegant" w:semiHidden="1" w:unhideWhenUsed="1"/>
-    <w:lsdException w:name="Table Professional" w:semiHidden="1" w:unhideWhenUsed="1"/>
-    <w:lsdException w:name="Table Subtle 1" w:semiHidden="1" w:unhideWhenUsed="1"/>
-    <w:lsdException w:name="Table Subtle 2" w:semiHidden="1" w:unhideWhenUsed="1"/>
-    <w:lsdException w:name="Table Web 1" w:semiHidden="1" w:unhideWhenUsed="1"/>
-    <w:lsdException w:name="Table Web 2" w:semiHidden="1" w:unhideWhenUsed="1"/>
-    <w:lsdException w:name="Table Web 3" w:semiHidden="1" w:unhideWhenUsed="1"/>
-    <w:lsdException w:name="Table Theme" w:semiHidden="1" w:unhideWhenUsed="1"/>
-    <w:lsdException w:name="Placeholder Text" w:semiHidden="1" w:uiPriority="99"/>
-    <w:lsdException w:name="No Spacing" w:uiPriority="1" w:qFormat="1"/>
-    <w:lsdException w:name="Light Shading" w:uiPriority="60"/>
-    <w:lsdException w:name="Light List" w:uiPriority="61"/>
-    <w:lsdException w:name="Light Grid" w:uiPriority="62"/>
-    <w:lsdException w:name="Medium Shading 1" w:uiPriority="63"/>
-    <w:lsdException w:name="Medium Shading 2" w:uiPriority="64"/>
-    <w:lsdException w:name="Medium List 1" w:uiPriority="65"/>
-    <w:lsdException w:name="Medium List 2" w:uiPriority="66"/>
-    <w:lsdException w:name="Medium Grid 1" w:uiPriority="67"/>
-    <w:lsdException w:name="Medium Grid 2" w:uiPriority="68"/>
-    <w:lsdException w:name="Medium Grid 3" w:uiPriority="69"/>
-    <w:lsdException w:name="Dark List" w:uiPriority="70"/>
-    <w:lsdException w:name="Colorful Shading" w:uiPriority="71"/>
-    <w:lsdException w:name="Colorful List" w:uiPriority="72"/>
-    <w:lsdException w:name="Colorful Grid" w:uiPriority="73"/>
-    <w:lsdException w:name="Light Shading Accent 1" w:uiPriority="60"/>
-    <w:lsdException w:name="Light List Accent 1" w:uiPriority="61"/>
-    <w:lsdException w:name="Light Grid Accent 1" w:uiPriority="62"/>
-    <w:lsdException w:name="Medium Shading 1 Accent 1" w:uiPriority="63"/>
-    <w:lsdException w:name="Medium Shading 2 Accent 1" w:uiPriority="64"/>
-    <w:lsdException w:name="Medium List 1 Accent 1" w:uiPriority="65"/>
-    <w:lsdException w:name="Revision" w:semiHidden="1" w:uiPriority="99"/>
-    <w:lsdException w:name="List Paragraph" w:uiPriority="34" w:qFormat="1"/>
-    <w:lsdException w:name="Quote" w:uiPriority="29" w:qFormat="1"/>
-    <w:lsdException w:name="Intense Quote" w:uiPriority="30" w:qFormat="1"/>
-    <w:lsdException w:name="Medium List 2 Accent 1" w:uiPriority="66"/>
-    <w:lsdException w:name="Medium Grid 1 Accent 1" w:uiPriority="67"/>
-    <w:lsdException w:name="Medium Grid 2 Accent 1" w:uiPriority="68"/>
-    <w:lsdException w:name="Medium Grid 3 Accent 1" w:uiPriority="69"/>
-    <w:lsdException w:name="Dark List Accent 1" w:uiPriority="70"/>
-    <w:lsdException w:name="Colorful Shading Accent 1" w:uiPriority="71"/>
-    <w:lsdException w:name="Colorful List Accent 1" w:uiPriority="72"/>
-    <w:lsdException w:name="Colorful Grid Accent 1" w:uiPriority="73"/>
-    <w:lsdException w:name="Light Shading Accent 2" w:uiPriority="60"/>
-    <w:lsdException w:name="Light List Accent 2" w:uiPriority="61"/>
-    <w:lsdException w:name="Light Grid Accent 2" w:uiPriority="62"/>
-    <w:lsdException w:name="Medium Shading 1 Accent 2" w:uiPriority="63"/>
-    <w:lsdException w:name="Medium Shading 2 Accent 2" w:uiPriority="64"/>
-    <w:lsdException w:name="Medium List 1 Accent 2" w:uiPriority="65"/>
-    <w:lsdException w:name="Medium List 2 Accent 2" w:uiPriority="66"/>
-    <w:lsdException w:name="Medium Grid 1 Accent 2" w:uiPriority="67"/>
-    <w:lsdException w:name="Medium Grid 2 Accent 2" w:uiPriority="68"/>
-    <w:lsdException w:name="Medium Grid 3 Accent 2" w:uiPriority="69"/>
-    <w:lsdException w:name="Dark List Accent 2" w:uiPriority="70"/>
-    <w:lsdException w:name="Colorful Shading Accent 2" w:uiPriority="71"/>
-    <w:lsdException w:name="Colorful List Accent 2" w:uiPriority="72"/>
-    <w:lsdException w:name="Colorful Grid Accent 2" w:uiPriority="73"/>
-    <w:lsdException w:name="Light Shading Accent 3" w:uiPriority="60"/>
-    <w:lsdException w:name="Light List Accent 3" w:uiPriority="61"/>
-    <w:lsdException w:name="Light Grid Accent 3" w:uiPriority="62"/>
-    <w:lsdException w:name="Medium Shading 1 Accent 3" w:uiPriority="63"/>
-    <w:lsdException w:name="Medium Shading 2 Accent 3" w:uiPriority="64"/>
-    <w:lsdException w:name="Medium List 1 Accent 3" w:uiPriority="65"/>
-    <w:lsdException w:name="Medium List 2 Accent 3" w:uiPriority="66"/>
-    <w:lsdException w:name="Medium Grid 1 Accent 3" w:uiPriority="67"/>
-    <w:lsdException w:name="Medium Grid 2 Accent 3" w:uiPriority="68"/>
-    <w:lsdException w:name="Medium Grid 3 Accent 3" w:uiPriority="69"/>
-    <w:lsdException w:name="Dark List Accent 3" w:uiPriority="70"/>
-    <w:lsdException w:name="Colorful Shading Accent 3" w:uiPriority="71"/>
-    <w:lsdException w:name="Colorful List Accent 3" w:uiPriority="72"/>
-    <w:lsdException w:name="Colorful Grid Accent 3" w:uiPriority="73"/>
-    <w:lsdException w:name="Light Shading Accent 4" w:uiPriority="60"/>
-    <w:lsdException w:name="Light List Accent 4" w:uiPriority="61"/>
-    <w:lsdException w:name="Light Grid Accent 4" w:uiPriority="62"/>
-    <w:lsdException w:name="Medium Shading 1 Accent 4" w:uiPriority="63"/>
-    <w:lsdException w:name="Medium Shading 2 Accent 4" w:uiPriority="64"/>
-    <w:lsdException w:name="Medium List 1 Accent 4" w:uiPriority="65"/>
-    <w:lsdException w:name="Medium List 2 Accent 4" w:uiPriority="66"/>
-    <w:lsdException w:name="Medium Grid 1 Accent 4" w:uiPriority="67"/>
-    <w:lsdException w:name="Medium Grid 2 Accent 4" w:uiPriority="68"/>
-    <w:lsdException w:name="Medium Grid 3 Accent 4" w:uiPriority="69"/>
-    <w:lsdException w:name="Dark List Accent 4" w:uiPriority="70"/>
-    <w:lsdException w:name="Colorful Shading Accent 4" w:uiPriority="71"/>
-    <w:lsdException w:name="Colorful List Accent 4" w:uiPriority="72"/>
-    <w:lsdException w:name="Colorful Grid Accent 4" w:uiPriority="73"/>
-    <w:lsdException w:name="Light Shading Accent 5" w:uiPriority="60"/>
-    <w:lsdException w:name="Light List Accent 5" w:uiPriority="61"/>
-    <w:lsdException w:name="Light Grid Accent 5" w:uiPriority="62"/>
-    <w:lsdException w:name="Medium Shading 1 Accent 5" w:uiPriority="63"/>
-    <w:lsdException w:name="Medium Shading 2 Accent 5" w:uiPriority="64"/>
-    <w:lsdException w:name="Medium List 1 Accent 5" w:uiPriority="65"/>
-    <w:lsdException w:name="Medium List 2 Accent 5" w:uiPriority="66"/>
-    <w:lsdException w:name="Medium Grid 1 Accent 5" w:uiPriority="67"/>
-    <w:lsdException w:name="Medium Grid 2 Accent 5" w:uiPriority="68"/>
-    <w:lsdException w:name="Medium Grid 3 Accent 5" w:uiPriority="69"/>
-    <w:lsdException w:name="Dark List Accent 5" w:uiPriority="70"/>
-    <w:lsdException w:name="Colorful Shading Accent 5" w:uiPriority="71"/>
-    <w:lsdException w:name="Colorful List Accent 5" w:uiPriority="72"/>
-    <w:lsdException w:name="Colorful Grid Accent 5" w:uiPriority="73"/>
-    <w:lsdException w:name="Light Shading Accent 6" w:uiPriority="60"/>
-    <w:lsdException w:name="Light List Accent 6" w:uiPriority="61"/>
-    <w:lsdException w:name="Light Grid Accent 6" w:uiPriority="62"/>
-    <w:lsdException w:name="Medium Shading 1 Accent 6" w:uiPriority="63"/>
-    <w:lsdException w:name="Medium Shading 2 Accent 6" w:uiPriority="64"/>
-    <w:lsdException w:name="Medium List 1 Accent 6" w:uiPriority="65"/>
-    <w:lsdException w:name="Medium List 2 Accent 6" w:uiPriority="66"/>
-    <w:lsdException w:name="Medium Grid 1 Accent 6" w:uiPriority="67"/>
-    <w:lsdException w:name="Medium Grid 2 Accent 6" w:uiPriority="68"/>
-    <w:lsdException w:name="Medium Grid 3 Accent 6" w:uiPriority="69"/>
-    <w:lsdException w:name="Dark List Accent 6" w:uiPriority="70"/>
-    <w:lsdException w:name="Colorful Shading Accent 6" w:uiPriority="71"/>
-    <w:lsdException w:name="Colorful List Accent 6" w:uiPriority="72"/>
-    <w:lsdException w:name="Colorful Grid Accent 6" w:uiPriority="73"/>
-    <w:lsdException w:name="Subtle Emphasis" w:uiPriority="19" w:qFormat="1"/>
-    <w:lsdException w:name="Intense Emphasis" w:uiPriority="21" w:qFormat="1"/>
-    <w:lsdException w:name="Subtle Reference" w:uiPriority="31" w:qFormat="1"/>
-    <w:lsdException w:name="Intense Reference" w:uiPriority="32" w:qFormat="1"/>
-    <w:lsdException w:name="Book Title" w:uiPriority="33" w:qFormat="1"/>
-    <w:lsdException w:name="Bibliography" w:semiHidden="1" w:uiPriority="37" w:unhideWhenUsed="1"/>
-    <w:lsdException w:name="TOC Heading" w:semiHidden="1" w:uiPriority="39" w:unhideWhenUsed="1" w:qFormat="1"/>
-    <w:lsdException w:name="Plain Table 1" w:uiPriority="41"/>
-    <w:lsdException w:name="Plain Table 2" w:uiPriority="42"/>
-    <w:lsdException w:name="Plain Table 3" w:uiPriority="43"/>
-    <w:lsdException w:name="Plain Table 4" w:uiPriority="44"/>
-    <w:lsdException w:name="Plain Table 5" w:uiPriority="45"/>
-    <w:lsdException w:name="Grid Table Light" w:uiPriority="40"/>
-    <w:lsdException w:name="Grid Table 1 Light" w:uiPriority="46"/>
-    <w:lsdException w:name="Grid Table 2" w:uiPriority="47"/>
-    <w:lsdException w:name="Grid Table 3" w:uiPriority="48"/>
-    <w:lsdException w:name="Grid Table 4" w:uiPriority="49"/>
-    <w:lsdException w:name="Grid Table 5 Dark" w:uiPriority="50"/>
-    <w:lsdException w:name="Grid Table 6 Colorful" w:uiPriority="51"/>
-    <w:lsdException w:name="Grid Table 7 Colorful" w:uiPriority="52"/>
-    <w:lsdException w:name="Grid Table 1 Light Accent 1" w:uiPriority="46"/>
-    <w:lsdException w:name="Grid Table 2 Accent 1" w:uiPriority="47"/>
-    <w:lsdException w:name="Grid Table 3 Accent 1" w:uiPriority="48"/>
-    <w:lsdException w:name="Grid Table 4 Accent 1" w:uiPriority="49"/>
-    <w:lsdException w:name="Grid Table 5 Dark Accent 1" w:uiPriority="50"/>
-    <w:lsdException w:name="Grid Table 6 Colorful Accent 1" w:uiPriority="51"/>
-    <w:lsdException w:name="Grid Table 7 Colorful Accent 1" w:uiPriority="52"/>
-    <w:lsdException w:name="Grid Table 1 Light Accent 2" w:uiPriority="46"/>
-    <w:lsdException w:name="Grid Table 2 Accent 2" w:uiPriority="47"/>
-    <w:lsdException w:name="Grid Table 3 Accent 2" w:uiPriority="48"/>
-    <w:lsdException w:name="Grid Table 4 Accent 2" w:uiPriority="49"/>
-    <w:lsdException w:name="Grid Table 5 Dark Accent 2" w:uiPriority="50"/>
-    <w:lsdException w:name="Grid Table 6 Colorful Accent 2" w:uiPriority="51"/>
-    <w:lsdException w:name="Grid Table 7 Colorful Accent 2" w:uiPriority="52"/>
-    <w:lsdException w:name="Grid Table 1 Light Accent 3" w:uiPriority="46"/>
-    <w:lsdException w:name="Grid Table 2 Accent 3" w:uiPriority="47"/>
-    <w:lsdException w:name="Grid Table 3 Accent 3" w:uiPriority="48"/>
-    <w:lsdException w:name="Grid Table 4 Accent 3" w:uiPriority="49"/>
-    <w:lsdException w:name="Grid Table 5 Dark Accent 3" w:uiPriority="50"/>
-    <w:lsdException w:name="Grid Table 6 Colorful Accent 3" w:uiPriority="51"/>
-    <w:lsdException w:name="Grid Table 7 Colorful Accent 3" w:uiPriority="52"/>
-    <w:lsdException w:name="Grid Table 1 Light Accent 4" w:uiPriority="46"/>
-    <w:lsdException w:name="Grid Table 2 Accent 4" w:uiPriority="47"/>
-    <w:lsdException w:name="Grid Table 3 Accent 4" w:uiPriority="48"/>
-    <w:lsdException w:name="Grid Table 4 Accent 4" w:uiPriority="49"/>
-    <w:lsdException w:name="Grid Table 5 Dark Accent 4" w:uiPriority="50"/>
-    <w:lsdException w:name="Grid Table 6 Colorful Accent 4" w:uiPriority="51"/>
-    <w:lsdException w:name="Grid Table 7 Colorful Accent 4" w:uiPriority="52"/>
-    <w:lsdException w:name="Grid Table 1 Light Accent 5" w:uiPriority="46"/>
-    <w:lsdException w:name="Grid Table 2 Accent 5" w:uiPriority="47"/>
-    <w:lsdException w:name="Grid Table 3 Accent 5" w:uiPriority="48"/>
-    <w:lsdException w:name="Grid Table 4 Accent 5" w:uiPriority="49"/>
-    <w:lsdException w:name="Grid Table 5 Dark Accent 5" w:uiPriority="50"/>
-    <w:lsdException w:name="Grid Table 6 Colorful Accent 5" w:uiPriority="51"/>
-    <w:lsdException w:name="Grid Table 7 Colorful Accent 5" w:uiPriority="52"/>
-    <w:lsdException w:name="Grid Table 1 Light Accent 6" w:uiPriority="46"/>
-    <w:lsdException w:name="Grid Table 2 Accent 6" w:uiPriority="47"/>
-    <w:lsdException w:name="Grid Table 3 Accent 6" w:uiPriority="48"/>
-    <w:lsdException w:name="Grid Table 4 Accent 6" w:uiPriority="49"/>
-    <w:lsdException w:name="Grid Table 5 Dark Accent 6" w:uiPriority="50"/>
-    <w:lsdException w:name="Grid Table 6 Colorful Accent 6" w:uiPriority="51"/>
-    <w:lsdException w:name="Grid Table 7 Colorful Accent 6" w:uiPriority="52"/>
-    <w:lsdException w:name="List Table 1 Light" w:uiPriority="46"/>
-    <w:lsdException w:name="List Table 2" w:uiPriority="47"/>
-    <w:lsdException w:name="List Table 3" w:uiPriority="48"/>
-    <w:lsdException w:name="List Table 4" w:uiPriority="49"/>
-    <w:lsdException w:name="List Table 5 Dark" w:uiPriority="50"/>
-    <w:lsdException w:name="List Table 6 Colorful" w:uiPriority="51"/>
-    <w:lsdException w:name="List Table 7 Colorful" w:uiPriority="52"/>
-    <w:lsdException w:name="List Table 1 Light Accent 1" w:uiPriority="46"/>
-    <w:lsdException w:name="List Table 2 Accent 1" w:uiPriority="47"/>
-    <w:lsdException w:name="List Table 3 Accent 1" w:uiPriority="48"/>
-    <w:lsdException w:name="List Table 4 Accent 1" w:uiPriority="49"/>
-    <w:lsdException w:name="List Table 5 Dark Accent 1" w:uiPriority="50"/>
-    <w:lsdException w:name="List Table 6 Colorful Accent 1" w:uiPriority="51"/>
-    <w:lsdException w:name="List Table 7 Colorful Accent 1" w:uiPriority="52"/>
-    <w:lsdException w:name="List Table 1 Light Accent 2" w:uiPriority="46"/>
-    <w:lsdException w:name="List Table 2 Accent 2" w:uiPriority="47"/>
-    <w:lsdException w:name="List Table 3 Accent 2" w:uiPriority="48"/>
-    <w:lsdException w:name="List Table 4 Accent 2" w:uiPriority="49"/>
-    <w:lsdException w:name="List Table 5 Dark Accent 2" w:uiPriority="50"/>
-    <w:lsdException w:name="List Table 6 Colorful Accent 2" w:uiPriority="51"/>
-    <w:lsdException w:name="List Table 7 Colorful Accent 2" w:uiPriority="52"/>
-    <w:lsdException w:name="List Table 1 Light Accent 3" w:uiPriority="46"/>
-    <w:lsdException w:name="List Table 2 Accent 3" w:uiPriority="47"/>
-    <w:lsdException w:name="List Table 3 Accent 3" w:uiPriority="48"/>
-    <w:lsdException w:name="List Table 4 Accent 3" w:uiPriority="49"/>
-    <w:lsdException w:name="List Table 5 Dark Accent 3" w:uiPriority="50"/>
-    <w:lsdException w:name="List Table 6 Colorful Accent 3" w:uiPriority="51"/>
-    <w:lsdException w:name="List Table 7 Colorful Accent 3" w:uiPriority="52"/>
-    <w:lsdException w:name="List Table 1 Light Accent 4" w:uiPriority="46"/>
-    <w:lsdException w:name="List Table 2 Accent 4" w:uiPriority="47"/>
-    <w:lsdException w:name="List Table 3 Accent 4" w:uiPriority="48"/>
-    <w:lsdException w:name="List Table 4 Accent 4" w:uiPriority="49"/>
-    <w:lsdException w:name="List Table 5 Dark Accent 4" w:uiPriority="50"/>
-    <w:lsdException w:name="List Table 6 Colorful Accent 4" w:uiPriority="51"/>
-    <w:lsdException w:name="List Table 7 Colorful Accent 4" w:uiPriority="52"/>
-    <w:lsdException w:name="List Table 1 Light Accent 5" w:uiPriority="46"/>
-    <w:lsdException w:name="List Table 2 Accent 5" w:uiPriority="47"/>
-    <w:lsdException w:name="List Table 3 Accent 5" w:uiPriority="48"/>
-    <w:lsdException w:name="List Table 4 Accent 5" w:uiPriority="49"/>
-    <w:lsdException w:name="List Table 5 Dark Accent 5" w:uiPriority="50"/>
-    <w:lsdException w:name="List Table 6 Colorful Accent 5" w:uiPriority="51"/>
-    <w:lsdException w:name="List Table 7 Colorful Accent 5" w:uiPriority="52"/>
-    <w:lsdException w:name="List Table 1 Light Accent 6" w:uiPriority="46"/>
-    <w:lsdException w:name="List Table 2 Accent 6" w:uiPriority="47"/>
-    <w:lsdException w:name="List Table 3 Accent 6" w:uiPriority="48"/>
-    <w:lsdException w:name="List Table 4 Accent 6" w:uiPriority="49"/>
-    <w:lsdException w:name="List Table 5 Dark Accent 6" w:uiPriority="50"/>
-    <w:lsdException w:name="List Table 6 Colorful Accent 6" w:uiPriority="51"/>
-    <w:lsdException w:name="List Table 7 Colorful Accent 6" w:uiPriority="52"/>
-    <w:lsdException w:name="Mention" w:semiHidden="1" w:uiPriority="99" w:unhideWhenUsed="1"/>
-    <w:lsdException w:name="Smart Hyperlink" w:semiHidden="1" w:uiPriority="99" w:unhideWhenUsed="1"/>
-    <w:lsdException w:name="Hashtag" w:semiHidden="1" w:uiPriority="99" w:unhideWhenUsed="1"/>
-    <w:lsdException w:name="Unresolved Mention" w:semiHidden="1" w:uiPriority="99" w:unhideWhenUsed="1"/>
-    <w:lsdException w:name="Smart Link" w:semiHidden="1" w:uiPriority="99" w:unhideWhenUsed="1"/>
+  <w:latentStyles w:defLockedState="0" w:defUIPriority="0" w:defSemiHidden="1" w:defUnhideWhenUsed="1" w:defQFormat="0" w:count="267">
+    <w:lsdException w:name="Normal" w:semiHidden="0" w:unhideWhenUsed="0" w:qFormat="1"/>
+    <w:lsdException w:name="heading 1" w:semiHidden="0" w:unhideWhenUsed="0" w:qFormat="1"/>
+    <w:lsdException w:name="heading 2" w:qFormat="1"/>
+    <w:lsdException w:name="heading 3" w:qFormat="1"/>
+    <w:lsdException w:name="heading 4" w:qFormat="1"/>
+    <w:lsdException w:name="heading 5" w:qFormat="1"/>
+    <w:lsdException w:name="heading 6" w:qFormat="1"/>
+    <w:lsdException w:name="heading 7" w:qFormat="1"/>
+    <w:lsdException w:name="heading 8" w:qFormat="1"/>
+    <w:lsdException w:name="heading 9" w:qFormat="1"/>
+    <w:lsdException w:name="caption" w:qFormat="1"/>
+    <w:lsdException w:name="table of authorities" w:semiHidden="0" w:unhideWhenUsed="0"/>
+    <w:lsdException w:name="List" w:semiHidden="0" w:unhideWhenUsed="0"/>
+    <w:lsdException w:name="List Bullet" w:semiHidden="0" w:unhideWhenUsed="0"/>
+    <w:lsdException w:name="Title" w:semiHidden="0" w:unhideWhenUsed="0" w:qFormat="1"/>
+    <w:lsdException w:name="List Continue 2" w:semiHidden="0" w:unhideWhenUsed="0"/>
+    <w:lsdException w:name="List Continue 3" w:semiHidden="0" w:unhideWhenUsed="0"/>
+    <w:lsdException w:name="List Continue 4" w:semiHidden="0" w:unhideWhenUsed="0"/>
+    <w:lsdException w:name="List Continue 5" w:semiHidden="0" w:unhideWhenUsed="0"/>
+    <w:lsdException w:name="Subtitle" w:semiHidden="0" w:unhideWhenUsed="0" w:qFormat="1"/>
+    <w:lsdException w:name="Strong" w:semiHidden="0" w:unhideWhenUsed="0" w:qFormat="1"/>
+    <w:lsdException w:name="Emphasis" w:semiHidden="0" w:unhideWhenUsed="0" w:qFormat="1"/>
+    <w:lsdException w:name="Balloon Text" w:semiHidden="0" w:unhideWhenUsed="0"/>
+    <w:lsdException w:name="Table Grid" w:semiHidden="0" w:unhideWhenUsed="0"/>
+    <w:lsdException w:name="Placeholder Text" w:uiPriority="99" w:unhideWhenUsed="0"/>
+    <w:lsdException w:name="No Spacing" w:semiHidden="0" w:uiPriority="1" w:unhideWhenUsed="0" w:qFormat="1"/>
+    <w:lsdException w:name="Light Shading" w:semiHidden="0" w:uiPriority="60" w:unhideWhenUsed="0"/>
+    <w:lsdException w:name="Light List" w:semiHidden="0" w:uiPriority="61" w:unhideWhenUsed="0"/>
+    <w:lsdException w:name="Light Grid" w:semiHidden="0" w:uiPriority="62" w:unhideWhenUsed="0"/>
+    <w:lsdException w:name="Medium Shading 1" w:semiHidden="0" w:uiPriority="63" w:unhideWhenUsed="0"/>
+    <w:lsdException w:name="Medium Shading 2" w:semiHidden="0" w:uiPriority="64" w:unhideWhenUsed="0"/>
+    <w:lsdException w:name="Medium List 1" w:semiHidden="0" w:uiPriority="65" w:unhideWhenUsed="0"/>
+    <w:lsdException w:name="Medium List 2" w:semiHidden="0" w:uiPriority="66" w:unhideWhenUsed="0"/>
+    <w:lsdException w:name="Medium Grid 1" w:semiHidden="0" w:uiPriority="67" w:unhideWhenUsed="0"/>
+    <w:lsdException w:name="Medium Grid 2" w:semiHidden="0" w:uiPriority="68" w:unhideWhenUsed="0"/>
+    <w:lsdException w:name="Medium Grid 3" w:semiHidden="0" w:uiPriority="69" w:unhideWhenUsed="0"/>
+    <w:lsdException w:name="Dark List" w:semiHidden="0" w:uiPriority="70" w:unhideWhenUsed="0"/>
+    <w:lsdException w:name="Colorful Shading" w:semiHidden="0" w:uiPriority="71" w:unhideWhenUsed="0"/>
+    <w:lsdException w:name="Colorful List" w:semiHidden="0" w:uiPriority="72" w:unhideWhenUsed="0"/>
+    <w:lsdException w:name="Colorful Grid" w:semiHidden="0" w:uiPriority="73" w:unhideWhenUsed="0"/>
+    <w:lsdException w:name="Light Shading Accent 1" w:semiHidden="0" w:uiPriority="60" w:unhideWhenUsed="0"/>
+    <w:lsdException w:name="Light List Accent 1" w:semiHidden="0" w:uiPriority="61" w:unhideWhenUsed="0"/>
+    <w:lsdException w:name="Light Grid Accent 1" w:semiHidden="0" w:uiPriority="62" w:unhideWhenUsed="0"/>
+    <w:lsdException w:name="Medium Shading 1 Accent 1" w:semiHidden="0" w:uiPriority="63" w:unhideWhenUsed="0"/>
+    <w:lsdException w:name="Medium Shading 2 Accent 1" w:semiHidden="0" w:uiPriority="64" w:unhideWhenUsed="0"/>
+    <w:lsdException w:name="Medium List 1 Accent 1" w:semiHidden="0" w:uiPriority="65" w:unhideWhenUsed="0"/>
+    <w:lsdException w:name="Revision" w:uiPriority="99" w:unhideWhenUsed="0"/>
+    <w:lsdException w:name="List Paragraph" w:semiHidden="0" w:uiPriority="34" w:unhideWhenUsed="0" w:qFormat="1"/>
+    <w:lsdException w:name="Quote" w:semiHidden="0" w:uiPriority="29" w:unhideWhenUsed="0" w:qFormat="1"/>
+    <w:lsdException w:name="Intense Quote" w:semiHidden="0" w:uiPriority="30" w:unhideWhenUsed="0" w:qFormat="1"/>
+    <w:lsdException w:name="Medium List 2 Accent 1" w:semiHidden="0" w:uiPriority="66" w:unhideWhenUsed="0"/>
+    <w:lsdException w:name="Medium Grid 1 Accent 1" w:semiHidden="0" w:uiPriority="67" w:unhideWhenUsed="0"/>
+    <w:lsdException w:name="Medium Grid 2 Accent 1" w:semiHidden="0" w:uiPriority="68" w:unhideWhenUsed="0"/>
+    <w:lsdException w:name="Medium Grid 3 Accent 1" w:semiHidden="0" w:uiPriority="69" w:unhideWhenUsed="0"/>
+    <w:lsdException w:name="Dark List Accent 1" w:semiHidden="0" w:uiPriority="70" w:unhideWhenUsed="0"/>
+    <w:lsdException w:name="Colorful Shading Accent 1" w:semiHidden="0" w:uiPriority="71" w:unhideWhenUsed="0"/>
+    <w:lsdException w:name="Colorful List Accent 1" w:semiHidden="0" w:uiPriority="72" w:unhideWhenUsed="0"/>
+    <w:lsdException w:name="Colorful Grid Accent 1" w:semiHidden="0" w:uiPriority="73" w:unhideWhenUsed="0"/>
+    <w:lsdException w:name="Light Shading Accent 2" w:semiHidden="0" w:uiPriority="60" w:unhideWhenUsed="0"/>
+    <w:lsdException w:name="Light List Accent 2" w:semiHidden="0" w:uiPriority="61" w:unhideWhenUsed="0"/>
+    <w:lsdException w:name="Light Grid Accent 2" w:semiHidden="0" w:uiPriority="62" w:unhideWhenUsed="0"/>
+    <w:lsdException w:name="Medium Shading 1 Accent 2" w:semiHidden="0" w:uiPriority="63" w:unhideWhenUsed="0"/>
+    <w:lsdException w:name="Medium Shading 2 Accent 2" w:semiHidden="0" w:uiPriority="64" w:unhideWhenUsed="0"/>
+    <w:lsdException w:name="Medium List 1 Accent 2" w:semiHidden="0" w:uiPriority="65" w:unhideWhenUsed="0"/>
+    <w:lsdException w:name="Medium List 2 Accent 2" w:semiHidden="0" w:uiPriority="66" w:unhideWhenUsed="0"/>
+    <w:lsdException w:name="Medium Grid 1 Accent 2" w:semiHidden="0" w:uiPriority="67" w:unhideWhenUsed="0"/>
+    <w:lsdException w:name="Medium Grid 2 Accent 2" w:semiHidden="0" w:uiPriority="68" w:unhideWhenUsed="0"/>
+    <w:lsdException w:name="Medium Grid 3 Accent 2" w:semiHidden="0" w:uiPriority="69" w:unhideWhenUsed="0"/>
+    <w:lsdException w:name="Dark List Accent 2" w:semiHidden="0" w:uiPriority="70" w:unhideWhenUsed="0"/>
+    <w:lsdException w:name="Colorful Shading Accent 2" w:semiHidden="0" w:uiPriority="71" w:unhideWhenUsed="0"/>
+    <w:lsdException w:name="Colorful List Accent 2" w:semiHidden="0" w:uiPriority="72" w:unhideWhenUsed="0"/>
+    <w:lsdException w:name="Colorful Grid Accent 2" w:semiHidden="0" w:uiPriority="73" w:unhideWhenUsed="0"/>
+    <w:lsdException w:name="Light Shading Accent 3" w:semiHidden="0" w:uiPriority="60" w:unhideWhenUsed="0"/>
+    <w:lsdException w:name="Light List Accent 3" w:semiHidden="0" w:uiPriority="61" w:unhideWhenUsed="0"/>
+    <w:lsdException w:name="Light Grid Accent 3" w:semiHidden="0" w:uiPriority="62" w:unhideWhenUsed="0"/>
+    <w:lsdException w:name="Medium Shading 1 Accent 3" w:semiHidden="0" w:uiPriority="63" w:unhideWhenUsed="0"/>
+    <w:lsdException w:name="Medium Shading 2 Accent 3" w:semiHidden="0" w:uiPriority="64" w:unhideWhenUsed="0"/>
+    <w:lsdException w:name="Medium List 1 Accent 3" w:semiHidden="0" w:uiPriority="65" w:unhideWhenUsed="0"/>
+    <w:lsdException w:name="Medium List 2 Accent 3" w:semiHidden="0" w:uiPriority="66" w:unhideWhenUsed="0"/>
+    <w:lsdException w:name="Medium Grid 1 Accent 3" w:semiHidden="0" w:uiPriority="67" w:unhideWhenUsed="0"/>
+    <w:lsdException w:name="Medium Grid 2 Accent 3" w:semiHidden="0" w:uiPriority="68" w:unhideWhenUsed="0"/>
+    <w:lsdException w:name="Medium Grid 3 Accent 3" w:semiHidden="0" w:uiPriority="69" w:unhideWhenUsed="0"/>
+    <w:lsdException w:name="Dark List Accent 3" w:semiHidden="0" w:uiPriority="70" w:unhideWhenUsed="0"/>
+    <w:lsdException w:name="Colorful Shading Accent 3" w:semiHidden="0" w:uiPriority="71" w:unhideWhenUsed="0"/>
+    <w:lsdException w:name="Colorful List Accent 3" w:semiHidden="0" w:uiPriority="72" w:unhideWhenUsed="0"/>
+    <w:lsdException w:name="Colorful Grid Accent 3" w:semiHidden="0" w:uiPriority="73" w:unhideWhenUsed="0"/>
+    <w:lsdException w:name="Light Shading Accent 4" w:semiHidden="0" w:uiPriority="60" w:unhideWhenUsed="0"/>
+    <w:lsdException w:name="Light List Accent 4" w:semiHidden="0" w:uiPriority="61" w:unhideWhenUsed="0"/>
+    <w:lsdException w:name="Light Grid Accent 4" w:semiHidden="0" w:uiPriority="62" w:unhideWhenUsed="0"/>
+    <w:lsdException w:name="Medium Shading 1 Accent 4" w:semiHidden="0" w:uiPriority="63" w:unhideWhenUsed="0"/>
+    <w:lsdException w:name="Medium Shading 2 Accent 4" w:semiHidden="0" w:uiPriority="64" w:unhideWhenUsed="0"/>
+    <w:lsdException w:name="Medium List 1 Accent 4" w:semiHidden="0" w:uiPriority="65" w:unhideWhenUsed="0"/>
+    <w:lsdException w:name="Medium List 2 Accent 4" w:semiHidden="0" w:uiPriority="66" w:unhideWhenUsed="0"/>
+    <w:lsdException w:name="Medium Grid 1 Accent 4" w:semiHidden="0" w:uiPriority="67" w:unhideWhenUsed="0"/>
+    <w:lsdException w:name="Medium Grid 2 Accent 4" w:semiHidden="0" w:uiPriority="68" w:unhideWhenUsed="0"/>
+    <w:lsdException w:name="Medium Grid 3 Accent 4" w:semiHidden="0" w:uiPriority="69" w:unhideWhenUsed="0"/>
+    <w:lsdException w:name="Dark List Accent 4" w:semiHidden="0" w:uiPriority="70" w:unhideWhenUsed="0"/>
+    <w:lsdException w:name="Colorful Shading Accent 4" w:semiHidden="0" w:uiPriority="71" w:unhideWhenUsed="0"/>
+    <w:lsdException w:name="Colorful List Accent 4" w:semiHidden="0" w:uiPriority="72" w:unhideWhenUsed="0"/>
+    <w:lsdException w:name="Colorful Grid Accent 4" w:semiHidden="0" w:uiPriority="73" w:unhideWhenUsed="0"/>
+    <w:lsdException w:name="Light Shading Accent 5" w:semiHidden="0" w:uiPriority="60" w:unhideWhenUsed="0"/>
+    <w:lsdException w:name="Light List Accent 5" w:semiHidden="0" w:uiPriority="61" w:unhideWhenUsed="0"/>
+    <w:lsdException w:name="Light Grid Accent 5" w:semiHidden="0" w:uiPriority="62" w:unhideWhenUsed="0"/>
+    <w:lsdException w:name="Medium Shading 1 Accent 5" w:semiHidden="0" w:uiPriority="63" w:unhideWhenUsed="0"/>
+    <w:lsdException w:name="Medium Shading 2 Accent 5" w:semiHidden="0" w:uiPriority="64" w:unhideWhenUsed="0"/>
+    <w:lsdException w:name="Medium List 1 Accent 5" w:semiHidden="0" w:uiPriority="65" w:unhideWhenUsed="0"/>
+    <w:lsdException w:name="Medium List 2 Accent 5" w:semiHidden="0" w:uiPriority="66" w:unhideWhenUsed="0"/>
+    <w:lsdException w:name="Medium Grid 1 Accent 5" w:semiHidden="0" w:uiPriority="67" w:unhideWhenUsed="0"/>
+    <w:lsdException w:name="Medium Grid 2 Accent 5" w:semiHidden="0" w:uiPriority="68" w:unhideWhenUsed="0"/>
+    <w:lsdException w:name="Medium Grid 3 Accent 5" w:semiHidden="0" w:uiPriority="69" w:unhideWhenUsed="0"/>
+    <w:lsdException w:name="Dark List Accent 5" w:semiHidden="0" w:uiPriority="70" w:unhideWhenUsed="0"/>
+    <w:lsdException w:name="Colorful Shading Accent 5" w:semiHidden="0" w:uiPriority="71" w:unhideWhenUsed="0"/>
+    <w:lsdException w:name="Colorful List Accent 5" w:semiHidden="0" w:uiPriority="72" w:unhideWhenUsed="0"/>
+    <w:lsdException w:name="Colorful Grid Accent 5" w:semiHidden="0" w:uiPriority="73" w:unhideWhenUsed="0"/>
+    <w:lsdException w:name="Light Shading Accent 6" w:semiHidden="0" w:uiPriority="60" w:unhideWhenUsed="0"/>
+    <w:lsdException w:name="Light List Accent 6" w:semiHidden="0" w:uiPriority="61" w:unhideWhenUsed="0"/>
+    <w:lsdException w:name="Light Grid Accent 6" w:semiHidden="0" w:uiPriority="62" w:unhideWhenUsed="0"/>
+    <w:lsdException w:name="Medium Shading 1 Accent 6" w:semiHidden="0" w:uiPriority="63" w:unhideWhenUsed="0"/>
+    <w:lsdException w:name="Medium Shading 2 Accent 6" w:semiHidden="0" w:uiPriority="64" w:unhideWhenUsed="0"/>
+    <w:lsdException w:name="Medium List 1 Accent 6" w:semiHidden="0" w:uiPriority="65" w:unhideWhenUsed="0"/>
+    <w:lsdException w:name="Medium List 2 Accent 6" w:semiHidden="0" w:uiPriority="66" w:unhideWhenUsed="0"/>
+    <w:lsdException w:name="Medium Grid 1 Accent 6" w:semiHidden="0" w:uiPriority="67" w:unhideWhenUsed="0"/>
+    <w:lsdException w:name="Medium Grid 2 Accent 6" w:semiHidden="0" w:uiPriority="68" w:unhideWhenUsed="0"/>
+    <w:lsdException w:name="Medium Grid 3 Accent 6" w:semiHidden="0" w:uiPriority="69" w:unhideWhenUsed="0"/>
+    <w:lsdException w:name="Dark List Accent 6" w:semiHidden="0" w:uiPriority="70" w:unhideWhenUsed="0"/>
+    <w:lsdException w:name="Colorful Shading Accent 6" w:semiHidden="0" w:uiPriority="71" w:unhideWhenUsed="0"/>
+    <w:lsdException w:name="Colorful List Accent 6" w:semiHidden="0" w:uiPriority="72" w:unhideWhenUsed="0"/>
+    <w:lsdException w:name="Colorful Grid Accent 6" w:semiHidden="0" w:uiPriority="73" w:unhideWhenUsed="0"/>
+    <w:lsdException w:name="Subtle Emphasis" w:semiHidden="0" w:uiPriority="19" w:unhideWhenUsed="0" w:qFormat="1"/>
+    <w:lsdException w:name="Intense Emphasis" w:semiHidden="0" w:uiPriority="21" w:unhideWhenUsed="0" w:qFormat="1"/>
+    <w:lsdException w:name="Subtle Reference" w:semiHidden="0" w:uiPriority="31" w:unhideWhenUsed="0" w:qFormat="1"/>
+    <w:lsdException w:name="Intense Reference" w:semiHidden="0" w:uiPriority="32" w:unhideWhenUsed="0" w:qFormat="1"/>
+    <w:lsdException w:name="Book Title" w:semiHidden="0" w:uiPriority="33" w:unhideWhenUsed="0" w:qFormat="1"/>
+    <w:lsdException w:name="Bibliography" w:uiPriority="37"/>
+    <w:lsdException w:name="TOC Heading" w:uiPriority="39" w:qFormat="1"/>
   </w:latentStyles>
   <w:style w:type="paragraph" w:default="1" w:styleId="Normal">
     <w:name w:val="Normal"/>
@@ -11137,6 +12195,196 @@
 </w:styles>
 </file>
 
+<file path=word/stylesWithEffects.xml><?xml version="1.0" encoding="utf-8"?>
+<w:styles xmlns:wpc="http://schemas.microsoft.com/office/word/2010/wordprocessingCanvas" xmlns:mc="http://schemas.openxmlformats.org/markup-compatibility/2006" xmlns:o="urn:schemas-microsoft-com:office:office" xmlns:r="http://schemas.openxmlformats.org/officeDocument/2006/relationships" xmlns:m="http://schemas.openxmlformats.org/officeDocument/2006/math" xmlns:v="urn:schemas-microsoft-com:vml" xmlns:wp14="http://schemas.microsoft.com/office/word/2010/wordprocessingDrawing" xmlns:wp="http://schemas.openxmlformats.org/drawingml/2006/wordprocessingDrawing" xmlns:w10="urn:schemas-microsoft-com:office:word" xmlns:w="http://schemas.openxmlformats.org/wordprocessingml/2006/main" xmlns:w14="http://schemas.microsoft.com/office/word/2010/wordml" xmlns:wpg="http://schemas.microsoft.com/office/word/2010/wordprocessingGroup" xmlns:wpi="http://schemas.microsoft.com/office/word/2010/wordprocessingInk" xmlns:wne="http://schemas.microsoft.com/office/word/2006/wordml" xmlns:wps="http://schemas.microsoft.com/office/word/2010/wordprocessingShape" mc:Ignorable="w14 wp14">
+  <w:docDefaults>
+    <w:rPrDefault>
+      <w:rPr>
+        <w:rFonts w:asciiTheme="minorHAnsi" w:eastAsiaTheme="minorEastAsia" w:hAnsiTheme="minorHAnsi" w:cstheme="minorBidi"/>
+        <w:sz w:val="22"/>
+        <w:szCs w:val="22"/>
+        <w:lang w:val="en-US" w:eastAsia="en-US" w:bidi="ar-SA"/>
+      </w:rPr>
+    </w:rPrDefault>
+    <w:pPrDefault>
+      <w:pPr>
+        <w:spacing w:after="200" w:line="276" w:lineRule="auto"/>
+      </w:pPr>
+    </w:pPrDefault>
+  </w:docDefaults>
+  <w:latentStyles w:defLockedState="0" w:defUIPriority="99" w:defSemiHidden="1" w:defUnhideWhenUsed="1" w:defQFormat="0" w:count="267">
+    <w:lsdException w:name="Normal" w:semiHidden="0" w:uiPriority="0" w:unhideWhenUsed="0" w:qFormat="1"/>
+    <w:lsdException w:name="heading 1" w:semiHidden="0" w:uiPriority="9" w:unhideWhenUsed="0" w:qFormat="1"/>
+    <w:lsdException w:name="heading 2" w:uiPriority="9" w:qFormat="1"/>
+    <w:lsdException w:name="heading 3" w:uiPriority="9" w:qFormat="1"/>
+    <w:lsdException w:name="heading 4" w:uiPriority="9" w:qFormat="1"/>
+    <w:lsdException w:name="heading 5" w:uiPriority="9" w:qFormat="1"/>
+    <w:lsdException w:name="heading 6" w:uiPriority="9" w:qFormat="1"/>
+    <w:lsdException w:name="heading 7" w:uiPriority="9" w:qFormat="1"/>
+    <w:lsdException w:name="heading 8" w:uiPriority="9" w:qFormat="1"/>
+    <w:lsdException w:name="heading 9" w:uiPriority="9" w:qFormat="1"/>
+    <w:lsdException w:name="toc 1" w:uiPriority="39"/>
+    <w:lsdException w:name="toc 2" w:uiPriority="39"/>
+    <w:lsdException w:name="toc 3" w:uiPriority="39"/>
+    <w:lsdException w:name="toc 4" w:uiPriority="39"/>
+    <w:lsdException w:name="toc 5" w:uiPriority="39"/>
+    <w:lsdException w:name="toc 6" w:uiPriority="39"/>
+    <w:lsdException w:name="toc 7" w:uiPriority="39"/>
+    <w:lsdException w:name="toc 8" w:uiPriority="39"/>
+    <w:lsdException w:name="toc 9" w:uiPriority="39"/>
+    <w:lsdException w:name="caption" w:uiPriority="35" w:qFormat="1"/>
+    <w:lsdException w:name="Title" w:semiHidden="0" w:uiPriority="10" w:unhideWhenUsed="0" w:qFormat="1"/>
+    <w:lsdException w:name="Default Paragraph Font" w:uiPriority="1"/>
+    <w:lsdException w:name="Subtitle" w:semiHidden="0" w:uiPriority="11" w:unhideWhenUsed="0" w:qFormat="1"/>
+    <w:lsdException w:name="Strong" w:semiHidden="0" w:uiPriority="22" w:unhideWhenUsed="0" w:qFormat="1"/>
+    <w:lsdException w:name="Emphasis" w:semiHidden="0" w:uiPriority="20" w:unhideWhenUsed="0" w:qFormat="1"/>
+    <w:lsdException w:name="Table Grid" w:semiHidden="0" w:uiPriority="59" w:unhideWhenUsed="0"/>
+    <w:lsdException w:name="Placeholder Text" w:unhideWhenUsed="0"/>
+    <w:lsdException w:name="No Spacing" w:semiHidden="0" w:uiPriority="1" w:unhideWhenUsed="0" w:qFormat="1"/>
+    <w:lsdException w:name="Light Shading" w:semiHidden="0" w:uiPriority="60" w:unhideWhenUsed="0"/>
+    <w:lsdException w:name="Light List" w:semiHidden="0" w:uiPriority="61" w:unhideWhenUsed="0"/>
+    <w:lsdException w:name="Light Grid" w:semiHidden="0" w:uiPriority="62" w:unhideWhenUsed="0"/>
+    <w:lsdException w:name="Medium Shading 1" w:semiHidden="0" w:uiPriority="63" w:unhideWhenUsed="0"/>
+    <w:lsdException w:name="Medium Shading 2" w:semiHidden="0" w:uiPriority="64" w:unhideWhenUsed="0"/>
+    <w:lsdException w:name="Medium List 1" w:semiHidden="0" w:uiPriority="65" w:unhideWhenUsed="0"/>
+    <w:lsdException w:name="Medium List 2" w:semiHidden="0" w:uiPriority="66" w:unhideWhenUsed="0"/>
+    <w:lsdException w:name="Medium Grid 1" w:semiHidden="0" w:uiPriority="67" w:unhideWhenUsed="0"/>
+    <w:lsdException w:name="Medium Grid 2" w:semiHidden="0" w:uiPriority="68" w:unhideWhenUsed="0"/>
+    <w:lsdException w:name="Medium Grid 3" w:semiHidden="0" w:uiPriority="69" w:unhideWhenUsed="0"/>
+    <w:lsdException w:name="Dark List" w:semiHidden="0" w:uiPriority="70" w:unhideWhenUsed="0"/>
+    <w:lsdException w:name="Colorful Shading" w:semiHidden="0" w:uiPriority="71" w:unhideWhenUsed="0"/>
+    <w:lsdException w:name="Colorful List" w:semiHidden="0" w:uiPriority="72" w:unhideWhenUsed="0"/>
+    <w:lsdException w:name="Colorful Grid" w:semiHidden="0" w:uiPriority="73" w:unhideWhenUsed="0"/>
+    <w:lsdException w:name="Light Shading Accent 1" w:semiHidden="0" w:uiPriority="60" w:unhideWhenUsed="0"/>
+    <w:lsdException w:name="Light List Accent 1" w:semiHidden="0" w:uiPriority="61" w:unhideWhenUsed="0"/>
+    <w:lsdException w:name="Light Grid Accent 1" w:semiHidden="0" w:uiPriority="62" w:unhideWhenUsed="0"/>
+    <w:lsdException w:name="Medium Shading 1 Accent 1" w:semiHidden="0" w:uiPriority="63" w:unhideWhenUsed="0"/>
+    <w:lsdException w:name="Medium Shading 2 Accent 1" w:semiHidden="0" w:uiPriority="64" w:unhideWhenUsed="0"/>
+    <w:lsdException w:name="Medium List 1 Accent 1" w:semiHidden="0" w:uiPriority="65" w:unhideWhenUsed="0"/>
+    <w:lsdException w:name="Revision" w:unhideWhenUsed="0"/>
+    <w:lsdException w:name="List Paragraph" w:semiHidden="0" w:uiPriority="34" w:unhideWhenUsed="0" w:qFormat="1"/>
+    <w:lsdException w:name="Quote" w:semiHidden="0" w:uiPriority="29" w:unhideWhenUsed="0" w:qFormat="1"/>
+    <w:lsdException w:name="Intense Quote" w:semiHidden="0" w:uiPriority="30" w:unhideWhenUsed="0" w:qFormat="1"/>
+    <w:lsdException w:name="Medium List 2 Accent 1" w:semiHidden="0" w:uiPriority="66" w:unhideWhenUsed="0"/>
+    <w:lsdException w:name="Medium Grid 1 Accent 1" w:semiHidden="0" w:uiPriority="67" w:unhideWhenUsed="0"/>
+    <w:lsdException w:name="Medium Grid 2 Accent 1" w:semiHidden="0" w:uiPriority="68" w:unhideWhenUsed="0"/>
+    <w:lsdException w:name="Medium Grid 3 Accent 1" w:semiHidden="0" w:uiPriority="69" w:unhideWhenUsed="0"/>
+    <w:lsdException w:name="Dark List Accent 1" w:semiHidden="0" w:uiPriority="70" w:unhideWhenUsed="0"/>
+    <w:lsdException w:name="Colorful Shading Accent 1" w:semiHidden="0" w:uiPriority="71" w:unhideWhenUsed="0"/>
+    <w:lsdException w:name="Colorful List Accent 1" w:semiHidden="0" w:uiPriority="72" w:unhideWhenUsed="0"/>
+    <w:lsdException w:name="Colorful Grid Accent 1" w:semiHidden="0" w:uiPriority="73" w:unhideWhenUsed="0"/>
+    <w:lsdException w:name="Light Shading Accent 2" w:semiHidden="0" w:uiPriority="60" w:unhideWhenUsed="0"/>
+    <w:lsdException w:name="Light List Accent 2" w:semiHidden="0" w:uiPriority="61" w:unhideWhenUsed="0"/>
+    <w:lsdException w:name="Light Grid Accent 2" w:semiHidden="0" w:uiPriority="62" w:unhideWhenUsed="0"/>
+    <w:lsdException w:name="Medium Shading 1 Accent 2" w:semiHidden="0" w:uiPriority="63" w:unhideWhenUsed="0"/>
+    <w:lsdException w:name="Medium Shading 2 Accent 2" w:semiHidden="0" w:uiPriority="64" w:unhideWhenUsed="0"/>
+    <w:lsdException w:name="Medium List 1 Accent 2" w:semiHidden="0" w:uiPriority="65" w:unhideWhenUsed="0"/>
+    <w:lsdException w:name="Medium List 2 Accent 2" w:semiHidden="0" w:uiPriority="66" w:unhideWhenUsed="0"/>
+    <w:lsdException w:name="Medium Grid 1 Accent 2" w:semiHidden="0" w:uiPriority="67" w:unhideWhenUsed="0"/>
+    <w:lsdException w:name="Medium Grid 2 Accent 2" w:semiHidden="0" w:uiPriority="68" w:unhideWhenUsed="0"/>
+    <w:lsdException w:name="Medium Grid 3 Accent 2" w:semiHidden="0" w:uiPriority="69" w:unhideWhenUsed="0"/>
+    <w:lsdException w:name="Dark List Accent 2" w:semiHidden="0" w:uiPriority="70" w:unhideWhenUsed="0"/>
+    <w:lsdException w:name="Colorful Shading Accent 2" w:semiHidden="0" w:uiPriority="71" w:unhideWhenUsed="0"/>
+    <w:lsdException w:name="Colorful List Accent 2" w:semiHidden="0" w:uiPriority="72" w:unhideWhenUsed="0"/>
+    <w:lsdException w:name="Colorful Grid Accent 2" w:semiHidden="0" w:uiPriority="73" w:unhideWhenUsed="0"/>
+    <w:lsdException w:name="Light Shading Accent 3" w:semiHidden="0" w:uiPriority="60" w:unhideWhenUsed="0"/>
+    <w:lsdException w:name="Light List Accent 3" w:semiHidden="0" w:uiPriority="61" w:unhideWhenUsed="0"/>
+    <w:lsdException w:name="Light Grid Accent 3" w:semiHidden="0" w:uiPriority="62" w:unhideWhenUsed="0"/>
+    <w:lsdException w:name="Medium Shading 1 Accent 3" w:semiHidden="0" w:uiPriority="63" w:unhideWhenUsed="0"/>
+    <w:lsdException w:name="Medium Shading 2 Accent 3" w:semiHidden="0" w:uiPriority="64" w:unhideWhenUsed="0"/>
+    <w:lsdException w:name="Medium List 1 Accent 3" w:semiHidden="0" w:uiPriority="65" w:unhideWhenUsed="0"/>
+    <w:lsdException w:name="Medium List 2 Accent 3" w:semiHidden="0" w:uiPriority="66" w:unhideWhenUsed="0"/>
+    <w:lsdException w:name="Medium Grid 1 Accent 3" w:semiHidden="0" w:uiPriority="67" w:unhideWhenUsed="0"/>
+    <w:lsdException w:name="Medium Grid 2 Accent 3" w:semiHidden="0" w:uiPriority="68" w:unhideWhenUsed="0"/>
+    <w:lsdException w:name="Medium Grid 3 Accent 3" w:semiHidden="0" w:uiPriority="69" w:unhideWhenUsed="0"/>
+    <w:lsdException w:name="Dark List Accent 3" w:semiHidden="0" w:uiPriority="70" w:unhideWhenUsed="0"/>
+    <w:lsdException w:name="Colorful Shading Accent 3" w:semiHidden="0" w:uiPriority="71" w:unhideWhenUsed="0"/>
+    <w:lsdException w:name="Colorful List Accent 3" w:semiHidden="0" w:uiPriority="72" w:unhideWhenUsed="0"/>
+    <w:lsdException w:name="Colorful Grid Accent 3" w:semiHidden="0" w:uiPriority="73" w:unhideWhenUsed="0"/>
+    <w:lsdException w:name="Light Shading Accent 4" w:semiHidden="0" w:uiPriority="60" w:unhideWhenUsed="0"/>
+    <w:lsdException w:name="Light List Accent 4" w:semiHidden="0" w:uiPriority="61" w:unhideWhenUsed="0"/>
+    <w:lsdException w:name="Light Grid Accent 4" w:semiHidden="0" w:uiPriority="62" w:unhideWhenUsed="0"/>
+    <w:lsdException w:name="Medium Shading 1 Accent 4" w:semiHidden="0" w:uiPriority="63" w:unhideWhenUsed="0"/>
+    <w:lsdException w:name="Medium Shading 2 Accent 4" w:semiHidden="0" w:uiPriority="64" w:unhideWhenUsed="0"/>
+    <w:lsdException w:name="Medium List 1 Accent 4" w:semiHidden="0" w:uiPriority="65" w:unhideWhenUsed="0"/>
+    <w:lsdException w:name="Medium List 2 Accent 4" w:semiHidden="0" w:uiPriority="66" w:unhideWhenUsed="0"/>
+    <w:lsdException w:name="Medium Grid 1 Accent 4" w:semiHidden="0" w:uiPriority="67" w:unhideWhenUsed="0"/>
+    <w:lsdException w:name="Medium Grid 2 Accent 4" w:semiHidden="0" w:uiPriority="68" w:unhideWhenUsed="0"/>
+    <w:lsdException w:name="Medium Grid 3 Accent 4" w:semiHidden="0" w:uiPriority="69" w:unhideWhenUsed="0"/>
+    <w:lsdException w:name="Dark List Accent 4" w:semiHidden="0" w:uiPriority="70" w:unhideWhenUsed="0"/>
+    <w:lsdException w:name="Colorful Shading Accent 4" w:semiHidden="0" w:uiPriority="71" w:unhideWhenUsed="0"/>
+    <w:lsdException w:name="Colorful List Accent 4" w:semiHidden="0" w:uiPriority="72" w:unhideWhenUsed="0"/>
+    <w:lsdException w:name="Colorful Grid Accent 4" w:semiHidden="0" w:uiPriority="73" w:unhideWhenUsed="0"/>
+    <w:lsdException w:name="Light Shading Accent 5" w:semiHidden="0" w:uiPriority="60" w:unhideWhenUsed="0"/>
+    <w:lsdException w:name="Light List Accent 5" w:semiHidden="0" w:uiPriority="61" w:unhideWhenUsed="0"/>
+    <w:lsdException w:name="Light Grid Accent 5" w:semiHidden="0" w:uiPriority="62" w:unhideWhenUsed="0"/>
+    <w:lsdException w:name="Medium Shading 1 Accent 5" w:semiHidden="0" w:uiPriority="63" w:unhideWhenUsed="0"/>
+    <w:lsdException w:name="Medium Shading 2 Accent 5" w:semiHidden="0" w:uiPriority="64" w:unhideWhenUsed="0"/>
+    <w:lsdException w:name="Medium List 1 Accent 5" w:semiHidden="0" w:uiPriority="65" w:unhideWhenUsed="0"/>
+    <w:lsdException w:name="Medium List 2 Accent 5" w:semiHidden="0" w:uiPriority="66" w:unhideWhenUsed="0"/>
+    <w:lsdException w:name="Medium Grid 1 Accent 5" w:semiHidden="0" w:uiPriority="67" w:unhideWhenUsed="0"/>
+    <w:lsdException w:name="Medium Grid 2 Accent 5" w:semiHidden="0" w:uiPriority="68" w:unhideWhenUsed="0"/>
+    <w:lsdException w:name="Medium Grid 3 Accent 5" w:semiHidden="0" w:uiPriority="69" w:unhideWhenUsed="0"/>
+    <w:lsdException w:name="Dark List Accent 5" w:semiHidden="0" w:uiPriority="70" w:unhideWhenUsed="0"/>
+    <w:lsdException w:name="Colorful Shading Accent 5" w:semiHidden="0" w:uiPriority="71" w:unhideWhenUsed="0"/>
+    <w:lsdException w:name="Colorful List Accent 5" w:semiHidden="0" w:uiPriority="72" w:unhideWhenUsed="0"/>
+    <w:lsdException w:name="Colorful Grid Accent 5" w:semiHidden="0" w:uiPriority="73" w:unhideWhenUsed="0"/>
+    <w:lsdException w:name="Light Shading Accent 6" w:semiHidden="0" w:uiPriority="60" w:unhideWhenUsed="0"/>
+    <w:lsdException w:name="Light List Accent 6" w:semiHidden="0" w:uiPriority="61" w:unhideWhenUsed="0"/>
+    <w:lsdException w:name="Light Grid Accent 6" w:semiHidden="0" w:uiPriority="62" w:unhideWhenUsed="0"/>
+    <w:lsdException w:name="Medium Shading 1 Accent 6" w:semiHidden="0" w:uiPriority="63" w:unhideWhenUsed="0"/>
+    <w:lsdException w:name="Medium Shading 2 Accent 6" w:semiHidden="0" w:uiPriority="64" w:unhideWhenUsed="0"/>
+    <w:lsdException w:name="Medium List 1 Accent 6" w:semiHidden="0" w:uiPriority="65" w:unhideWhenUsed="0"/>
+    <w:lsdException w:name="Medium List 2 Accent 6" w:semiHidden="0" w:uiPriority="66" w:unhideWhenUsed="0"/>
+    <w:lsdException w:name="Medium Grid 1 Accent 6" w:semiHidden="0" w:uiPriority="67" w:unhideWhenUsed="0"/>
+    <w:lsdException w:name="Medium Grid 2 Accent 6" w:semiHidden="0" w:uiPriority="68" w:unhideWhenUsed="0"/>
+    <w:lsdException w:name="Medium Grid 3 Accent 6" w:semiHidden="0" w:uiPriority="69" w:unhideWhenUsed="0"/>
+    <w:lsdException w:name="Dark List Accent 6" w:semiHidden="0" w:uiPriority="70" w:unhideWhenUsed="0"/>
+    <w:lsdException w:name="Colorful Shading Accent 6" w:semiHidden="0" w:uiPriority="71" w:unhideWhenUsed="0"/>
+    <w:lsdException w:name="Colorful List Accent 6" w:semiHidden="0" w:uiPriority="72" w:unhideWhenUsed="0"/>
+    <w:lsdException w:name="Colorful Grid Accent 6" w:semiHidden="0" w:uiPriority="73" w:unhideWhenUsed="0"/>
+    <w:lsdException w:name="Subtle Emphasis" w:semiHidden="0" w:uiPriority="19" w:unhideWhenUsed="0" w:qFormat="1"/>
+    <w:lsdException w:name="Intense Emphasis" w:semiHidden="0" w:uiPriority="21" w:unhideWhenUsed="0" w:qFormat="1"/>
+    <w:lsdException w:name="Subtle Reference" w:semiHidden="0" w:uiPriority="31" w:unhideWhenUsed="0" w:qFormat="1"/>
+    <w:lsdException w:name="Intense Reference" w:semiHidden="0" w:uiPriority="32" w:unhideWhenUsed="0" w:qFormat="1"/>
+    <w:lsdException w:name="Book Title" w:semiHidden="0" w:uiPriority="33" w:unhideWhenUsed="0" w:qFormat="1"/>
+    <w:lsdException w:name="Bibliography" w:uiPriority="37"/>
+    <w:lsdException w:name="TOC Heading" w:uiPriority="39" w:qFormat="1"/>
+  </w:latentStyles>
+  <w:style w:type="paragraph" w:default="1" w:styleId="Normal">
+    <w:name w:val="Normal"/>
+    <w:qFormat/>
+  </w:style>
+  <w:style w:type="character" w:default="1" w:styleId="DefaultParagraphFont">
+    <w:name w:val="Default Paragraph Font"/>
+    <w:uiPriority w:val="1"/>
+    <w:semiHidden/>
+    <w:unhideWhenUsed/>
+  </w:style>
+  <w:style w:type="table" w:default="1" w:styleId="TableNormal">
+    <w:name w:val="Normal Table"/>
+    <w:uiPriority w:val="99"/>
+    <w:semiHidden/>
+    <w:unhideWhenUsed/>
+    <w:tblPr>
+      <w:tblInd w:w="0" w:type="dxa"/>
+      <w:tblCellMar>
+        <w:top w:w="0" w:type="dxa"/>
+        <w:left w:w="108" w:type="dxa"/>
+        <w:bottom w:w="0" w:type="dxa"/>
+        <w:right w:w="108" w:type="dxa"/>
+      </w:tblCellMar>
+    </w:tblPr>
+  </w:style>
+  <w:style w:type="numbering" w:default="1" w:styleId="NoList">
+    <w:name w:val="No List"/>
+    <w:uiPriority w:val="99"/>
+    <w:semiHidden/>
+    <w:unhideWhenUsed/>
+  </w:style>
+</w:styles>
+</file>
+
 <file path=word/theme/theme1.xml><?xml version="1.0" encoding="utf-8"?>
 <a:theme xmlns:a="http://schemas.openxmlformats.org/drawingml/2006/main" name="Office Theme">
   <a:themeElements>

</xml_diff>